<commit_message>
Documento WORD 2a version
</commit_message>
<xml_diff>
--- a/UF4ENTORNOS_DESARROLLO.docx
+++ b/UF4ENTORNOS_DESARROLLO.docx
@@ -971,10 +971,7 @@
         <w:t xml:space="preserve"> </w:t>
       </w:r>
       <w:r>
-        <w:t>). Esta decisión es</w:t>
-      </w:r>
-      <w:r>
-        <w:t xml:space="preserve"> la que más problemas nos da y más tiempo consume. </w:t>
+        <w:t xml:space="preserve">). </w:t>
       </w:r>
     </w:p>
     <w:p>
@@ -983,6 +980,8 @@
         <w:ind w:left="0"/>
         <w:jc w:val="both"/>
       </w:pPr>
+      <w:bookmarkStart w:id="0" w:name="_GoBack"/>
+      <w:bookmarkEnd w:id="0"/>
     </w:p>
     <w:p>
       <w:pPr>
@@ -2007,8 +2006,6 @@
         </w:rPr>
         <w:t>nombredelarama</w:t>
       </w:r>
-      <w:bookmarkStart w:id="0" w:name="_GoBack"/>
-      <w:bookmarkEnd w:id="0"/>
       <w:proofErr w:type="spellEnd"/>
     </w:p>
     <w:p>

</xml_diff>

<commit_message>
Añado parte en Documento
</commit_message>
<xml_diff>
--- a/UF4ENTORNOS_DESARROLLO.docx
+++ b/UF4ENTORNOS_DESARROLLO.docx
@@ -1,6 +1,6 @@
 
 <file path=word/document.xml><?xml version="1.0" encoding="utf-8"?>
-<w:document xmlns:wpc="http://schemas.microsoft.com/office/word/2010/wordprocessingCanvas" xmlns:mc="http://schemas.openxmlformats.org/markup-compatibility/2006" xmlns:o="urn:schemas-microsoft-com:office:office" xmlns:r="http://schemas.openxmlformats.org/officeDocument/2006/relationships" xmlns:m="http://schemas.openxmlformats.org/officeDocument/2006/math" xmlns:v="urn:schemas-microsoft-com:vml" xmlns:wp14="http://schemas.microsoft.com/office/word/2010/wordprocessingDrawing" xmlns:wp="http://schemas.openxmlformats.org/drawingml/2006/wordprocessingDrawing" xmlns:w10="urn:schemas-microsoft-com:office:word" xmlns:w="http://schemas.openxmlformats.org/wordprocessingml/2006/main" xmlns:w14="http://schemas.microsoft.com/office/word/2010/wordml" xmlns:wpg="http://schemas.microsoft.com/office/word/2010/wordprocessingGroup" xmlns:wpi="http://schemas.microsoft.com/office/word/2010/wordprocessingInk" xmlns:wne="http://schemas.microsoft.com/office/word/2006/wordml" xmlns:wps="http://schemas.microsoft.com/office/word/2010/wordprocessingShape" mc:Ignorable="w14 wp14">
+<w:document xmlns:wpc="http://schemas.microsoft.com/office/word/2010/wordprocessingCanvas" xmlns:mc="http://schemas.openxmlformats.org/markup-compatibility/2006" xmlns:o="urn:schemas-microsoft-com:office:office" xmlns:r="http://schemas.openxmlformats.org/officeDocument/2006/relationships" xmlns:m="http://schemas.openxmlformats.org/officeDocument/2006/math" xmlns:v="urn:schemas-microsoft-com:vml" xmlns:wp14="http://schemas.microsoft.com/office/word/2010/wordprocessingDrawing" xmlns:wp="http://schemas.openxmlformats.org/drawingml/2006/wordprocessingDrawing" xmlns:w10="urn:schemas-microsoft-com:office:word" xmlns:w="http://schemas.openxmlformats.org/wordprocessingml/2006/main" xmlns:w14="http://schemas.microsoft.com/office/word/2010/wordml" xmlns:w15="http://schemas.microsoft.com/office/word/2012/wordml" xmlns:wpg="http://schemas.microsoft.com/office/word/2010/wordprocessingGroup" xmlns:wpi="http://schemas.microsoft.com/office/word/2010/wordprocessingInk" xmlns:wne="http://schemas.microsoft.com/office/word/2006/wordml" xmlns:wps="http://schemas.microsoft.com/office/word/2010/wordprocessingShape" mc:Ignorable="w14 w15 wp14">
   <w:body>
     <w:p>
       <w:pPr>
@@ -166,7 +166,7 @@
               </mc:Choice>
               <mc:Fallback>
                 <w:pict>
-                  <v:group id="Grupo 39" o:spid="_x0000_s1026" style="position:absolute;margin-left:0;margin-top:0;width:612pt;height:11in;z-index:-251657216;mso-width-percent:1000;mso-height-percent:1000;mso-position-horizontal:center;mso-position-horizontal-relative:page;mso-position-vertical:center;mso-position-vertical-relative:page;mso-width-percent:1000;mso-height-percent:1000" coordsize="12240,15840" o:gfxdata="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" o:allowincell="f">
+                  <v:group w14:anchorId="6D96263E" id="Grupo 39" o:spid="_x0000_s1026" style="position:absolute;margin-left:0;margin-top:0;width:612pt;height:11in;z-index:-251657216;mso-width-percent:1000;mso-height-percent:1000;mso-position-horizontal:center;mso-position-horizontal-relative:page;mso-position-vertical:center;mso-position-vertical-relative:page;mso-width-percent:1000;mso-height-percent:1000" coordsize="12240,15840" o:gfxdata="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" o:allowincell="f">
                     <v:rect id="Rectangle 40" o:spid="_x0000_s1027" style="position:absolute;width:12240;height:15840;visibility:visible;mso-wrap-style:square;v-text-anchor:top" o:gfxdata="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" filled="f" stroked="f"/>
                     <v:rect id="Rectangle 41" o:spid="_x0000_s1028" style="position:absolute;left:612;top:638;width:11016;height:14564;visibility:visible;mso-wrap-style:square;v-text-anchor:top" o:gfxdata="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" filled="f" stroked="f"/>
                     <w10:wrap anchorx="page" anchory="page"/>
@@ -350,7 +350,7 @@
               </mc:Choice>
               <mc:Fallback>
                 <w:pict>
-                  <v:shapetype id="_x0000_t202" coordsize="21600,21600" o:spt="202" path="m,l,21600r21600,l21600,xe">
+                  <v:shapetype w14:anchorId="50CDE438" id="_x0000_t202" coordsize="21600,21600" o:spt="202" path="m,l,21600r21600,l21600,xe">
                     <v:stroke joinstyle="miter"/>
                     <v:path gradientshapeok="t" o:connecttype="rect"/>
                   </v:shapetype>
@@ -581,7 +581,7 @@
               </mc:Choice>
               <mc:Fallback>
                 <w:pict>
-                  <v:shape id="_x0000_s1027" type="#_x0000_t202" style="position:absolute;margin-left:22pt;margin-top:223.55pt;width:378.1pt;height:204.75pt;z-index:251661312;visibility:visible;mso-wrap-style:square;mso-width-percent:0;mso-height-percent:0;mso-wrap-distance-left:9pt;mso-wrap-distance-top:0;mso-wrap-distance-right:9pt;mso-wrap-distance-bottom:0;mso-position-horizontal:absolute;mso-position-horizontal-relative:text;mso-position-vertical:absolute;mso-position-vertical-relative:text;mso-width-percent:0;mso-height-percent:0;mso-width-relative:margin;mso-height-relative:margin;v-text-anchor:top" o:gfxdata="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" stroked="f">
+                  <v:shape w14:anchorId="0FDF6663" id="_x0000_s1027" type="#_x0000_t202" style="position:absolute;margin-left:22pt;margin-top:223.55pt;width:378.1pt;height:204.75pt;z-index:251661312;visibility:visible;mso-wrap-style:square;mso-width-percent:0;mso-height-percent:0;mso-wrap-distance-left:9pt;mso-wrap-distance-top:0;mso-wrap-distance-right:9pt;mso-wrap-distance-bottom:0;mso-position-horizontal:absolute;mso-position-horizontal-relative:text;mso-position-vertical:absolute;mso-position-vertical-relative:text;mso-width-percent:0;mso-height-percent:0;mso-width-relative:margin;mso-height-relative:margin;v-text-anchor:top" o:gfxdata="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" stroked="f">
                     <v:textbox>
                       <w:txbxContent>
                         <w:p>
@@ -694,7 +694,6 @@
         <w:jc w:val="both"/>
       </w:pPr>
       <w:r>
-        <w:lastRenderedPageBreak/>
         <w:t>MARIA CARMEN CORREA HERAS</w:t>
       </w:r>
     </w:p>
@@ -713,7 +712,6 @@
         <w:jc w:val="both"/>
       </w:pPr>
       <w:r>
-        <w:lastRenderedPageBreak/>
         <w:t>JUAN RAMON VARÓ NÚÑEZ</w:t>
       </w:r>
     </w:p>
@@ -749,7 +747,6 @@
           <w:noProof/>
           <w:lang w:eastAsia="es-ES"/>
         </w:rPr>
-        <w:lastRenderedPageBreak/>
         <w:drawing>
           <wp:anchor distT="0" distB="0" distL="114300" distR="114300" simplePos="0" relativeHeight="251664384" behindDoc="0" locked="0" layoutInCell="1" allowOverlap="1" wp14:anchorId="36B2A34A" wp14:editId="7E2F1D9A">
             <wp:simplePos x="0" y="0"/>
@@ -885,7 +882,15 @@
         <w:t>Para resolver el primer requerimiento mantenemos una corta reunión</w:t>
       </w:r>
       <w:r>
-        <w:t xml:space="preserve"> (a través de Discord)</w:t>
+        <w:t xml:space="preserve"> (a través de </w:t>
+      </w:r>
+      <w:proofErr w:type="spellStart"/>
+      <w:r>
+        <w:t>Discord</w:t>
+      </w:r>
+      <w:proofErr w:type="spellEnd"/>
+      <w:r>
+        <w:t>)</w:t>
       </w:r>
       <w:r>
         <w:t xml:space="preserve"> </w:t>
@@ -905,11 +910,7 @@
       </w:r>
       <w:proofErr w:type="spellEnd"/>
       <w:r>
-        <w:t xml:space="preserve"> que nos permitirá probar el funcionamiento de las clases suma, resta, producto y multiplicación mediante un menú </w:t>
-      </w:r>
-      <w:proofErr w:type="gramStart"/>
-      <w:r>
-        <w:t xml:space="preserve">( </w:t>
+        <w:t xml:space="preserve"> que nos permitirá probar el funcionamiento de las clases suma, resta, producto y multiplicación mediante un menú ( </w:t>
       </w:r>
       <w:proofErr w:type="spellStart"/>
       <w:r>
@@ -919,7 +920,6 @@
         <w:t>switch</w:t>
       </w:r>
       <w:proofErr w:type="spellEnd"/>
-      <w:proofErr w:type="gramEnd"/>
       <w:r>
         <w:t xml:space="preserve">) </w:t>
       </w:r>
@@ -980,8 +980,6 @@
         <w:ind w:left="0"/>
         <w:jc w:val="both"/>
       </w:pPr>
-      <w:bookmarkStart w:id="0" w:name="_GoBack"/>
-      <w:bookmarkEnd w:id="0"/>
     </w:p>
     <w:p>
       <w:pPr>
@@ -990,7 +988,15 @@
         <w:jc w:val="both"/>
       </w:pPr>
       <w:r>
-        <w:t xml:space="preserve">Cada integrante instala GIT y crea su usuario en GitHub, compartimos estos usuarios para darnos permiso para trabajar en el repositorio remoto: </w:t>
+        <w:t xml:space="preserve">Cada integrante instala GIT y crea su usuario en </w:t>
+      </w:r>
+      <w:proofErr w:type="spellStart"/>
+      <w:r>
+        <w:t>GitHub</w:t>
+      </w:r>
+      <w:proofErr w:type="spellEnd"/>
+      <w:r>
+        <w:t xml:space="preserve">, compartimos estos usuarios para darnos permiso para trabajar en el repositorio remoto: </w:t>
       </w:r>
     </w:p>
     <w:p>
@@ -1109,11 +1115,7 @@
         <w:t xml:space="preserve">l flujo de trabajo seguido es el siguiente: </w:t>
       </w:r>
     </w:p>
-    <w:p>
-      <w:r>
-        <w:br w:type="page"/>
-      </w:r>
-    </w:p>
+    <w:p/>
     <w:p>
       <w:pPr>
         <w:pStyle w:val="Prrafodelista"/>
@@ -1219,18 +1221,13 @@
       </w:r>
       <w:proofErr w:type="spellEnd"/>
       <w:r>
-        <w:t xml:space="preserve"> de la clase principal </w:t>
-      </w:r>
-      <w:proofErr w:type="gramStart"/>
-      <w:r>
-        <w:t xml:space="preserve">( </w:t>
+        <w:t xml:space="preserve"> de la clase principal ( </w:t>
       </w:r>
       <w:proofErr w:type="spellStart"/>
       <w:r>
         <w:t>Main</w:t>
       </w:r>
       <w:proofErr w:type="spellEnd"/>
-      <w:proofErr w:type="gramEnd"/>
       <w:r>
         <w:t xml:space="preserve">) sobre la que debemos trabajar  todos los miembros del equipo. </w:t>
       </w:r>
@@ -1241,6 +1238,7 @@
           <w:noProof/>
           <w:lang w:eastAsia="es-ES"/>
         </w:rPr>
+        <w:lastRenderedPageBreak/>
         <w:drawing>
           <wp:inline distT="0" distB="0" distL="0" distR="0" wp14:anchorId="03F6ED77" wp14:editId="6003BC36">
             <wp:extent cx="5390722" cy="1460500"/>
@@ -1329,6 +1327,8 @@
         <w:t>Daniel del Río Pérez</w:t>
       </w:r>
     </w:p>
+    <w:p/>
+    <w:p/>
     <w:p>
       <w:pPr>
         <w:sectPr>
@@ -1352,7 +1352,6 @@
         <w:rPr>
           <w:b/>
         </w:rPr>
-        <w:lastRenderedPageBreak/>
         <w:t xml:space="preserve">Requerimiento 2 </w:t>
       </w:r>
     </w:p>
@@ -2087,7 +2086,6 @@
         <w:jc w:val="both"/>
       </w:pPr>
       <w:r>
-        <w:lastRenderedPageBreak/>
         <w:t xml:space="preserve">En este punto tenemos algún problema de sincronización, ya que necesitamos trabajar todos sobre la clase principal </w:t>
       </w:r>
       <w:proofErr w:type="spellStart"/>
@@ -2108,6 +2106,7 @@
           <w:noProof/>
           <w:lang w:eastAsia="es-ES"/>
         </w:rPr>
+        <w:lastRenderedPageBreak/>
         <w:drawing>
           <wp:inline distT="0" distB="0" distL="0" distR="0" wp14:anchorId="3945F76C" wp14:editId="4C31C486">
             <wp:extent cx="5343034" cy="774700"/>
@@ -2398,113 +2397,546 @@
           <w:b/>
         </w:rPr>
       </w:pPr>
-    </w:p>
-    <w:p>
-      <w:pPr>
-        <w:spacing w:after="0" w:line="240" w:lineRule="auto"/>
-        <w:jc w:val="both"/>
+      <w:r>
         <w:rPr>
           <w:b/>
         </w:rPr>
-      </w:pPr>
-      <w:r>
+        <w:lastRenderedPageBreak/>
+        <w:t>Requerimiento 3</w:t>
+      </w:r>
+    </w:p>
+    <w:p>
+      <w:pPr>
+        <w:spacing w:after="0" w:line="240" w:lineRule="auto"/>
+        <w:jc w:val="both"/>
         <w:rPr>
           <w:b/>
         </w:rPr>
-        <w:t>Requerimiento 3</w:t>
-      </w:r>
-    </w:p>
-    <w:p>
-      <w:pPr>
-        <w:spacing w:after="0" w:line="240" w:lineRule="auto"/>
-        <w:jc w:val="both"/>
+      </w:pPr>
+    </w:p>
+    <w:p>
+      <w:pPr>
+        <w:spacing w:after="0" w:line="240" w:lineRule="auto"/>
+        <w:jc w:val="both"/>
+      </w:pPr>
+      <w:r>
+        <w:t xml:space="preserve">Para cada método se han realizado algunas modificaciones sobre el código original documentado en el </w:t>
+      </w:r>
+      <w:proofErr w:type="spellStart"/>
+      <w:r>
+        <w:t>Javadoc</w:t>
+      </w:r>
+      <w:proofErr w:type="spellEnd"/>
+      <w:r>
+        <w:t>:</w:t>
+      </w:r>
+    </w:p>
+    <w:p>
+      <w:pPr>
+        <w:spacing w:after="0" w:line="240" w:lineRule="auto"/>
+        <w:jc w:val="both"/>
+      </w:pPr>
+    </w:p>
+    <w:p>
+      <w:pPr>
+        <w:spacing w:after="0" w:line="240" w:lineRule="auto"/>
+        <w:jc w:val="both"/>
+      </w:pPr>
+      <w:r>
+        <w:t>Suma</w:t>
+      </w:r>
+      <w:r>
+        <w:t xml:space="preserve"> (indicar cambios)</w:t>
+      </w:r>
+    </w:p>
+    <w:p>
+      <w:pPr>
+        <w:spacing w:after="0" w:line="240" w:lineRule="auto"/>
+        <w:jc w:val="both"/>
+      </w:pPr>
+    </w:p>
+    <w:p>
+      <w:pPr>
+        <w:spacing w:after="0" w:line="240" w:lineRule="auto"/>
+        <w:jc w:val="both"/>
+      </w:pPr>
+      <w:r>
+        <w:t>Resta</w:t>
+      </w:r>
+      <w:r>
+        <w:t xml:space="preserve"> (indicar cambios)</w:t>
+      </w:r>
+    </w:p>
+    <w:p>
+      <w:pPr>
+        <w:spacing w:after="0" w:line="240" w:lineRule="auto"/>
+        <w:jc w:val="both"/>
+      </w:pPr>
+    </w:p>
+    <w:p>
+      <w:pPr>
+        <w:spacing w:after="0" w:line="240" w:lineRule="auto"/>
+        <w:jc w:val="both"/>
+        <w:rPr>
+          <w:i/>
+        </w:rPr>
+      </w:pPr>
+      <w:r>
+        <w:rPr>
+          <w:i/>
+        </w:rPr>
+        <w:t xml:space="preserve">Clase </w:t>
+      </w:r>
+      <w:r>
+        <w:rPr>
+          <w:i/>
+        </w:rPr>
+        <w:t>Producto</w:t>
+      </w:r>
+      <w:r>
+        <w:rPr>
+          <w:i/>
+        </w:rPr>
+        <w:t xml:space="preserve"> </w:t>
+      </w:r>
+    </w:p>
+    <w:p>
+      <w:pPr>
+        <w:spacing w:after="0" w:line="240" w:lineRule="auto"/>
+        <w:jc w:val="both"/>
+      </w:pPr>
+    </w:p>
+    <w:p>
+      <w:pPr>
+        <w:spacing w:after="0" w:line="240" w:lineRule="auto"/>
+        <w:jc w:val="both"/>
+      </w:pPr>
+      <w:r>
+        <w:t xml:space="preserve">Al evaluar esta clase se ha detectado que  la </w:t>
+      </w:r>
+      <w:proofErr w:type="spellStart"/>
+      <w:r>
+        <w:t>implementacion</w:t>
+      </w:r>
+      <w:proofErr w:type="spellEnd"/>
+      <w:r>
+        <w:t xml:space="preserve"> de todos los </w:t>
+      </w:r>
+      <w:proofErr w:type="spellStart"/>
+      <w:r>
+        <w:t>metodos</w:t>
+      </w:r>
+      <w:proofErr w:type="spellEnd"/>
+      <w:r>
+        <w:t xml:space="preserve"> que se </w:t>
+      </w:r>
+      <w:proofErr w:type="spellStart"/>
+      <w:r>
+        <w:t>habian</w:t>
+      </w:r>
+      <w:proofErr w:type="spellEnd"/>
+      <w:r>
+        <w:t xml:space="preserve"> especificado en el </w:t>
+      </w:r>
+      <w:r>
         <w:rPr>
           <w:b/>
         </w:rPr>
-      </w:pPr>
-    </w:p>
-    <w:p>
-      <w:pPr>
-        <w:spacing w:after="0" w:line="240" w:lineRule="auto"/>
-        <w:jc w:val="both"/>
-      </w:pPr>
-      <w:r>
-        <w:t>Para cada método se han realizado algunas modificaciones sobre el código original documentado en el Javadoc:</w:t>
-      </w:r>
-    </w:p>
-    <w:p>
-      <w:pPr>
-        <w:spacing w:after="0" w:line="240" w:lineRule="auto"/>
-        <w:jc w:val="both"/>
-      </w:pPr>
-    </w:p>
-    <w:p>
-      <w:pPr>
-        <w:spacing w:after="0" w:line="240" w:lineRule="auto"/>
-        <w:jc w:val="both"/>
-      </w:pPr>
-      <w:r>
-        <w:t>Suma</w:t>
-      </w:r>
-      <w:r>
-        <w:t xml:space="preserve"> (indicar cambios)</w:t>
-      </w:r>
-    </w:p>
-    <w:p>
-      <w:pPr>
-        <w:spacing w:after="0" w:line="240" w:lineRule="auto"/>
-        <w:jc w:val="both"/>
-      </w:pPr>
-    </w:p>
-    <w:p>
-      <w:pPr>
-        <w:spacing w:after="0" w:line="240" w:lineRule="auto"/>
-        <w:jc w:val="both"/>
-      </w:pPr>
-      <w:r>
-        <w:t>Resta</w:t>
-      </w:r>
-      <w:r>
-        <w:t xml:space="preserve"> (indicar cambios)</w:t>
-      </w:r>
-    </w:p>
-    <w:p>
-      <w:pPr>
-        <w:spacing w:after="0" w:line="240" w:lineRule="auto"/>
-        <w:jc w:val="both"/>
-      </w:pPr>
-    </w:p>
-    <w:p>
-      <w:pPr>
-        <w:spacing w:after="0" w:line="240" w:lineRule="auto"/>
-        <w:jc w:val="both"/>
-      </w:pPr>
+        <w:t>JAVADOC</w:t>
+      </w:r>
+      <w:r>
+        <w:t xml:space="preserve"> era excesivo </w:t>
+      </w:r>
+      <w:r>
+        <w:t xml:space="preserve">para nuestro </w:t>
+      </w:r>
+      <w:proofErr w:type="spellStart"/>
+      <w:r>
+        <w:t>nivel</w:t>
+      </w:r>
+      <w:r>
+        <w:t>,p</w:t>
+      </w:r>
+      <w:r>
+        <w:t>or</w:t>
+      </w:r>
+      <w:proofErr w:type="spellEnd"/>
+      <w:r>
+        <w:t xml:space="preserve"> lo que se ha dejado algunos de los </w:t>
+      </w:r>
+      <w:proofErr w:type="spellStart"/>
+      <w:r>
+        <w:t>mas</w:t>
+      </w:r>
+      <w:proofErr w:type="spellEnd"/>
+      <w:r>
+        <w:t xml:space="preserve"> usuales.</w:t>
+      </w:r>
+    </w:p>
+    <w:p>
+      <w:pPr>
+        <w:spacing w:after="0" w:line="240" w:lineRule="auto"/>
+        <w:jc w:val="both"/>
+      </w:pPr>
+      <w:r>
+        <w:t xml:space="preserve">Se </w:t>
+      </w:r>
+      <w:r>
+        <w:t>observa</w:t>
+      </w:r>
+      <w:r>
+        <w:t xml:space="preserve"> que cuando los </w:t>
+      </w:r>
+      <w:proofErr w:type="spellStart"/>
+      <w:r>
+        <w:t>numeros</w:t>
+      </w:r>
+      <w:proofErr w:type="spellEnd"/>
+      <w:r>
+        <w:t xml:space="preserve"> con los que se opera son excesivamente grandes la propia </w:t>
+      </w:r>
+      <w:proofErr w:type="spellStart"/>
+      <w:r>
+        <w:t>implementacion</w:t>
+      </w:r>
+      <w:proofErr w:type="spellEnd"/>
+      <w:r>
+        <w:t xml:space="preserve"> del </w:t>
+      </w:r>
+      <w:proofErr w:type="spellStart"/>
+      <w:r>
+        <w:t>algorimo</w:t>
+      </w:r>
+      <w:proofErr w:type="spellEnd"/>
+      <w:r>
+        <w:t xml:space="preserve"> por parte</w:t>
+      </w:r>
+      <w:r>
+        <w:t xml:space="preserve"> Java,</w:t>
+      </w:r>
+      <w:r>
+        <w:t xml:space="preserve"> </w:t>
+      </w:r>
+      <w:proofErr w:type="spellStart"/>
+      <w:r>
+        <w:t>de</w:t>
+      </w:r>
+      <w:proofErr w:type="spellEnd"/>
+      <w:r>
+        <w:t xml:space="preserve"> como resultado </w:t>
+      </w:r>
+      <w:proofErr w:type="spellStart"/>
+      <w:r>
+        <w:rPr>
+          <w:i/>
+        </w:rPr>
+        <w:t>Infinity</w:t>
+      </w:r>
+      <w:proofErr w:type="spellEnd"/>
+      <w:r>
+        <w:t xml:space="preserve">. </w:t>
+      </w:r>
+    </w:p>
+    <w:p>
+      <w:pPr>
+        <w:spacing w:after="0" w:line="240" w:lineRule="auto"/>
+        <w:jc w:val="both"/>
+      </w:pPr>
+    </w:p>
+    <w:p>
+      <w:pPr>
+        <w:numPr>
+          <w:ilvl w:val="0"/>
+          <w:numId w:val="10"/>
+        </w:numPr>
+        <w:spacing w:after="0" w:line="240" w:lineRule="auto"/>
+        <w:jc w:val="both"/>
+      </w:pPr>
+      <w:r>
+        <w:t>Método</w:t>
+      </w:r>
+      <w:r>
+        <w:t>1</w:t>
+      </w:r>
+      <w:r>
+        <w:t xml:space="preserve"> – </w:t>
+      </w:r>
       <w:r>
         <w:t>Producto</w:t>
       </w:r>
-      <w:r>
-        <w:t xml:space="preserve"> (indicar cambios)</w:t>
-      </w:r>
-    </w:p>
-    <w:p>
-      <w:pPr>
-        <w:spacing w:after="0" w:line="240" w:lineRule="auto"/>
-        <w:jc w:val="both"/>
-      </w:pPr>
-    </w:p>
-    <w:p>
-      <w:pPr>
-        <w:spacing w:after="0" w:line="240" w:lineRule="auto"/>
-        <w:jc w:val="both"/>
-        <w:rPr>
-          <w:i/>
-        </w:rPr>
-      </w:pPr>
-      <w:r>
-        <w:rPr>
-          <w:i/>
-        </w:rPr>
-        <w:t xml:space="preserve">Clase Cociente  </w:t>
+    </w:p>
+    <w:p>
+      <w:pPr>
+        <w:spacing w:after="0" w:line="240" w:lineRule="auto"/>
+        <w:ind w:left="720"/>
+        <w:jc w:val="both"/>
+      </w:pPr>
+    </w:p>
+    <w:p>
+      <w:pPr>
+        <w:spacing w:after="0" w:line="240" w:lineRule="auto"/>
+        <w:ind w:firstLine="360"/>
+        <w:jc w:val="both"/>
+      </w:pPr>
+      <w:r>
+        <w:t xml:space="preserve">Caso </w:t>
+      </w:r>
+      <w:r>
+        <w:t>especial:</w:t>
+      </w:r>
+    </w:p>
+    <w:p>
+      <w:pPr>
+        <w:spacing w:after="0" w:line="240" w:lineRule="auto"/>
+        <w:ind w:firstLine="360"/>
+        <w:jc w:val="both"/>
+      </w:pPr>
+      <w:r>
+        <w:t xml:space="preserve">Si el </w:t>
+      </w:r>
+      <w:r>
+        <w:t>algún</w:t>
+      </w:r>
+      <w:r>
+        <w:t xml:space="preserve"> argumento es cero o negativo, entonces el resultado es 1.0.</w:t>
+      </w:r>
+    </w:p>
+    <w:p>
+      <w:pPr>
+        <w:spacing w:after="0" w:line="240" w:lineRule="auto"/>
+        <w:jc w:val="center"/>
+      </w:pPr>
+      <w:r>
+        <w:rPr>
+          <w:noProof/>
+          <w:lang w:eastAsia="es-ES"/>
+        </w:rPr>
+        <w:drawing>
+          <wp:inline distT="0" distB="0" distL="0" distR="0" wp14:anchorId="63D898EC" wp14:editId="2A5D7E82">
+            <wp:extent cx="4886246" cy="1440096"/>
+            <wp:effectExtent l="0" t="0" r="0" b="8255"/>
+            <wp:docPr id="9" name="Imagen 9"/>
+            <wp:cNvGraphicFramePr>
+              <a:graphicFrameLocks xmlns:a="http://schemas.openxmlformats.org/drawingml/2006/main" noChangeAspect="1"/>
+            </wp:cNvGraphicFramePr>
+            <a:graphic xmlns:a="http://schemas.openxmlformats.org/drawingml/2006/main">
+              <a:graphicData uri="http://schemas.openxmlformats.org/drawingml/2006/picture">
+                <pic:pic xmlns:pic="http://schemas.openxmlformats.org/drawingml/2006/picture">
+                  <pic:nvPicPr>
+                    <pic:cNvPr id="1" name=""/>
+                    <pic:cNvPicPr/>
+                  </pic:nvPicPr>
+                  <pic:blipFill rotWithShape="1">
+                    <a:blip r:embed="rId23"/>
+                    <a:srcRect l="13688" t="29599" r="26905" b="39277"/>
+                    <a:stretch/>
+                  </pic:blipFill>
+                  <pic:spPr bwMode="auto">
+                    <a:xfrm>
+                      <a:off x="0" y="0"/>
+                      <a:ext cx="4911646" cy="1447582"/>
+                    </a:xfrm>
+                    <a:prstGeom prst="rect">
+                      <a:avLst/>
+                    </a:prstGeom>
+                    <a:ln>
+                      <a:noFill/>
+                    </a:ln>
+                    <a:extLst>
+                      <a:ext uri="{53640926-AAD7-44D8-BBD7-CCE9431645EC}">
+                        <a14:shadowObscured xmlns:a14="http://schemas.microsoft.com/office/drawing/2010/main"/>
+                      </a:ext>
+                    </a:extLst>
+                  </pic:spPr>
+                </pic:pic>
+              </a:graphicData>
+            </a:graphic>
+          </wp:inline>
+        </w:drawing>
+      </w:r>
+    </w:p>
+    <w:p>
+      <w:pPr>
+        <w:spacing w:after="0" w:line="240" w:lineRule="auto"/>
+        <w:jc w:val="both"/>
+      </w:pPr>
+    </w:p>
+    <w:p>
+      <w:pPr>
+        <w:spacing w:after="0" w:line="240" w:lineRule="auto"/>
+        <w:jc w:val="center"/>
+      </w:pPr>
+      <w:r>
+        <w:rPr>
+          <w:noProof/>
+          <w:lang w:eastAsia="es-ES"/>
+        </w:rPr>
+        <w:drawing>
+          <wp:inline distT="0" distB="0" distL="0" distR="0" wp14:anchorId="1BC74D55" wp14:editId="76A5E65A">
+            <wp:extent cx="5016500" cy="761963"/>
+            <wp:effectExtent l="0" t="0" r="0" b="635"/>
+            <wp:docPr id="14" name="Imagen 14"/>
+            <wp:cNvGraphicFramePr>
+              <a:graphicFrameLocks xmlns:a="http://schemas.openxmlformats.org/drawingml/2006/main" noChangeAspect="1"/>
+            </wp:cNvGraphicFramePr>
+            <a:graphic xmlns:a="http://schemas.openxmlformats.org/drawingml/2006/main">
+              <a:graphicData uri="http://schemas.openxmlformats.org/drawingml/2006/picture">
+                <pic:pic xmlns:pic="http://schemas.openxmlformats.org/drawingml/2006/picture">
+                  <pic:nvPicPr>
+                    <pic:cNvPr id="1" name=""/>
+                    <pic:cNvPicPr/>
+                  </pic:nvPicPr>
+                  <pic:blipFill rotWithShape="1">
+                    <a:blip r:embed="rId23"/>
+                    <a:srcRect l="12801" t="73244" r="11948" b="6438"/>
+                    <a:stretch/>
+                  </pic:blipFill>
+                  <pic:spPr bwMode="auto">
+                    <a:xfrm>
+                      <a:off x="0" y="0"/>
+                      <a:ext cx="5018199" cy="762221"/>
+                    </a:xfrm>
+                    <a:prstGeom prst="rect">
+                      <a:avLst/>
+                    </a:prstGeom>
+                    <a:ln>
+                      <a:noFill/>
+                    </a:ln>
+                    <a:extLst>
+                      <a:ext uri="{53640926-AAD7-44D8-BBD7-CCE9431645EC}">
+                        <a14:shadowObscured xmlns:a14="http://schemas.microsoft.com/office/drawing/2010/main"/>
+                      </a:ext>
+                    </a:extLst>
+                  </pic:spPr>
+                </pic:pic>
+              </a:graphicData>
+            </a:graphic>
+          </wp:inline>
+        </w:drawing>
+      </w:r>
+    </w:p>
+    <w:p>
+      <w:pPr>
+        <w:spacing w:after="0" w:line="240" w:lineRule="auto"/>
+        <w:jc w:val="both"/>
+      </w:pPr>
+    </w:p>
+    <w:p>
+      <w:pPr>
+        <w:spacing w:after="0" w:line="240" w:lineRule="auto"/>
+        <w:jc w:val="both"/>
+      </w:pPr>
+    </w:p>
+    <w:p>
+      <w:pPr>
+        <w:numPr>
+          <w:ilvl w:val="0"/>
+          <w:numId w:val="10"/>
+        </w:numPr>
+        <w:spacing w:after="0" w:line="240" w:lineRule="auto"/>
+        <w:jc w:val="both"/>
+      </w:pPr>
+      <w:r>
+        <w:t>Método</w:t>
+      </w:r>
+      <w:r>
+        <w:t>2</w:t>
+      </w:r>
+      <w:r>
+        <w:t xml:space="preserve"> – </w:t>
+      </w:r>
+      <w:r>
+        <w:t>Producto</w:t>
+      </w:r>
+    </w:p>
+    <w:p>
+      <w:pPr>
+        <w:spacing w:after="0" w:line="240" w:lineRule="auto"/>
+        <w:jc w:val="both"/>
+      </w:pPr>
+    </w:p>
+    <w:p>
+      <w:pPr>
+        <w:spacing w:after="0" w:line="240" w:lineRule="auto"/>
+        <w:ind w:firstLine="708"/>
+        <w:jc w:val="both"/>
+      </w:pPr>
+      <w:r>
+        <w:t xml:space="preserve">Caso </w:t>
+      </w:r>
+      <w:r>
+        <w:t>especial:</w:t>
+      </w:r>
+    </w:p>
+    <w:p>
+      <w:pPr>
+        <w:spacing w:after="0" w:line="240" w:lineRule="auto"/>
+        <w:ind w:firstLine="708"/>
+        <w:jc w:val="both"/>
+      </w:pPr>
+      <w:r>
+        <w:t xml:space="preserve">Si el </w:t>
+      </w:r>
+      <w:r>
+        <w:t>algún</w:t>
+      </w:r>
+      <w:r>
+        <w:t xml:space="preserve"> argumento es cero o negativo, entonces el resultado es 1.0.</w:t>
+      </w:r>
+    </w:p>
+    <w:p>
+      <w:pPr>
+        <w:spacing w:after="0" w:line="240" w:lineRule="auto"/>
+        <w:jc w:val="center"/>
+      </w:pPr>
+      <w:r>
+        <w:rPr>
+          <w:noProof/>
+          <w:lang w:eastAsia="es-ES"/>
+        </w:rPr>
+        <w:lastRenderedPageBreak/>
+        <w:drawing>
+          <wp:inline distT="0" distB="0" distL="0" distR="0" wp14:anchorId="35CA5871" wp14:editId="36CB975D">
+            <wp:extent cx="3314700" cy="2217749"/>
+            <wp:effectExtent l="0" t="0" r="0" b="0"/>
+            <wp:docPr id="15" name="Imagen 15"/>
+            <wp:cNvGraphicFramePr>
+              <a:graphicFrameLocks xmlns:a="http://schemas.openxmlformats.org/drawingml/2006/main" noChangeAspect="1"/>
+            </wp:cNvGraphicFramePr>
+            <a:graphic xmlns:a="http://schemas.openxmlformats.org/drawingml/2006/main">
+              <a:graphicData uri="http://schemas.openxmlformats.org/drawingml/2006/picture">
+                <pic:pic xmlns:pic="http://schemas.openxmlformats.org/drawingml/2006/picture">
+                  <pic:nvPicPr>
+                    <pic:cNvPr id="1" name=""/>
+                    <pic:cNvPicPr/>
+                  </pic:nvPicPr>
+                  <pic:blipFill rotWithShape="1">
+                    <a:blip r:embed="rId24"/>
+                    <a:srcRect l="15099" t="34616" r="45673" b="18729"/>
+                    <a:stretch/>
+                  </pic:blipFill>
+                  <pic:spPr bwMode="auto">
+                    <a:xfrm>
+                      <a:off x="0" y="0"/>
+                      <a:ext cx="3320496" cy="2221627"/>
+                    </a:xfrm>
+                    <a:prstGeom prst="rect">
+                      <a:avLst/>
+                    </a:prstGeom>
+                    <a:ln>
+                      <a:noFill/>
+                    </a:ln>
+                    <a:extLst>
+                      <a:ext uri="{53640926-AAD7-44D8-BBD7-CCE9431645EC}">
+                        <a14:shadowObscured xmlns:a14="http://schemas.microsoft.com/office/drawing/2010/main"/>
+                      </a:ext>
+                    </a:extLst>
+                  </pic:spPr>
+                </pic:pic>
+              </a:graphicData>
+            </a:graphic>
+          </wp:inline>
+        </w:drawing>
       </w:r>
     </w:p>
     <w:p>
@@ -2530,6 +2962,366 @@
         <w:jc w:val="both"/>
       </w:pPr>
       <w:r>
+        <w:t>Método</w:t>
+      </w:r>
+      <w:r>
+        <w:t>3</w:t>
+      </w:r>
+      <w:r>
+        <w:t xml:space="preserve"> – </w:t>
+      </w:r>
+      <w:r>
+        <w:t>Producto</w:t>
+      </w:r>
+    </w:p>
+    <w:p>
+      <w:pPr>
+        <w:spacing w:after="0" w:line="240" w:lineRule="auto"/>
+        <w:jc w:val="both"/>
+      </w:pPr>
+      <w:r>
+        <w:t xml:space="preserve">              </w:t>
+      </w:r>
+      <w:r>
+        <w:t xml:space="preserve">Caso </w:t>
+      </w:r>
+      <w:r>
+        <w:t>especial:</w:t>
+      </w:r>
+    </w:p>
+    <w:p>
+      <w:pPr>
+        <w:spacing w:after="0" w:line="240" w:lineRule="auto"/>
+        <w:ind w:firstLine="708"/>
+        <w:jc w:val="both"/>
+      </w:pPr>
+      <w:r>
+        <w:t xml:space="preserve">Si el </w:t>
+      </w:r>
+      <w:r>
+        <w:t>algún</w:t>
+      </w:r>
+      <w:r>
+        <w:t xml:space="preserve"> argumento es cero o negativo, entonces el resultado es 1.0.</w:t>
+      </w:r>
+    </w:p>
+    <w:p>
+      <w:pPr>
+        <w:pStyle w:val="Prrafodelista"/>
+        <w:spacing w:after="0" w:line="240" w:lineRule="auto"/>
+        <w:jc w:val="both"/>
+      </w:pPr>
+    </w:p>
+    <w:p>
+      <w:pPr>
+        <w:spacing w:after="0" w:line="240" w:lineRule="auto"/>
+        <w:jc w:val="center"/>
+      </w:pPr>
+      <w:r>
+        <w:rPr>
+          <w:noProof/>
+          <w:lang w:eastAsia="es-ES"/>
+        </w:rPr>
+        <w:drawing>
+          <wp:inline distT="0" distB="0" distL="0" distR="0" wp14:anchorId="3D1A122E" wp14:editId="351A7D30">
+            <wp:extent cx="3672840" cy="2478843"/>
+            <wp:effectExtent l="0" t="0" r="3810" b="0"/>
+            <wp:docPr id="16" name="Imagen 16"/>
+            <wp:cNvGraphicFramePr>
+              <a:graphicFrameLocks xmlns:a="http://schemas.openxmlformats.org/drawingml/2006/main" noChangeAspect="1"/>
+            </wp:cNvGraphicFramePr>
+            <a:graphic xmlns:a="http://schemas.openxmlformats.org/drawingml/2006/main">
+              <a:graphicData uri="http://schemas.openxmlformats.org/drawingml/2006/picture">
+                <pic:pic xmlns:pic="http://schemas.openxmlformats.org/drawingml/2006/picture">
+                  <pic:nvPicPr>
+                    <pic:cNvPr id="1" name=""/>
+                    <pic:cNvPicPr/>
+                  </pic:nvPicPr>
+                  <pic:blipFill rotWithShape="1">
+                    <a:blip r:embed="rId25"/>
+                    <a:srcRect l="16087" t="20820" r="43979" b="31271"/>
+                    <a:stretch/>
+                  </pic:blipFill>
+                  <pic:spPr bwMode="auto">
+                    <a:xfrm>
+                      <a:off x="0" y="0"/>
+                      <a:ext cx="3683713" cy="2486181"/>
+                    </a:xfrm>
+                    <a:prstGeom prst="rect">
+                      <a:avLst/>
+                    </a:prstGeom>
+                    <a:ln>
+                      <a:noFill/>
+                    </a:ln>
+                    <a:extLst>
+                      <a:ext uri="{53640926-AAD7-44D8-BBD7-CCE9431645EC}">
+                        <a14:shadowObscured xmlns:a14="http://schemas.microsoft.com/office/drawing/2010/main"/>
+                      </a:ext>
+                    </a:extLst>
+                  </pic:spPr>
+                </pic:pic>
+              </a:graphicData>
+            </a:graphic>
+          </wp:inline>
+        </w:drawing>
+      </w:r>
+    </w:p>
+    <w:p>
+      <w:pPr>
+        <w:spacing w:after="0" w:line="240" w:lineRule="auto"/>
+        <w:jc w:val="both"/>
+      </w:pPr>
+    </w:p>
+    <w:p>
+      <w:pPr>
+        <w:spacing w:after="0" w:line="240" w:lineRule="auto"/>
+        <w:jc w:val="both"/>
+      </w:pPr>
+    </w:p>
+    <w:p>
+      <w:pPr>
+        <w:spacing w:after="0" w:line="240" w:lineRule="auto"/>
+        <w:jc w:val="both"/>
+      </w:pPr>
+    </w:p>
+    <w:p>
+      <w:pPr>
+        <w:pStyle w:val="Prrafodelista"/>
+        <w:numPr>
+          <w:ilvl w:val="0"/>
+          <w:numId w:val="10"/>
+        </w:numPr>
+        <w:spacing w:after="0" w:line="240" w:lineRule="auto"/>
+        <w:jc w:val="both"/>
+      </w:pPr>
+      <w:r>
+        <w:t>Método</w:t>
+      </w:r>
+      <w:r>
+        <w:t>4</w:t>
+      </w:r>
+      <w:r>
+        <w:t xml:space="preserve"> – </w:t>
+      </w:r>
+      <w:r>
+        <w:t>Producto</w:t>
+      </w:r>
+    </w:p>
+    <w:p>
+      <w:pPr>
+        <w:spacing w:after="0" w:line="240" w:lineRule="auto"/>
+        <w:ind w:left="360" w:firstLine="348"/>
+        <w:jc w:val="both"/>
+      </w:pPr>
+      <w:r>
+        <w:t xml:space="preserve"> Caso </w:t>
+      </w:r>
+      <w:r>
+        <w:t>especial:</w:t>
+      </w:r>
+    </w:p>
+    <w:p>
+      <w:pPr>
+        <w:spacing w:after="0" w:line="240" w:lineRule="auto"/>
+        <w:jc w:val="both"/>
+      </w:pPr>
+      <w:r>
+        <w:t xml:space="preserve">         </w:t>
+      </w:r>
+      <w:r>
+        <w:tab/>
+      </w:r>
+      <w:r>
+        <w:t xml:space="preserve">Si el </w:t>
+      </w:r>
+      <w:r>
+        <w:t>algún</w:t>
+      </w:r>
+      <w:r>
+        <w:t xml:space="preserve"> argumento es cero o negativo, entonces el resultado es 1.0.</w:t>
+      </w:r>
+    </w:p>
+    <w:p>
+      <w:pPr>
+        <w:spacing w:after="0" w:line="240" w:lineRule="auto"/>
+        <w:jc w:val="both"/>
+      </w:pPr>
+      <w:r>
+        <w:tab/>
+        <w:t>Si el segundo argumento es 1, el resultado será el primer argumento.</w:t>
+      </w:r>
+    </w:p>
+    <w:p>
+      <w:pPr>
+        <w:spacing w:after="0" w:line="240" w:lineRule="auto"/>
+        <w:jc w:val="both"/>
+      </w:pPr>
+    </w:p>
+    <w:p>
+      <w:pPr>
+        <w:spacing w:after="0" w:line="240" w:lineRule="auto"/>
+        <w:jc w:val="center"/>
+      </w:pPr>
+      <w:r>
+        <w:rPr>
+          <w:noProof/>
+          <w:lang w:eastAsia="es-ES"/>
+        </w:rPr>
+        <w:lastRenderedPageBreak/>
+        <w:drawing>
+          <wp:inline distT="0" distB="0" distL="0" distR="0" wp14:anchorId="4383FE4D" wp14:editId="777B0170">
+            <wp:extent cx="3812813" cy="2865120"/>
+            <wp:effectExtent l="0" t="0" r="0" b="0"/>
+            <wp:docPr id="17" name="Imagen 17"/>
+            <wp:cNvGraphicFramePr>
+              <a:graphicFrameLocks xmlns:a="http://schemas.openxmlformats.org/drawingml/2006/main" noChangeAspect="1"/>
+            </wp:cNvGraphicFramePr>
+            <a:graphic xmlns:a="http://schemas.openxmlformats.org/drawingml/2006/main">
+              <a:graphicData uri="http://schemas.openxmlformats.org/drawingml/2006/picture">
+                <pic:pic xmlns:pic="http://schemas.openxmlformats.org/drawingml/2006/picture">
+                  <pic:nvPicPr>
+                    <pic:cNvPr id="1" name=""/>
+                    <pic:cNvPicPr/>
+                  </pic:nvPicPr>
+                  <pic:blipFill rotWithShape="1">
+                    <a:blip r:embed="rId26"/>
+                    <a:srcRect l="16792" t="23830" r="34384" b="10953"/>
+                    <a:stretch/>
+                  </pic:blipFill>
+                  <pic:spPr bwMode="auto">
+                    <a:xfrm>
+                      <a:off x="0" y="0"/>
+                      <a:ext cx="3831035" cy="2878813"/>
+                    </a:xfrm>
+                    <a:prstGeom prst="rect">
+                      <a:avLst/>
+                    </a:prstGeom>
+                    <a:ln>
+                      <a:noFill/>
+                    </a:ln>
+                    <a:extLst>
+                      <a:ext uri="{53640926-AAD7-44D8-BBD7-CCE9431645EC}">
+                        <a14:shadowObscured xmlns:a14="http://schemas.microsoft.com/office/drawing/2010/main"/>
+                      </a:ext>
+                    </a:extLst>
+                  </pic:spPr>
+                </pic:pic>
+              </a:graphicData>
+            </a:graphic>
+          </wp:inline>
+        </w:drawing>
+      </w:r>
+    </w:p>
+    <w:p>
+      <w:pPr>
+        <w:spacing w:after="0" w:line="240" w:lineRule="auto"/>
+        <w:jc w:val="both"/>
+      </w:pPr>
+    </w:p>
+    <w:p>
+      <w:pPr>
+        <w:spacing w:after="0" w:line="240" w:lineRule="auto"/>
+        <w:jc w:val="both"/>
+      </w:pPr>
+    </w:p>
+    <w:p>
+      <w:pPr>
+        <w:spacing w:after="0" w:line="240" w:lineRule="auto"/>
+        <w:jc w:val="both"/>
+      </w:pPr>
+    </w:p>
+    <w:p>
+      <w:pPr>
+        <w:spacing w:after="0" w:line="240" w:lineRule="auto"/>
+        <w:jc w:val="both"/>
+      </w:pPr>
+    </w:p>
+    <w:p>
+      <w:pPr>
+        <w:spacing w:after="0" w:line="240" w:lineRule="auto"/>
+        <w:jc w:val="both"/>
+      </w:pPr>
+    </w:p>
+    <w:p>
+      <w:pPr>
+        <w:spacing w:after="0" w:line="240" w:lineRule="auto"/>
+        <w:jc w:val="both"/>
+      </w:pPr>
+    </w:p>
+    <w:p>
+      <w:pPr>
+        <w:spacing w:after="0" w:line="240" w:lineRule="auto"/>
+        <w:jc w:val="both"/>
+        <w:rPr>
+          <w:i/>
+        </w:rPr>
+      </w:pPr>
+    </w:p>
+    <w:p>
+      <w:pPr>
+        <w:spacing w:after="0" w:line="240" w:lineRule="auto"/>
+        <w:jc w:val="both"/>
+        <w:rPr>
+          <w:i/>
+        </w:rPr>
+      </w:pPr>
+    </w:p>
+    <w:p>
+      <w:pPr>
+        <w:spacing w:after="0" w:line="240" w:lineRule="auto"/>
+        <w:jc w:val="both"/>
+        <w:rPr>
+          <w:i/>
+        </w:rPr>
+      </w:pPr>
+    </w:p>
+    <w:p>
+      <w:pPr>
+        <w:spacing w:after="0" w:line="240" w:lineRule="auto"/>
+        <w:jc w:val="both"/>
+        <w:rPr>
+          <w:i/>
+        </w:rPr>
+      </w:pPr>
+    </w:p>
+    <w:p>
+      <w:pPr>
+        <w:spacing w:after="0" w:line="240" w:lineRule="auto"/>
+        <w:jc w:val="both"/>
+        <w:rPr>
+          <w:i/>
+        </w:rPr>
+      </w:pPr>
+      <w:r>
+        <w:rPr>
+          <w:i/>
+        </w:rPr>
+        <w:t xml:space="preserve">Clase Cociente  </w:t>
+      </w:r>
+    </w:p>
+    <w:p>
+      <w:pPr>
+        <w:spacing w:after="0" w:line="240" w:lineRule="auto"/>
+        <w:jc w:val="both"/>
+      </w:pPr>
+    </w:p>
+    <w:p>
+      <w:pPr>
+        <w:spacing w:after="0" w:line="240" w:lineRule="auto"/>
+        <w:jc w:val="both"/>
+      </w:pPr>
+    </w:p>
+    <w:p>
+      <w:pPr>
+        <w:pStyle w:val="Prrafodelista"/>
+        <w:numPr>
+          <w:ilvl w:val="0"/>
+          <w:numId w:val="10"/>
+        </w:numPr>
+        <w:spacing w:after="0" w:line="240" w:lineRule="auto"/>
+        <w:jc w:val="both"/>
+      </w:pPr>
+      <w:r>
         <w:t>Método 1 – Cociente</w:t>
       </w:r>
     </w:p>
@@ -2551,13 +3343,8 @@
         <w:t xml:space="preserve">(si n1 es 0 y si n2 es 0) </w:t>
       </w:r>
       <w:r>
-        <w:t xml:space="preserve">y se elimina el caso en el que cualquiera de los número es </w:t>
-      </w:r>
-      <w:proofErr w:type="spellStart"/>
-      <w:r>
-        <w:t>NaN</w:t>
-      </w:r>
-      <w:proofErr w:type="spellEnd"/>
+        <w:t>y se elimina el caso en el que cualquiera de los número es NaN</w:t>
+      </w:r>
     </w:p>
     <w:p>
       <w:pPr>
@@ -2591,7 +3378,7 @@
                     <pic:cNvPicPr/>
                   </pic:nvPicPr>
                   <pic:blipFill rotWithShape="1">
-                    <a:blip r:embed="rId23"/>
+                    <a:blip r:embed="rId27"/>
                     <a:srcRect l="22828" t="21339" r="31164" b="32217"/>
                     <a:stretch/>
                   </pic:blipFill>
@@ -2654,18 +3441,10 @@
         <w:t xml:space="preserve">Se implementan dos casos </w:t>
       </w:r>
       <w:r>
-        <w:t xml:space="preserve">especiales </w:t>
-      </w:r>
-      <w:proofErr w:type="gramStart"/>
-      <w:r>
-        <w:t>(</w:t>
-      </w:r>
-      <w:r>
-        <w:t xml:space="preserve"> si</w:t>
-      </w:r>
-      <w:proofErr w:type="gramEnd"/>
-      <w:r>
-        <w:t xml:space="preserve"> n1 es 0 y si el resultado no da un número exacto)</w:t>
+        <w:t>especiales (</w:t>
+      </w:r>
+      <w:r>
+        <w:t xml:space="preserve"> si n1 es 0 y si el resultado no da un número exacto)</w:t>
       </w:r>
       <w:r>
         <w:t xml:space="preserve"> y se elimina el caso en el que cualquiera </w:t>
@@ -2674,13 +3453,10 @@
         <w:t>de los números</w:t>
       </w:r>
       <w:r>
-        <w:t xml:space="preserve"> es </w:t>
-      </w:r>
-      <w:proofErr w:type="spellStart"/>
-      <w:r>
-        <w:t>NaN</w:t>
-      </w:r>
-      <w:proofErr w:type="spellEnd"/>
+        <w:t xml:space="preserve"> es NaN</w:t>
+      </w:r>
+      <w:bookmarkStart w:id="0" w:name="_GoBack"/>
+      <w:bookmarkEnd w:id="0"/>
     </w:p>
     <w:p>
       <w:pPr>
@@ -2714,7 +3490,7 @@
                     <pic:cNvPicPr/>
                   </pic:nvPicPr>
                   <pic:blipFill rotWithShape="1">
-                    <a:blip r:embed="rId24"/>
+                    <a:blip r:embed="rId28"/>
                     <a:srcRect l="21769" t="13389" r="28340" b="47699"/>
                     <a:stretch/>
                   </pic:blipFill>
@@ -2808,7 +3584,7 @@
                     <pic:cNvPicPr/>
                   </pic:nvPicPr>
                   <pic:blipFill rotWithShape="1">
-                    <a:blip r:embed="rId25"/>
+                    <a:blip r:embed="rId29"/>
                     <a:srcRect l="22240" t="17991" r="30811" b="36193"/>
                     <a:stretch/>
                   </pic:blipFill>
@@ -2904,6 +3680,7 @@
           <w:noProof/>
           <w:lang w:eastAsia="es-ES"/>
         </w:rPr>
+        <w:lastRenderedPageBreak/>
         <w:drawing>
           <wp:inline distT="0" distB="0" distL="0" distR="0" wp14:anchorId="6709843F" wp14:editId="289D376A">
             <wp:extent cx="4165600" cy="2286786"/>
@@ -2920,7 +3697,7 @@
                     <pic:cNvPicPr/>
                   </pic:nvPicPr>
                   <pic:blipFill rotWithShape="1">
-                    <a:blip r:embed="rId26"/>
+                    <a:blip r:embed="rId30"/>
                     <a:srcRect l="22240" t="40167" r="32105" b="15272"/>
                     <a:stretch/>
                   </pic:blipFill>
@@ -3015,7 +3792,7 @@
 </file>
 
 <file path=word/endnotes.xml><?xml version="1.0" encoding="utf-8"?>
-<w:endnotes xmlns:wpc="http://schemas.microsoft.com/office/word/2010/wordprocessingCanvas" xmlns:mc="http://schemas.openxmlformats.org/markup-compatibility/2006" xmlns:o="urn:schemas-microsoft-com:office:office" xmlns:r="http://schemas.openxmlformats.org/officeDocument/2006/relationships" xmlns:m="http://schemas.openxmlformats.org/officeDocument/2006/math" xmlns:v="urn:schemas-microsoft-com:vml" xmlns:wp14="http://schemas.microsoft.com/office/word/2010/wordprocessingDrawing" xmlns:wp="http://schemas.openxmlformats.org/drawingml/2006/wordprocessingDrawing" xmlns:w10="urn:schemas-microsoft-com:office:word" xmlns:w="http://schemas.openxmlformats.org/wordprocessingml/2006/main" xmlns:w14="http://schemas.microsoft.com/office/word/2010/wordml" xmlns:wpg="http://schemas.microsoft.com/office/word/2010/wordprocessingGroup" xmlns:wpi="http://schemas.microsoft.com/office/word/2010/wordprocessingInk" xmlns:wne="http://schemas.microsoft.com/office/word/2006/wordml" xmlns:wps="http://schemas.microsoft.com/office/word/2010/wordprocessingShape" mc:Ignorable="w14 wp14">
+<w:endnotes xmlns:wpc="http://schemas.microsoft.com/office/word/2010/wordprocessingCanvas" xmlns:mc="http://schemas.openxmlformats.org/markup-compatibility/2006" xmlns:o="urn:schemas-microsoft-com:office:office" xmlns:r="http://schemas.openxmlformats.org/officeDocument/2006/relationships" xmlns:m="http://schemas.openxmlformats.org/officeDocument/2006/math" xmlns:v="urn:schemas-microsoft-com:vml" xmlns:wp14="http://schemas.microsoft.com/office/word/2010/wordprocessingDrawing" xmlns:wp="http://schemas.openxmlformats.org/drawingml/2006/wordprocessingDrawing" xmlns:w10="urn:schemas-microsoft-com:office:word" xmlns:w="http://schemas.openxmlformats.org/wordprocessingml/2006/main" xmlns:w14="http://schemas.microsoft.com/office/word/2010/wordml" xmlns:w15="http://schemas.microsoft.com/office/word/2012/wordml" xmlns:wpg="http://schemas.microsoft.com/office/word/2010/wordprocessingGroup" xmlns:wpi="http://schemas.microsoft.com/office/word/2010/wordprocessingInk" xmlns:wne="http://schemas.microsoft.com/office/word/2006/wordml" xmlns:wps="http://schemas.microsoft.com/office/word/2010/wordprocessingShape" mc:Ignorable="w14 w15 wp14">
   <w:endnote w:type="separator" w:id="-1">
     <w:p>
       <w:pPr>
@@ -3040,7 +3817,7 @@
 </file>
 
 <file path=word/footnotes.xml><?xml version="1.0" encoding="utf-8"?>
-<w:footnotes xmlns:wpc="http://schemas.microsoft.com/office/word/2010/wordprocessingCanvas" xmlns:mc="http://schemas.openxmlformats.org/markup-compatibility/2006" xmlns:o="urn:schemas-microsoft-com:office:office" xmlns:r="http://schemas.openxmlformats.org/officeDocument/2006/relationships" xmlns:m="http://schemas.openxmlformats.org/officeDocument/2006/math" xmlns:v="urn:schemas-microsoft-com:vml" xmlns:wp14="http://schemas.microsoft.com/office/word/2010/wordprocessingDrawing" xmlns:wp="http://schemas.openxmlformats.org/drawingml/2006/wordprocessingDrawing" xmlns:w10="urn:schemas-microsoft-com:office:word" xmlns:w="http://schemas.openxmlformats.org/wordprocessingml/2006/main" xmlns:w14="http://schemas.microsoft.com/office/word/2010/wordml" xmlns:wpg="http://schemas.microsoft.com/office/word/2010/wordprocessingGroup" xmlns:wpi="http://schemas.microsoft.com/office/word/2010/wordprocessingInk" xmlns:wne="http://schemas.microsoft.com/office/word/2006/wordml" xmlns:wps="http://schemas.microsoft.com/office/word/2010/wordprocessingShape" mc:Ignorable="w14 wp14">
+<w:footnotes xmlns:wpc="http://schemas.microsoft.com/office/word/2010/wordprocessingCanvas" xmlns:mc="http://schemas.openxmlformats.org/markup-compatibility/2006" xmlns:o="urn:schemas-microsoft-com:office:office" xmlns:r="http://schemas.openxmlformats.org/officeDocument/2006/relationships" xmlns:m="http://schemas.openxmlformats.org/officeDocument/2006/math" xmlns:v="urn:schemas-microsoft-com:vml" xmlns:wp14="http://schemas.microsoft.com/office/word/2010/wordprocessingDrawing" xmlns:wp="http://schemas.openxmlformats.org/drawingml/2006/wordprocessingDrawing" xmlns:w10="urn:schemas-microsoft-com:office:word" xmlns:w="http://schemas.openxmlformats.org/wordprocessingml/2006/main" xmlns:w14="http://schemas.microsoft.com/office/word/2010/wordml" xmlns:w15="http://schemas.microsoft.com/office/word/2012/wordml" xmlns:wpg="http://schemas.microsoft.com/office/word/2010/wordprocessingGroup" xmlns:wpi="http://schemas.microsoft.com/office/word/2010/wordprocessingInk" xmlns:wne="http://schemas.microsoft.com/office/word/2006/wordml" xmlns:wps="http://schemas.microsoft.com/office/word/2010/wordprocessingShape" mc:Ignorable="w14 w15 wp14">
   <w:footnote w:type="separator" w:id="-1">
     <w:p>
       <w:pPr>
@@ -3065,7 +3842,7 @@
 </file>
 
 <file path=word/header1.xml><?xml version="1.0" encoding="utf-8"?>
-<w:hdr xmlns:wpc="http://schemas.microsoft.com/office/word/2010/wordprocessingCanvas" xmlns:mc="http://schemas.openxmlformats.org/markup-compatibility/2006" xmlns:o="urn:schemas-microsoft-com:office:office" xmlns:r="http://schemas.openxmlformats.org/officeDocument/2006/relationships" xmlns:m="http://schemas.openxmlformats.org/officeDocument/2006/math" xmlns:v="urn:schemas-microsoft-com:vml" xmlns:wp14="http://schemas.microsoft.com/office/word/2010/wordprocessingDrawing" xmlns:wp="http://schemas.openxmlformats.org/drawingml/2006/wordprocessingDrawing" xmlns:w10="urn:schemas-microsoft-com:office:word" xmlns:w="http://schemas.openxmlformats.org/wordprocessingml/2006/main" xmlns:w14="http://schemas.microsoft.com/office/word/2010/wordml" xmlns:wpg="http://schemas.microsoft.com/office/word/2010/wordprocessingGroup" xmlns:wpi="http://schemas.microsoft.com/office/word/2010/wordprocessingInk" xmlns:wne="http://schemas.microsoft.com/office/word/2006/wordml" xmlns:wps="http://schemas.microsoft.com/office/word/2010/wordprocessingShape" mc:Ignorable="w14 wp14">
+<w:hdr xmlns:wpc="http://schemas.microsoft.com/office/word/2010/wordprocessingCanvas" xmlns:mc="http://schemas.openxmlformats.org/markup-compatibility/2006" xmlns:o="urn:schemas-microsoft-com:office:office" xmlns:r="http://schemas.openxmlformats.org/officeDocument/2006/relationships" xmlns:m="http://schemas.openxmlformats.org/officeDocument/2006/math" xmlns:v="urn:schemas-microsoft-com:vml" xmlns:wp14="http://schemas.microsoft.com/office/word/2010/wordprocessingDrawing" xmlns:wp="http://schemas.openxmlformats.org/drawingml/2006/wordprocessingDrawing" xmlns:w10="urn:schemas-microsoft-com:office:word" xmlns:w="http://schemas.openxmlformats.org/wordprocessingml/2006/main" xmlns:w14="http://schemas.microsoft.com/office/word/2010/wordml" xmlns:w15="http://schemas.microsoft.com/office/word/2012/wordml" xmlns:wpg="http://schemas.microsoft.com/office/word/2010/wordprocessingGroup" xmlns:wpi="http://schemas.microsoft.com/office/word/2010/wordprocessingInk" xmlns:wne="http://schemas.microsoft.com/office/word/2006/wordml" xmlns:wps="http://schemas.microsoft.com/office/word/2010/wordprocessingShape" mc:Ignorable="w14 w15 wp14">
   <w:tbl>
     <w:tblPr>
       <w:tblStyle w:val="Tablaconcuadrcula"/>
@@ -3236,8 +4013,8 @@
 </file>
 
 <file path=word/numbering.xml><?xml version="1.0" encoding="utf-8"?>
-<w:numbering xmlns:wpc="http://schemas.microsoft.com/office/word/2010/wordprocessingCanvas" xmlns:mc="http://schemas.openxmlformats.org/markup-compatibility/2006" xmlns:o="urn:schemas-microsoft-com:office:office" xmlns:r="http://schemas.openxmlformats.org/officeDocument/2006/relationships" xmlns:m="http://schemas.openxmlformats.org/officeDocument/2006/math" xmlns:v="urn:schemas-microsoft-com:vml" xmlns:wp14="http://schemas.microsoft.com/office/word/2010/wordprocessingDrawing" xmlns:wp="http://schemas.openxmlformats.org/drawingml/2006/wordprocessingDrawing" xmlns:w10="urn:schemas-microsoft-com:office:word" xmlns:w="http://schemas.openxmlformats.org/wordprocessingml/2006/main" xmlns:w14="http://schemas.microsoft.com/office/word/2010/wordml" xmlns:wpg="http://schemas.microsoft.com/office/word/2010/wordprocessingGroup" xmlns:wpi="http://schemas.microsoft.com/office/word/2010/wordprocessingInk" xmlns:wne="http://schemas.microsoft.com/office/word/2006/wordml" xmlns:wps="http://schemas.microsoft.com/office/word/2010/wordprocessingShape" mc:Ignorable="w14 wp14">
-  <w:abstractNum w:abstractNumId="0">
+<w:numbering xmlns:wpc="http://schemas.microsoft.com/office/word/2010/wordprocessingCanvas" xmlns:mc="http://schemas.openxmlformats.org/markup-compatibility/2006" xmlns:o="urn:schemas-microsoft-com:office:office" xmlns:r="http://schemas.openxmlformats.org/officeDocument/2006/relationships" xmlns:m="http://schemas.openxmlformats.org/officeDocument/2006/math" xmlns:v="urn:schemas-microsoft-com:vml" xmlns:wp14="http://schemas.microsoft.com/office/word/2010/wordprocessingDrawing" xmlns:wp="http://schemas.openxmlformats.org/drawingml/2006/wordprocessingDrawing" xmlns:w10="urn:schemas-microsoft-com:office:word" xmlns:w="http://schemas.openxmlformats.org/wordprocessingml/2006/main" xmlns:w14="http://schemas.microsoft.com/office/word/2010/wordml" xmlns:w15="http://schemas.microsoft.com/office/word/2012/wordml" xmlns:wpg="http://schemas.microsoft.com/office/word/2010/wordprocessingGroup" xmlns:wpi="http://schemas.microsoft.com/office/word/2010/wordprocessingInk" xmlns:wne="http://schemas.microsoft.com/office/word/2006/wordml" xmlns:wps="http://schemas.microsoft.com/office/word/2010/wordprocessingShape" mc:Ignorable="w14 w15 wp14">
+  <w:abstractNum w:abstractNumId="0" w15:restartNumberingAfterBreak="0">
     <w:nsid w:val="02DA1C3E"/>
     <w:multiLevelType w:val="multilevel"/>
     <w:tmpl w:val="539AC2B2"/>
@@ -3350,7 +4127,7 @@
       </w:pPr>
     </w:lvl>
   </w:abstractNum>
-  <w:abstractNum w:abstractNumId="1">
+  <w:abstractNum w:abstractNumId="1" w15:restartNumberingAfterBreak="0">
     <w:nsid w:val="07D949C5"/>
     <w:multiLevelType w:val="hybridMultilevel"/>
     <w:tmpl w:val="C186D148"/>
@@ -3439,7 +4216,7 @@
       </w:pPr>
     </w:lvl>
   </w:abstractNum>
-  <w:abstractNum w:abstractNumId="2">
+  <w:abstractNum w:abstractNumId="2" w15:restartNumberingAfterBreak="0">
     <w:nsid w:val="0FBE25A0"/>
     <w:multiLevelType w:val="multilevel"/>
     <w:tmpl w:val="5D0ACE62"/>
@@ -3588,7 +4365,7 @@
       </w:rPr>
     </w:lvl>
   </w:abstractNum>
-  <w:abstractNum w:abstractNumId="3">
+  <w:abstractNum w:abstractNumId="3" w15:restartNumberingAfterBreak="0">
     <w:nsid w:val="24702814"/>
     <w:multiLevelType w:val="multilevel"/>
     <w:tmpl w:val="88522334"/>
@@ -3701,7 +4478,7 @@
       </w:pPr>
     </w:lvl>
   </w:abstractNum>
-  <w:abstractNum w:abstractNumId="4">
+  <w:abstractNum w:abstractNumId="4" w15:restartNumberingAfterBreak="0">
     <w:nsid w:val="31B64284"/>
     <w:multiLevelType w:val="multilevel"/>
     <w:tmpl w:val="E3828F7A"/>
@@ -3850,7 +4627,7 @@
       </w:rPr>
     </w:lvl>
   </w:abstractNum>
-  <w:abstractNum w:abstractNumId="5">
+  <w:abstractNum w:abstractNumId="5" w15:restartNumberingAfterBreak="0">
     <w:nsid w:val="340558AB"/>
     <w:multiLevelType w:val="hybridMultilevel"/>
     <w:tmpl w:val="0C6266E0"/>
@@ -3939,7 +4716,7 @@
       </w:pPr>
     </w:lvl>
   </w:abstractNum>
-  <w:abstractNum w:abstractNumId="6">
+  <w:abstractNum w:abstractNumId="6" w15:restartNumberingAfterBreak="0">
     <w:nsid w:val="3EB97138"/>
     <w:multiLevelType w:val="hybridMultilevel"/>
     <w:tmpl w:val="9EBC07A0"/>
@@ -4052,7 +4829,7 @@
       </w:rPr>
     </w:lvl>
   </w:abstractNum>
-  <w:abstractNum w:abstractNumId="7">
+  <w:abstractNum w:abstractNumId="7" w15:restartNumberingAfterBreak="0">
     <w:nsid w:val="42A863A0"/>
     <w:multiLevelType w:val="hybridMultilevel"/>
     <w:tmpl w:val="DACEAE60"/>
@@ -4141,7 +4918,7 @@
       </w:pPr>
     </w:lvl>
   </w:abstractNum>
-  <w:abstractNum w:abstractNumId="8">
+  <w:abstractNum w:abstractNumId="8" w15:restartNumberingAfterBreak="0">
     <w:nsid w:val="62F23351"/>
     <w:multiLevelType w:val="hybridMultilevel"/>
     <w:tmpl w:val="F0323DD0"/>
@@ -4227,7 +5004,7 @@
       </w:pPr>
     </w:lvl>
   </w:abstractNum>
-  <w:abstractNum w:abstractNumId="9">
+  <w:abstractNum w:abstractNumId="9" w15:restartNumberingAfterBreak="0">
     <w:nsid w:val="65C86CA4"/>
     <w:multiLevelType w:val="multilevel"/>
     <w:tmpl w:val="1DFA5C6C"/>
@@ -4376,7 +5153,7 @@
       </w:rPr>
     </w:lvl>
   </w:abstractNum>
-  <w:abstractNum w:abstractNumId="10">
+  <w:abstractNum w:abstractNumId="10" w15:restartNumberingAfterBreak="0">
     <w:nsid w:val="706A59AE"/>
     <w:multiLevelType w:val="hybridMultilevel"/>
     <w:tmpl w:val="7458F57C"/>
@@ -4526,7 +5303,7 @@
 </file>
 
 <file path=word/styles.xml><?xml version="1.0" encoding="utf-8"?>
-<w:styles xmlns:mc="http://schemas.openxmlformats.org/markup-compatibility/2006" xmlns:r="http://schemas.openxmlformats.org/officeDocument/2006/relationships" xmlns:w="http://schemas.openxmlformats.org/wordprocessingml/2006/main" xmlns:w14="http://schemas.microsoft.com/office/word/2010/wordml" mc:Ignorable="w14">
+<w:styles xmlns:mc="http://schemas.openxmlformats.org/markup-compatibility/2006" xmlns:r="http://schemas.openxmlformats.org/officeDocument/2006/relationships" xmlns:w="http://schemas.openxmlformats.org/wordprocessingml/2006/main" xmlns:w14="http://schemas.microsoft.com/office/word/2010/wordml" xmlns:w15="http://schemas.microsoft.com/office/word/2012/wordml" mc:Ignorable="w14 w15">
   <w:docDefaults>
     <w:rPrDefault>
       <w:rPr>
@@ -4542,153 +5319,387 @@
       </w:pPr>
     </w:pPrDefault>
   </w:docDefaults>
-  <w:latentStyles w:defLockedState="0" w:defUIPriority="99" w:defSemiHidden="1" w:defUnhideWhenUsed="1" w:defQFormat="0" w:count="267">
-    <w:lsdException w:name="Normal" w:semiHidden="0" w:uiPriority="0" w:unhideWhenUsed="0" w:qFormat="1"/>
-    <w:lsdException w:name="heading 1" w:semiHidden="0" w:uiPriority="9" w:unhideWhenUsed="0" w:qFormat="1"/>
-    <w:lsdException w:name="heading 2" w:uiPriority="9" w:qFormat="1"/>
-    <w:lsdException w:name="heading 3" w:uiPriority="9" w:qFormat="1"/>
-    <w:lsdException w:name="heading 4" w:uiPriority="9" w:qFormat="1"/>
-    <w:lsdException w:name="heading 5" w:uiPriority="9" w:qFormat="1"/>
-    <w:lsdException w:name="heading 6" w:uiPriority="9" w:qFormat="1"/>
-    <w:lsdException w:name="heading 7" w:uiPriority="9" w:qFormat="1"/>
-    <w:lsdException w:name="heading 8" w:uiPriority="9" w:qFormat="1"/>
-    <w:lsdException w:name="heading 9" w:uiPriority="9" w:qFormat="1"/>
-    <w:lsdException w:name="toc 1" w:uiPriority="39"/>
-    <w:lsdException w:name="toc 2" w:uiPriority="39"/>
-    <w:lsdException w:name="toc 3" w:uiPriority="39"/>
-    <w:lsdException w:name="toc 4" w:uiPriority="39"/>
-    <w:lsdException w:name="toc 5" w:uiPriority="39"/>
-    <w:lsdException w:name="toc 6" w:uiPriority="39"/>
-    <w:lsdException w:name="toc 7" w:uiPriority="39"/>
-    <w:lsdException w:name="toc 8" w:uiPriority="39"/>
-    <w:lsdException w:name="toc 9" w:uiPriority="39"/>
-    <w:lsdException w:name="caption" w:uiPriority="35" w:qFormat="1"/>
-    <w:lsdException w:name="Title" w:semiHidden="0" w:uiPriority="10" w:unhideWhenUsed="0" w:qFormat="1"/>
-    <w:lsdException w:name="Default Paragraph Font" w:uiPriority="1"/>
-    <w:lsdException w:name="Subtitle" w:semiHidden="0" w:uiPriority="11" w:unhideWhenUsed="0" w:qFormat="1"/>
-    <w:lsdException w:name="Strong" w:semiHidden="0" w:uiPriority="22" w:unhideWhenUsed="0" w:qFormat="1"/>
-    <w:lsdException w:name="Emphasis" w:semiHidden="0" w:uiPriority="20" w:unhideWhenUsed="0" w:qFormat="1"/>
-    <w:lsdException w:name="Table Grid" w:semiHidden="0" w:uiPriority="59" w:unhideWhenUsed="0"/>
-    <w:lsdException w:name="Placeholder Text" w:unhideWhenUsed="0"/>
-    <w:lsdException w:name="No Spacing" w:semiHidden="0" w:uiPriority="1" w:unhideWhenUsed="0" w:qFormat="1"/>
-    <w:lsdException w:name="Light Shading" w:semiHidden="0" w:uiPriority="60" w:unhideWhenUsed="0"/>
-    <w:lsdException w:name="Light List" w:semiHidden="0" w:uiPriority="61" w:unhideWhenUsed="0"/>
-    <w:lsdException w:name="Light Grid" w:semiHidden="0" w:uiPriority="62" w:unhideWhenUsed="0"/>
-    <w:lsdException w:name="Medium Shading 1" w:semiHidden="0" w:uiPriority="63" w:unhideWhenUsed="0"/>
-    <w:lsdException w:name="Medium Shading 2" w:semiHidden="0" w:uiPriority="64" w:unhideWhenUsed="0"/>
-    <w:lsdException w:name="Medium List 1" w:semiHidden="0" w:uiPriority="65" w:unhideWhenUsed="0"/>
-    <w:lsdException w:name="Medium List 2" w:semiHidden="0" w:uiPriority="66" w:unhideWhenUsed="0"/>
-    <w:lsdException w:name="Medium Grid 1" w:semiHidden="0" w:uiPriority="67" w:unhideWhenUsed="0"/>
-    <w:lsdException w:name="Medium Grid 2" w:semiHidden="0" w:uiPriority="68" w:unhideWhenUsed="0"/>
-    <w:lsdException w:name="Medium Grid 3" w:semiHidden="0" w:uiPriority="69" w:unhideWhenUsed="0"/>
-    <w:lsdException w:name="Dark List" w:semiHidden="0" w:uiPriority="70" w:unhideWhenUsed="0"/>
-    <w:lsdException w:name="Colorful Shading" w:semiHidden="0" w:uiPriority="71" w:unhideWhenUsed="0"/>
-    <w:lsdException w:name="Colorful List" w:semiHidden="0" w:uiPriority="72" w:unhideWhenUsed="0"/>
-    <w:lsdException w:name="Colorful Grid" w:semiHidden="0" w:uiPriority="73" w:unhideWhenUsed="0"/>
-    <w:lsdException w:name="Light Shading Accent 1" w:semiHidden="0" w:uiPriority="60" w:unhideWhenUsed="0"/>
-    <w:lsdException w:name="Light List Accent 1" w:semiHidden="0" w:uiPriority="61" w:unhideWhenUsed="0"/>
-    <w:lsdException w:name="Light Grid Accent 1" w:semiHidden="0" w:uiPriority="62" w:unhideWhenUsed="0"/>
-    <w:lsdException w:name="Medium Shading 1 Accent 1" w:semiHidden="0" w:uiPriority="63" w:unhideWhenUsed="0"/>
-    <w:lsdException w:name="Medium Shading 2 Accent 1" w:semiHidden="0" w:uiPriority="64" w:unhideWhenUsed="0"/>
-    <w:lsdException w:name="Medium List 1 Accent 1" w:semiHidden="0" w:uiPriority="65" w:unhideWhenUsed="0"/>
-    <w:lsdException w:name="Revision" w:unhideWhenUsed="0"/>
-    <w:lsdException w:name="List Paragraph" w:semiHidden="0" w:uiPriority="34" w:unhideWhenUsed="0" w:qFormat="1"/>
-    <w:lsdException w:name="Quote" w:semiHidden="0" w:uiPriority="29" w:unhideWhenUsed="0" w:qFormat="1"/>
-    <w:lsdException w:name="Intense Quote" w:semiHidden="0" w:uiPriority="30" w:unhideWhenUsed="0" w:qFormat="1"/>
-    <w:lsdException w:name="Medium List 2 Accent 1" w:semiHidden="0" w:uiPriority="66" w:unhideWhenUsed="0"/>
-    <w:lsdException w:name="Medium Grid 1 Accent 1" w:semiHidden="0" w:uiPriority="67" w:unhideWhenUsed="0"/>
-    <w:lsdException w:name="Medium Grid 2 Accent 1" w:semiHidden="0" w:uiPriority="68" w:unhideWhenUsed="0"/>
-    <w:lsdException w:name="Medium Grid 3 Accent 1" w:semiHidden="0" w:uiPriority="69" w:unhideWhenUsed="0"/>
-    <w:lsdException w:name="Dark List Accent 1" w:semiHidden="0" w:uiPriority="70" w:unhideWhenUsed="0"/>
-    <w:lsdException w:name="Colorful Shading Accent 1" w:semiHidden="0" w:uiPriority="71" w:unhideWhenUsed="0"/>
-    <w:lsdException w:name="Colorful List Accent 1" w:semiHidden="0" w:uiPriority="72" w:unhideWhenUsed="0"/>
-    <w:lsdException w:name="Colorful Grid Accent 1" w:semiHidden="0" w:uiPriority="73" w:unhideWhenUsed="0"/>
-    <w:lsdException w:name="Light Shading Accent 2" w:semiHidden="0" w:uiPriority="60" w:unhideWhenUsed="0"/>
-    <w:lsdException w:name="Light List Accent 2" w:semiHidden="0" w:uiPriority="61" w:unhideWhenUsed="0"/>
-    <w:lsdException w:name="Light Grid Accent 2" w:semiHidden="0" w:uiPriority="62" w:unhideWhenUsed="0"/>
-    <w:lsdException w:name="Medium Shading 1 Accent 2" w:semiHidden="0" w:uiPriority="63" w:unhideWhenUsed="0"/>
-    <w:lsdException w:name="Medium Shading 2 Accent 2" w:semiHidden="0" w:uiPriority="64" w:unhideWhenUsed="0"/>
-    <w:lsdException w:name="Medium List 1 Accent 2" w:semiHidden="0" w:uiPriority="65" w:unhideWhenUsed="0"/>
-    <w:lsdException w:name="Medium List 2 Accent 2" w:semiHidden="0" w:uiPriority="66" w:unhideWhenUsed="0"/>
-    <w:lsdException w:name="Medium Grid 1 Accent 2" w:semiHidden="0" w:uiPriority="67" w:unhideWhenUsed="0"/>
-    <w:lsdException w:name="Medium Grid 2 Accent 2" w:semiHidden="0" w:uiPriority="68" w:unhideWhenUsed="0"/>
-    <w:lsdException w:name="Medium Grid 3 Accent 2" w:semiHidden="0" w:uiPriority="69" w:unhideWhenUsed="0"/>
-    <w:lsdException w:name="Dark List Accent 2" w:semiHidden="0" w:uiPriority="70" w:unhideWhenUsed="0"/>
-    <w:lsdException w:name="Colorful Shading Accent 2" w:semiHidden="0" w:uiPriority="71" w:unhideWhenUsed="0"/>
-    <w:lsdException w:name="Colorful List Accent 2" w:semiHidden="0" w:uiPriority="72" w:unhideWhenUsed="0"/>
-    <w:lsdException w:name="Colorful Grid Accent 2" w:semiHidden="0" w:uiPriority="73" w:unhideWhenUsed="0"/>
-    <w:lsdException w:name="Light Shading Accent 3" w:semiHidden="0" w:uiPriority="60" w:unhideWhenUsed="0"/>
-    <w:lsdException w:name="Light List Accent 3" w:semiHidden="0" w:uiPriority="61" w:unhideWhenUsed="0"/>
-    <w:lsdException w:name="Light Grid Accent 3" w:semiHidden="0" w:uiPriority="62" w:unhideWhenUsed="0"/>
-    <w:lsdException w:name="Medium Shading 1 Accent 3" w:semiHidden="0" w:uiPriority="63" w:unhideWhenUsed="0"/>
-    <w:lsdException w:name="Medium Shading 2 Accent 3" w:semiHidden="0" w:uiPriority="64" w:unhideWhenUsed="0"/>
-    <w:lsdException w:name="Medium List 1 Accent 3" w:semiHidden="0" w:uiPriority="65" w:unhideWhenUsed="0"/>
-    <w:lsdException w:name="Medium List 2 Accent 3" w:semiHidden="0" w:uiPriority="66" w:unhideWhenUsed="0"/>
-    <w:lsdException w:name="Medium Grid 1 Accent 3" w:semiHidden="0" w:uiPriority="67" w:unhideWhenUsed="0"/>
-    <w:lsdException w:name="Medium Grid 2 Accent 3" w:semiHidden="0" w:uiPriority="68" w:unhideWhenUsed="0"/>
-    <w:lsdException w:name="Medium Grid 3 Accent 3" w:semiHidden="0" w:uiPriority="69" w:unhideWhenUsed="0"/>
-    <w:lsdException w:name="Dark List Accent 3" w:semiHidden="0" w:uiPriority="70" w:unhideWhenUsed="0"/>
-    <w:lsdException w:name="Colorful Shading Accent 3" w:semiHidden="0" w:uiPriority="71" w:unhideWhenUsed="0"/>
-    <w:lsdException w:name="Colorful List Accent 3" w:semiHidden="0" w:uiPriority="72" w:unhideWhenUsed="0"/>
-    <w:lsdException w:name="Colorful Grid Accent 3" w:semiHidden="0" w:uiPriority="73" w:unhideWhenUsed="0"/>
-    <w:lsdException w:name="Light Shading Accent 4" w:semiHidden="0" w:uiPriority="60" w:unhideWhenUsed="0"/>
-    <w:lsdException w:name="Light List Accent 4" w:semiHidden="0" w:uiPriority="61" w:unhideWhenUsed="0"/>
-    <w:lsdException w:name="Light Grid Accent 4" w:semiHidden="0" w:uiPriority="62" w:unhideWhenUsed="0"/>
-    <w:lsdException w:name="Medium Shading 1 Accent 4" w:semiHidden="0" w:uiPriority="63" w:unhideWhenUsed="0"/>
-    <w:lsdException w:name="Medium Shading 2 Accent 4" w:semiHidden="0" w:uiPriority="64" w:unhideWhenUsed="0"/>
-    <w:lsdException w:name="Medium List 1 Accent 4" w:semiHidden="0" w:uiPriority="65" w:unhideWhenUsed="0"/>
-    <w:lsdException w:name="Medium List 2 Accent 4" w:semiHidden="0" w:uiPriority="66" w:unhideWhenUsed="0"/>
-    <w:lsdException w:name="Medium Grid 1 Accent 4" w:semiHidden="0" w:uiPriority="67" w:unhideWhenUsed="0"/>
-    <w:lsdException w:name="Medium Grid 2 Accent 4" w:semiHidden="0" w:uiPriority="68" w:unhideWhenUsed="0"/>
-    <w:lsdException w:name="Medium Grid 3 Accent 4" w:semiHidden="0" w:uiPriority="69" w:unhideWhenUsed="0"/>
-    <w:lsdException w:name="Dark List Accent 4" w:semiHidden="0" w:uiPriority="70" w:unhideWhenUsed="0"/>
-    <w:lsdException w:name="Colorful Shading Accent 4" w:semiHidden="0" w:uiPriority="71" w:unhideWhenUsed="0"/>
-    <w:lsdException w:name="Colorful List Accent 4" w:semiHidden="0" w:uiPriority="72" w:unhideWhenUsed="0"/>
-    <w:lsdException w:name="Colorful Grid Accent 4" w:semiHidden="0" w:uiPriority="73" w:unhideWhenUsed="0"/>
-    <w:lsdException w:name="Light Shading Accent 5" w:semiHidden="0" w:uiPriority="60" w:unhideWhenUsed="0"/>
-    <w:lsdException w:name="Light List Accent 5" w:semiHidden="0" w:uiPriority="61" w:unhideWhenUsed="0"/>
-    <w:lsdException w:name="Light Grid Accent 5" w:semiHidden="0" w:uiPriority="62" w:unhideWhenUsed="0"/>
-    <w:lsdException w:name="Medium Shading 1 Accent 5" w:semiHidden="0" w:uiPriority="63" w:unhideWhenUsed="0"/>
-    <w:lsdException w:name="Medium Shading 2 Accent 5" w:semiHidden="0" w:uiPriority="64" w:unhideWhenUsed="0"/>
-    <w:lsdException w:name="Medium List 1 Accent 5" w:semiHidden="0" w:uiPriority="65" w:unhideWhenUsed="0"/>
-    <w:lsdException w:name="Medium List 2 Accent 5" w:semiHidden="0" w:uiPriority="66" w:unhideWhenUsed="0"/>
-    <w:lsdException w:name="Medium Grid 1 Accent 5" w:semiHidden="0" w:uiPriority="67" w:unhideWhenUsed="0"/>
-    <w:lsdException w:name="Medium Grid 2 Accent 5" w:semiHidden="0" w:uiPriority="68" w:unhideWhenUsed="0"/>
-    <w:lsdException w:name="Medium Grid 3 Accent 5" w:semiHidden="0" w:uiPriority="69" w:unhideWhenUsed="0"/>
-    <w:lsdException w:name="Dark List Accent 5" w:semiHidden="0" w:uiPriority="70" w:unhideWhenUsed="0"/>
-    <w:lsdException w:name="Colorful Shading Accent 5" w:semiHidden="0" w:uiPriority="71" w:unhideWhenUsed="0"/>
-    <w:lsdException w:name="Colorful List Accent 5" w:semiHidden="0" w:uiPriority="72" w:unhideWhenUsed="0"/>
-    <w:lsdException w:name="Colorful Grid Accent 5" w:semiHidden="0" w:uiPriority="73" w:unhideWhenUsed="0"/>
-    <w:lsdException w:name="Light Shading Accent 6" w:semiHidden="0" w:uiPriority="60" w:unhideWhenUsed="0"/>
-    <w:lsdException w:name="Light List Accent 6" w:semiHidden="0" w:uiPriority="61" w:unhideWhenUsed="0"/>
-    <w:lsdException w:name="Light Grid Accent 6" w:semiHidden="0" w:uiPriority="62" w:unhideWhenUsed="0"/>
-    <w:lsdException w:name="Medium Shading 1 Accent 6" w:semiHidden="0" w:uiPriority="63" w:unhideWhenUsed="0"/>
-    <w:lsdException w:name="Medium Shading 2 Accent 6" w:semiHidden="0" w:uiPriority="64" w:unhideWhenUsed="0"/>
-    <w:lsdException w:name="Medium List 1 Accent 6" w:semiHidden="0" w:uiPriority="65" w:unhideWhenUsed="0"/>
-    <w:lsdException w:name="Medium List 2 Accent 6" w:semiHidden="0" w:uiPriority="66" w:unhideWhenUsed="0"/>
-    <w:lsdException w:name="Medium Grid 1 Accent 6" w:semiHidden="0" w:uiPriority="67" w:unhideWhenUsed="0"/>
-    <w:lsdException w:name="Medium Grid 2 Accent 6" w:semiHidden="0" w:uiPriority="68" w:unhideWhenUsed="0"/>
-    <w:lsdException w:name="Medium Grid 3 Accent 6" w:semiHidden="0" w:uiPriority="69" w:unhideWhenUsed="0"/>
-    <w:lsdException w:name="Dark List Accent 6" w:semiHidden="0" w:uiPriority="70" w:unhideWhenUsed="0"/>
-    <w:lsdException w:name="Colorful Shading Accent 6" w:semiHidden="0" w:uiPriority="71" w:unhideWhenUsed="0"/>
-    <w:lsdException w:name="Colorful List Accent 6" w:semiHidden="0" w:uiPriority="72" w:unhideWhenUsed="0"/>
-    <w:lsdException w:name="Colorful Grid Accent 6" w:semiHidden="0" w:uiPriority="73" w:unhideWhenUsed="0"/>
-    <w:lsdException w:name="Subtle Emphasis" w:semiHidden="0" w:uiPriority="19" w:unhideWhenUsed="0" w:qFormat="1"/>
-    <w:lsdException w:name="Intense Emphasis" w:semiHidden="0" w:uiPriority="21" w:unhideWhenUsed="0" w:qFormat="1"/>
-    <w:lsdException w:name="Subtle Reference" w:semiHidden="0" w:uiPriority="31" w:unhideWhenUsed="0" w:qFormat="1"/>
-    <w:lsdException w:name="Intense Reference" w:semiHidden="0" w:uiPriority="32" w:unhideWhenUsed="0" w:qFormat="1"/>
-    <w:lsdException w:name="Book Title" w:semiHidden="0" w:uiPriority="33" w:unhideWhenUsed="0" w:qFormat="1"/>
-    <w:lsdException w:name="Bibliography" w:uiPriority="37"/>
-    <w:lsdException w:name="TOC Heading" w:uiPriority="39" w:qFormat="1"/>
+  <w:latentStyles w:defLockedState="0" w:defUIPriority="99" w:defSemiHidden="0" w:defUnhideWhenUsed="0" w:defQFormat="0" w:count="371">
+    <w:lsdException w:name="Normal" w:uiPriority="0" w:qFormat="1"/>
+    <w:lsdException w:name="heading 1" w:uiPriority="9" w:qFormat="1"/>
+    <w:lsdException w:name="heading 2" w:semiHidden="1" w:uiPriority="9" w:unhideWhenUsed="1" w:qFormat="1"/>
+    <w:lsdException w:name="heading 3" w:semiHidden="1" w:uiPriority="9" w:unhideWhenUsed="1" w:qFormat="1"/>
+    <w:lsdException w:name="heading 4" w:semiHidden="1" w:uiPriority="9" w:unhideWhenUsed="1" w:qFormat="1"/>
+    <w:lsdException w:name="heading 5" w:semiHidden="1" w:uiPriority="9" w:unhideWhenUsed="1" w:qFormat="1"/>
+    <w:lsdException w:name="heading 6" w:semiHidden="1" w:uiPriority="9" w:unhideWhenUsed="1" w:qFormat="1"/>
+    <w:lsdException w:name="heading 7" w:semiHidden="1" w:uiPriority="9" w:unhideWhenUsed="1" w:qFormat="1"/>
+    <w:lsdException w:name="heading 8" w:semiHidden="1" w:uiPriority="9" w:unhideWhenUsed="1" w:qFormat="1"/>
+    <w:lsdException w:name="heading 9" w:semiHidden="1" w:uiPriority="9" w:unhideWhenUsed="1" w:qFormat="1"/>
+    <w:lsdException w:name="index 1" w:semiHidden="1" w:unhideWhenUsed="1"/>
+    <w:lsdException w:name="index 2" w:semiHidden="1" w:unhideWhenUsed="1"/>
+    <w:lsdException w:name="index 3" w:semiHidden="1" w:unhideWhenUsed="1"/>
+    <w:lsdException w:name="index 4" w:semiHidden="1" w:unhideWhenUsed="1"/>
+    <w:lsdException w:name="index 5" w:semiHidden="1" w:unhideWhenUsed="1"/>
+    <w:lsdException w:name="index 6" w:semiHidden="1" w:unhideWhenUsed="1"/>
+    <w:lsdException w:name="index 7" w:semiHidden="1" w:unhideWhenUsed="1"/>
+    <w:lsdException w:name="index 8" w:semiHidden="1" w:unhideWhenUsed="1"/>
+    <w:lsdException w:name="index 9" w:semiHidden="1" w:unhideWhenUsed="1"/>
+    <w:lsdException w:name="toc 1" w:semiHidden="1" w:uiPriority="39" w:unhideWhenUsed="1"/>
+    <w:lsdException w:name="toc 2" w:semiHidden="1" w:uiPriority="39" w:unhideWhenUsed="1"/>
+    <w:lsdException w:name="toc 3" w:semiHidden="1" w:uiPriority="39" w:unhideWhenUsed="1"/>
+    <w:lsdException w:name="toc 4" w:semiHidden="1" w:uiPriority="39" w:unhideWhenUsed="1"/>
+    <w:lsdException w:name="toc 5" w:semiHidden="1" w:uiPriority="39" w:unhideWhenUsed="1"/>
+    <w:lsdException w:name="toc 6" w:semiHidden="1" w:uiPriority="39" w:unhideWhenUsed="1"/>
+    <w:lsdException w:name="toc 7" w:semiHidden="1" w:uiPriority="39" w:unhideWhenUsed="1"/>
+    <w:lsdException w:name="toc 8" w:semiHidden="1" w:uiPriority="39" w:unhideWhenUsed="1"/>
+    <w:lsdException w:name="toc 9" w:semiHidden="1" w:uiPriority="39" w:unhideWhenUsed="1"/>
+    <w:lsdException w:name="Normal Indent" w:semiHidden="1" w:unhideWhenUsed="1"/>
+    <w:lsdException w:name="footnote text" w:semiHidden="1" w:unhideWhenUsed="1"/>
+    <w:lsdException w:name="annotation text" w:semiHidden="1" w:unhideWhenUsed="1"/>
+    <w:lsdException w:name="header" w:semiHidden="1" w:unhideWhenUsed="1"/>
+    <w:lsdException w:name="footer" w:semiHidden="1" w:unhideWhenUsed="1"/>
+    <w:lsdException w:name="index heading" w:semiHidden="1" w:unhideWhenUsed="1"/>
+    <w:lsdException w:name="caption" w:semiHidden="1" w:uiPriority="35" w:unhideWhenUsed="1" w:qFormat="1"/>
+    <w:lsdException w:name="table of figures" w:semiHidden="1" w:unhideWhenUsed="1"/>
+    <w:lsdException w:name="envelope address" w:semiHidden="1" w:unhideWhenUsed="1"/>
+    <w:lsdException w:name="envelope return" w:semiHidden="1" w:unhideWhenUsed="1"/>
+    <w:lsdException w:name="footnote reference" w:semiHidden="1" w:unhideWhenUsed="1"/>
+    <w:lsdException w:name="annotation reference" w:semiHidden="1" w:unhideWhenUsed="1"/>
+    <w:lsdException w:name="line number" w:semiHidden="1" w:unhideWhenUsed="1"/>
+    <w:lsdException w:name="page number" w:semiHidden="1" w:unhideWhenUsed="1"/>
+    <w:lsdException w:name="endnote reference" w:semiHidden="1" w:unhideWhenUsed="1"/>
+    <w:lsdException w:name="endnote text" w:semiHidden="1" w:unhideWhenUsed="1"/>
+    <w:lsdException w:name="table of authorities" w:semiHidden="1" w:unhideWhenUsed="1"/>
+    <w:lsdException w:name="macro" w:semiHidden="1" w:unhideWhenUsed="1"/>
+    <w:lsdException w:name="toa heading" w:semiHidden="1" w:unhideWhenUsed="1"/>
+    <w:lsdException w:name="List" w:semiHidden="1" w:unhideWhenUsed="1"/>
+    <w:lsdException w:name="List Bullet" w:semiHidden="1" w:unhideWhenUsed="1"/>
+    <w:lsdException w:name="List Number" w:semiHidden="1" w:unhideWhenUsed="1"/>
+    <w:lsdException w:name="List 2" w:semiHidden="1" w:unhideWhenUsed="1"/>
+    <w:lsdException w:name="List 3" w:semiHidden="1" w:unhideWhenUsed="1"/>
+    <w:lsdException w:name="List 4" w:semiHidden="1" w:unhideWhenUsed="1"/>
+    <w:lsdException w:name="List 5" w:semiHidden="1" w:unhideWhenUsed="1"/>
+    <w:lsdException w:name="List Bullet 2" w:semiHidden="1" w:unhideWhenUsed="1"/>
+    <w:lsdException w:name="List Bullet 3" w:semiHidden="1" w:unhideWhenUsed="1"/>
+    <w:lsdException w:name="List Bullet 4" w:semiHidden="1" w:unhideWhenUsed="1"/>
+    <w:lsdException w:name="List Bullet 5" w:semiHidden="1" w:unhideWhenUsed="1"/>
+    <w:lsdException w:name="List Number 2" w:semiHidden="1" w:unhideWhenUsed="1"/>
+    <w:lsdException w:name="List Number 3" w:semiHidden="1" w:unhideWhenUsed="1"/>
+    <w:lsdException w:name="List Number 4" w:semiHidden="1" w:unhideWhenUsed="1"/>
+    <w:lsdException w:name="List Number 5" w:semiHidden="1" w:unhideWhenUsed="1"/>
+    <w:lsdException w:name="Title" w:uiPriority="10" w:qFormat="1"/>
+    <w:lsdException w:name="Closing" w:semiHidden="1" w:unhideWhenUsed="1"/>
+    <w:lsdException w:name="Signature" w:semiHidden="1" w:unhideWhenUsed="1"/>
+    <w:lsdException w:name="Default Paragraph Font" w:semiHidden="1" w:uiPriority="1" w:unhideWhenUsed="1"/>
+    <w:lsdException w:name="Body Text" w:semiHidden="1" w:unhideWhenUsed="1"/>
+    <w:lsdException w:name="Body Text Indent" w:semiHidden="1" w:unhideWhenUsed="1"/>
+    <w:lsdException w:name="List Continue" w:semiHidden="1" w:unhideWhenUsed="1"/>
+    <w:lsdException w:name="List Continue 2" w:semiHidden="1" w:unhideWhenUsed="1"/>
+    <w:lsdException w:name="List Continue 3" w:semiHidden="1" w:unhideWhenUsed="1"/>
+    <w:lsdException w:name="List Continue 4" w:semiHidden="1" w:unhideWhenUsed="1"/>
+    <w:lsdException w:name="List Continue 5" w:semiHidden="1" w:unhideWhenUsed="1"/>
+    <w:lsdException w:name="Message Header" w:semiHidden="1" w:unhideWhenUsed="1"/>
+    <w:lsdException w:name="Subtitle" w:uiPriority="11" w:qFormat="1"/>
+    <w:lsdException w:name="Salutation" w:semiHidden="1" w:unhideWhenUsed="1"/>
+    <w:lsdException w:name="Date" w:semiHidden="1" w:unhideWhenUsed="1"/>
+    <w:lsdException w:name="Body Text First Indent" w:semiHidden="1" w:unhideWhenUsed="1"/>
+    <w:lsdException w:name="Body Text First Indent 2" w:semiHidden="1" w:unhideWhenUsed="1"/>
+    <w:lsdException w:name="Note Heading" w:semiHidden="1" w:unhideWhenUsed="1"/>
+    <w:lsdException w:name="Body Text 2" w:semiHidden="1" w:unhideWhenUsed="1"/>
+    <w:lsdException w:name="Body Text 3" w:semiHidden="1" w:unhideWhenUsed="1"/>
+    <w:lsdException w:name="Body Text Indent 2" w:semiHidden="1" w:unhideWhenUsed="1"/>
+    <w:lsdException w:name="Body Text Indent 3" w:semiHidden="1" w:unhideWhenUsed="1"/>
+    <w:lsdException w:name="Block Text" w:semiHidden="1" w:unhideWhenUsed="1"/>
+    <w:lsdException w:name="Hyperlink" w:semiHidden="1" w:unhideWhenUsed="1"/>
+    <w:lsdException w:name="FollowedHyperlink" w:semiHidden="1" w:unhideWhenUsed="1"/>
+    <w:lsdException w:name="Strong" w:uiPriority="22" w:qFormat="1"/>
+    <w:lsdException w:name="Emphasis" w:uiPriority="20" w:qFormat="1"/>
+    <w:lsdException w:name="Document Map" w:semiHidden="1" w:unhideWhenUsed="1"/>
+    <w:lsdException w:name="Plain Text" w:semiHidden="1" w:unhideWhenUsed="1"/>
+    <w:lsdException w:name="E-mail Signature" w:semiHidden="1" w:unhideWhenUsed="1"/>
+    <w:lsdException w:name="HTML Top of Form" w:semiHidden="1" w:unhideWhenUsed="1"/>
+    <w:lsdException w:name="HTML Bottom of Form" w:semiHidden="1" w:unhideWhenUsed="1"/>
+    <w:lsdException w:name="Normal (Web)" w:semiHidden="1" w:unhideWhenUsed="1"/>
+    <w:lsdException w:name="HTML Acronym" w:semiHidden="1" w:unhideWhenUsed="1"/>
+    <w:lsdException w:name="HTML Address" w:semiHidden="1" w:unhideWhenUsed="1"/>
+    <w:lsdException w:name="HTML Cite" w:semiHidden="1" w:unhideWhenUsed="1"/>
+    <w:lsdException w:name="HTML Code" w:semiHidden="1" w:unhideWhenUsed="1"/>
+    <w:lsdException w:name="HTML Definition" w:semiHidden="1" w:unhideWhenUsed="1"/>
+    <w:lsdException w:name="HTML Keyboard" w:semiHidden="1" w:unhideWhenUsed="1"/>
+    <w:lsdException w:name="HTML Preformatted" w:semiHidden="1" w:unhideWhenUsed="1"/>
+    <w:lsdException w:name="HTML Sample" w:semiHidden="1" w:unhideWhenUsed="1"/>
+    <w:lsdException w:name="HTML Typewriter" w:semiHidden="1" w:unhideWhenUsed="1"/>
+    <w:lsdException w:name="HTML Variable" w:semiHidden="1" w:unhideWhenUsed="1"/>
+    <w:lsdException w:name="Normal Table" w:semiHidden="1" w:unhideWhenUsed="1"/>
+    <w:lsdException w:name="annotation subject" w:semiHidden="1" w:unhideWhenUsed="1"/>
+    <w:lsdException w:name="No List" w:semiHidden="1" w:unhideWhenUsed="1"/>
+    <w:lsdException w:name="Outline List 1" w:semiHidden="1" w:unhideWhenUsed="1"/>
+    <w:lsdException w:name="Outline List 2" w:semiHidden="1" w:unhideWhenUsed="1"/>
+    <w:lsdException w:name="Outline List 3" w:semiHidden="1" w:unhideWhenUsed="1"/>
+    <w:lsdException w:name="Table Simple 1" w:semiHidden="1" w:unhideWhenUsed="1"/>
+    <w:lsdException w:name="Table Simple 2" w:semiHidden="1" w:unhideWhenUsed="1"/>
+    <w:lsdException w:name="Table Simple 3" w:semiHidden="1" w:unhideWhenUsed="1"/>
+    <w:lsdException w:name="Table Classic 1" w:semiHidden="1" w:unhideWhenUsed="1"/>
+    <w:lsdException w:name="Table Classic 2" w:semiHidden="1" w:unhideWhenUsed="1"/>
+    <w:lsdException w:name="Table Classic 3" w:semiHidden="1" w:unhideWhenUsed="1"/>
+    <w:lsdException w:name="Table Classic 4" w:semiHidden="1" w:unhideWhenUsed="1"/>
+    <w:lsdException w:name="Table Colorful 1" w:semiHidden="1" w:unhideWhenUsed="1"/>
+    <w:lsdException w:name="Table Colorful 2" w:semiHidden="1" w:unhideWhenUsed="1"/>
+    <w:lsdException w:name="Table Colorful 3" w:semiHidden="1" w:unhideWhenUsed="1"/>
+    <w:lsdException w:name="Table Columns 1" w:semiHidden="1" w:unhideWhenUsed="1"/>
+    <w:lsdException w:name="Table Columns 2" w:semiHidden="1" w:unhideWhenUsed="1"/>
+    <w:lsdException w:name="Table Columns 3" w:semiHidden="1" w:unhideWhenUsed="1"/>
+    <w:lsdException w:name="Table Columns 4" w:semiHidden="1" w:unhideWhenUsed="1"/>
+    <w:lsdException w:name="Table Columns 5" w:semiHidden="1" w:unhideWhenUsed="1"/>
+    <w:lsdException w:name="Table Grid 1" w:semiHidden="1" w:unhideWhenUsed="1"/>
+    <w:lsdException w:name="Table Grid 2" w:semiHidden="1" w:unhideWhenUsed="1"/>
+    <w:lsdException w:name="Table Grid 3" w:semiHidden="1" w:unhideWhenUsed="1"/>
+    <w:lsdException w:name="Table Grid 4" w:semiHidden="1" w:unhideWhenUsed="1"/>
+    <w:lsdException w:name="Table Grid 5" w:semiHidden="1" w:unhideWhenUsed="1"/>
+    <w:lsdException w:name="Table Grid 6" w:semiHidden="1" w:unhideWhenUsed="1"/>
+    <w:lsdException w:name="Table Grid 7" w:semiHidden="1" w:unhideWhenUsed="1"/>
+    <w:lsdException w:name="Table Grid 8" w:semiHidden="1" w:unhideWhenUsed="1"/>
+    <w:lsdException w:name="Table List 1" w:semiHidden="1" w:unhideWhenUsed="1"/>
+    <w:lsdException w:name="Table List 2" w:semiHidden="1" w:unhideWhenUsed="1"/>
+    <w:lsdException w:name="Table List 3" w:semiHidden="1" w:unhideWhenUsed="1"/>
+    <w:lsdException w:name="Table List 4" w:semiHidden="1" w:unhideWhenUsed="1"/>
+    <w:lsdException w:name="Table List 5" w:semiHidden="1" w:unhideWhenUsed="1"/>
+    <w:lsdException w:name="Table List 6" w:semiHidden="1" w:unhideWhenUsed="1"/>
+    <w:lsdException w:name="Table List 7" w:semiHidden="1" w:unhideWhenUsed="1"/>
+    <w:lsdException w:name="Table List 8" w:semiHidden="1" w:unhideWhenUsed="1"/>
+    <w:lsdException w:name="Table 3D effects 1" w:semiHidden="1" w:unhideWhenUsed="1"/>
+    <w:lsdException w:name="Table 3D effects 2" w:semiHidden="1" w:unhideWhenUsed="1"/>
+    <w:lsdException w:name="Table 3D effects 3" w:semiHidden="1" w:unhideWhenUsed="1"/>
+    <w:lsdException w:name="Table Contemporary" w:semiHidden="1" w:unhideWhenUsed="1"/>
+    <w:lsdException w:name="Table Elegant" w:semiHidden="1" w:unhideWhenUsed="1"/>
+    <w:lsdException w:name="Table Professional" w:semiHidden="1" w:unhideWhenUsed="1"/>
+    <w:lsdException w:name="Table Subtle 1" w:semiHidden="1" w:unhideWhenUsed="1"/>
+    <w:lsdException w:name="Table Subtle 2" w:semiHidden="1" w:unhideWhenUsed="1"/>
+    <w:lsdException w:name="Table Web 1" w:semiHidden="1" w:unhideWhenUsed="1"/>
+    <w:lsdException w:name="Table Web 2" w:semiHidden="1" w:unhideWhenUsed="1"/>
+    <w:lsdException w:name="Table Web 3" w:semiHidden="1" w:unhideWhenUsed="1"/>
+    <w:lsdException w:name="Balloon Text" w:semiHidden="1" w:unhideWhenUsed="1"/>
+    <w:lsdException w:name="Table Grid" w:uiPriority="59"/>
+    <w:lsdException w:name="Table Theme" w:semiHidden="1" w:unhideWhenUsed="1"/>
+    <w:lsdException w:name="Placeholder Text" w:semiHidden="1"/>
+    <w:lsdException w:name="No Spacing" w:uiPriority="1" w:qFormat="1"/>
+    <w:lsdException w:name="Light Shading" w:uiPriority="60"/>
+    <w:lsdException w:name="Light List" w:uiPriority="61"/>
+    <w:lsdException w:name="Light Grid" w:uiPriority="62"/>
+    <w:lsdException w:name="Medium Shading 1" w:uiPriority="63"/>
+    <w:lsdException w:name="Medium Shading 2" w:uiPriority="64"/>
+    <w:lsdException w:name="Medium List 1" w:uiPriority="65"/>
+    <w:lsdException w:name="Medium List 2" w:uiPriority="66"/>
+    <w:lsdException w:name="Medium Grid 1" w:uiPriority="67"/>
+    <w:lsdException w:name="Medium Grid 2" w:uiPriority="68"/>
+    <w:lsdException w:name="Medium Grid 3" w:uiPriority="69"/>
+    <w:lsdException w:name="Dark List" w:uiPriority="70"/>
+    <w:lsdException w:name="Colorful Shading" w:uiPriority="71"/>
+    <w:lsdException w:name="Colorful List" w:uiPriority="72"/>
+    <w:lsdException w:name="Colorful Grid" w:uiPriority="73"/>
+    <w:lsdException w:name="Light Shading Accent 1" w:uiPriority="60"/>
+    <w:lsdException w:name="Light List Accent 1" w:uiPriority="61"/>
+    <w:lsdException w:name="Light Grid Accent 1" w:uiPriority="62"/>
+    <w:lsdException w:name="Medium Shading 1 Accent 1" w:uiPriority="63"/>
+    <w:lsdException w:name="Medium Shading 2 Accent 1" w:uiPriority="64"/>
+    <w:lsdException w:name="Medium List 1 Accent 1" w:uiPriority="65"/>
+    <w:lsdException w:name="Revision" w:semiHidden="1"/>
+    <w:lsdException w:name="List Paragraph" w:uiPriority="34" w:qFormat="1"/>
+    <w:lsdException w:name="Quote" w:uiPriority="29" w:qFormat="1"/>
+    <w:lsdException w:name="Intense Quote" w:uiPriority="30" w:qFormat="1"/>
+    <w:lsdException w:name="Medium List 2 Accent 1" w:uiPriority="66"/>
+    <w:lsdException w:name="Medium Grid 1 Accent 1" w:uiPriority="67"/>
+    <w:lsdException w:name="Medium Grid 2 Accent 1" w:uiPriority="68"/>
+    <w:lsdException w:name="Medium Grid 3 Accent 1" w:uiPriority="69"/>
+    <w:lsdException w:name="Dark List Accent 1" w:uiPriority="70"/>
+    <w:lsdException w:name="Colorful Shading Accent 1" w:uiPriority="71"/>
+    <w:lsdException w:name="Colorful List Accent 1" w:uiPriority="72"/>
+    <w:lsdException w:name="Colorful Grid Accent 1" w:uiPriority="73"/>
+    <w:lsdException w:name="Light Shading Accent 2" w:uiPriority="60"/>
+    <w:lsdException w:name="Light List Accent 2" w:uiPriority="61"/>
+    <w:lsdException w:name="Light Grid Accent 2" w:uiPriority="62"/>
+    <w:lsdException w:name="Medium Shading 1 Accent 2" w:uiPriority="63"/>
+    <w:lsdException w:name="Medium Shading 2 Accent 2" w:uiPriority="64"/>
+    <w:lsdException w:name="Medium List 1 Accent 2" w:uiPriority="65"/>
+    <w:lsdException w:name="Medium List 2 Accent 2" w:uiPriority="66"/>
+    <w:lsdException w:name="Medium Grid 1 Accent 2" w:uiPriority="67"/>
+    <w:lsdException w:name="Medium Grid 2 Accent 2" w:uiPriority="68"/>
+    <w:lsdException w:name="Medium Grid 3 Accent 2" w:uiPriority="69"/>
+    <w:lsdException w:name="Dark List Accent 2" w:uiPriority="70"/>
+    <w:lsdException w:name="Colorful Shading Accent 2" w:uiPriority="71"/>
+    <w:lsdException w:name="Colorful List Accent 2" w:uiPriority="72"/>
+    <w:lsdException w:name="Colorful Grid Accent 2" w:uiPriority="73"/>
+    <w:lsdException w:name="Light Shading Accent 3" w:uiPriority="60"/>
+    <w:lsdException w:name="Light List Accent 3" w:uiPriority="61"/>
+    <w:lsdException w:name="Light Grid Accent 3" w:uiPriority="62"/>
+    <w:lsdException w:name="Medium Shading 1 Accent 3" w:uiPriority="63"/>
+    <w:lsdException w:name="Medium Shading 2 Accent 3" w:uiPriority="64"/>
+    <w:lsdException w:name="Medium List 1 Accent 3" w:uiPriority="65"/>
+    <w:lsdException w:name="Medium List 2 Accent 3" w:uiPriority="66"/>
+    <w:lsdException w:name="Medium Grid 1 Accent 3" w:uiPriority="67"/>
+    <w:lsdException w:name="Medium Grid 2 Accent 3" w:uiPriority="68"/>
+    <w:lsdException w:name="Medium Grid 3 Accent 3" w:uiPriority="69"/>
+    <w:lsdException w:name="Dark List Accent 3" w:uiPriority="70"/>
+    <w:lsdException w:name="Colorful Shading Accent 3" w:uiPriority="71"/>
+    <w:lsdException w:name="Colorful List Accent 3" w:uiPriority="72"/>
+    <w:lsdException w:name="Colorful Grid Accent 3" w:uiPriority="73"/>
+    <w:lsdException w:name="Light Shading Accent 4" w:uiPriority="60"/>
+    <w:lsdException w:name="Light List Accent 4" w:uiPriority="61"/>
+    <w:lsdException w:name="Light Grid Accent 4" w:uiPriority="62"/>
+    <w:lsdException w:name="Medium Shading 1 Accent 4" w:uiPriority="63"/>
+    <w:lsdException w:name="Medium Shading 2 Accent 4" w:uiPriority="64"/>
+    <w:lsdException w:name="Medium List 1 Accent 4" w:uiPriority="65"/>
+    <w:lsdException w:name="Medium List 2 Accent 4" w:uiPriority="66"/>
+    <w:lsdException w:name="Medium Grid 1 Accent 4" w:uiPriority="67"/>
+    <w:lsdException w:name="Medium Grid 2 Accent 4" w:uiPriority="68"/>
+    <w:lsdException w:name="Medium Grid 3 Accent 4" w:uiPriority="69"/>
+    <w:lsdException w:name="Dark List Accent 4" w:uiPriority="70"/>
+    <w:lsdException w:name="Colorful Shading Accent 4" w:uiPriority="71"/>
+    <w:lsdException w:name="Colorful List Accent 4" w:uiPriority="72"/>
+    <w:lsdException w:name="Colorful Grid Accent 4" w:uiPriority="73"/>
+    <w:lsdException w:name="Light Shading Accent 5" w:uiPriority="60"/>
+    <w:lsdException w:name="Light List Accent 5" w:uiPriority="61"/>
+    <w:lsdException w:name="Light Grid Accent 5" w:uiPriority="62"/>
+    <w:lsdException w:name="Medium Shading 1 Accent 5" w:uiPriority="63"/>
+    <w:lsdException w:name="Medium Shading 2 Accent 5" w:uiPriority="64"/>
+    <w:lsdException w:name="Medium List 1 Accent 5" w:uiPriority="65"/>
+    <w:lsdException w:name="Medium List 2 Accent 5" w:uiPriority="66"/>
+    <w:lsdException w:name="Medium Grid 1 Accent 5" w:uiPriority="67"/>
+    <w:lsdException w:name="Medium Grid 2 Accent 5" w:uiPriority="68"/>
+    <w:lsdException w:name="Medium Grid 3 Accent 5" w:uiPriority="69"/>
+    <w:lsdException w:name="Dark List Accent 5" w:uiPriority="70"/>
+    <w:lsdException w:name="Colorful Shading Accent 5" w:uiPriority="71"/>
+    <w:lsdException w:name="Colorful List Accent 5" w:uiPriority="72"/>
+    <w:lsdException w:name="Colorful Grid Accent 5" w:uiPriority="73"/>
+    <w:lsdException w:name="Light Shading Accent 6" w:uiPriority="60"/>
+    <w:lsdException w:name="Light List Accent 6" w:uiPriority="61"/>
+    <w:lsdException w:name="Light Grid Accent 6" w:uiPriority="62"/>
+    <w:lsdException w:name="Medium Shading 1 Accent 6" w:uiPriority="63"/>
+    <w:lsdException w:name="Medium Shading 2 Accent 6" w:uiPriority="64"/>
+    <w:lsdException w:name="Medium List 1 Accent 6" w:uiPriority="65"/>
+    <w:lsdException w:name="Medium List 2 Accent 6" w:uiPriority="66"/>
+    <w:lsdException w:name="Medium Grid 1 Accent 6" w:uiPriority="67"/>
+    <w:lsdException w:name="Medium Grid 2 Accent 6" w:uiPriority="68"/>
+    <w:lsdException w:name="Medium Grid 3 Accent 6" w:uiPriority="69"/>
+    <w:lsdException w:name="Dark List Accent 6" w:uiPriority="70"/>
+    <w:lsdException w:name="Colorful Shading Accent 6" w:uiPriority="71"/>
+    <w:lsdException w:name="Colorful List Accent 6" w:uiPriority="72"/>
+    <w:lsdException w:name="Colorful Grid Accent 6" w:uiPriority="73"/>
+    <w:lsdException w:name="Subtle Emphasis" w:uiPriority="19" w:qFormat="1"/>
+    <w:lsdException w:name="Intense Emphasis" w:uiPriority="21" w:qFormat="1"/>
+    <w:lsdException w:name="Subtle Reference" w:uiPriority="31" w:qFormat="1"/>
+    <w:lsdException w:name="Intense Reference" w:uiPriority="32" w:qFormat="1"/>
+    <w:lsdException w:name="Book Title" w:uiPriority="33" w:qFormat="1"/>
+    <w:lsdException w:name="Bibliography" w:semiHidden="1" w:uiPriority="37" w:unhideWhenUsed="1"/>
+    <w:lsdException w:name="TOC Heading" w:semiHidden="1" w:uiPriority="39" w:unhideWhenUsed="1" w:qFormat="1"/>
+    <w:lsdException w:name="Plain Table 1" w:uiPriority="41"/>
+    <w:lsdException w:name="Plain Table 2" w:uiPriority="42"/>
+    <w:lsdException w:name="Plain Table 3" w:uiPriority="43"/>
+    <w:lsdException w:name="Plain Table 4" w:uiPriority="44"/>
+    <w:lsdException w:name="Plain Table 5" w:uiPriority="45"/>
+    <w:lsdException w:name="Grid Table Light" w:uiPriority="40"/>
+    <w:lsdException w:name="Grid Table 1 Light" w:uiPriority="46"/>
+    <w:lsdException w:name="Grid Table 2" w:uiPriority="47"/>
+    <w:lsdException w:name="Grid Table 3" w:uiPriority="48"/>
+    <w:lsdException w:name="Grid Table 4" w:uiPriority="49"/>
+    <w:lsdException w:name="Grid Table 5 Dark" w:uiPriority="50"/>
+    <w:lsdException w:name="Grid Table 6 Colorful" w:uiPriority="51"/>
+    <w:lsdException w:name="Grid Table 7 Colorful" w:uiPriority="52"/>
+    <w:lsdException w:name="Grid Table 1 Light Accent 1" w:uiPriority="46"/>
+    <w:lsdException w:name="Grid Table 2 Accent 1" w:uiPriority="47"/>
+    <w:lsdException w:name="Grid Table 3 Accent 1" w:uiPriority="48"/>
+    <w:lsdException w:name="Grid Table 4 Accent 1" w:uiPriority="49"/>
+    <w:lsdException w:name="Grid Table 5 Dark Accent 1" w:uiPriority="50"/>
+    <w:lsdException w:name="Grid Table 6 Colorful Accent 1" w:uiPriority="51"/>
+    <w:lsdException w:name="Grid Table 7 Colorful Accent 1" w:uiPriority="52"/>
+    <w:lsdException w:name="Grid Table 1 Light Accent 2" w:uiPriority="46"/>
+    <w:lsdException w:name="Grid Table 2 Accent 2" w:uiPriority="47"/>
+    <w:lsdException w:name="Grid Table 3 Accent 2" w:uiPriority="48"/>
+    <w:lsdException w:name="Grid Table 4 Accent 2" w:uiPriority="49"/>
+    <w:lsdException w:name="Grid Table 5 Dark Accent 2" w:uiPriority="50"/>
+    <w:lsdException w:name="Grid Table 6 Colorful Accent 2" w:uiPriority="51"/>
+    <w:lsdException w:name="Grid Table 7 Colorful Accent 2" w:uiPriority="52"/>
+    <w:lsdException w:name="Grid Table 1 Light Accent 3" w:uiPriority="46"/>
+    <w:lsdException w:name="Grid Table 2 Accent 3" w:uiPriority="47"/>
+    <w:lsdException w:name="Grid Table 3 Accent 3" w:uiPriority="48"/>
+    <w:lsdException w:name="Grid Table 4 Accent 3" w:uiPriority="49"/>
+    <w:lsdException w:name="Grid Table 5 Dark Accent 3" w:uiPriority="50"/>
+    <w:lsdException w:name="Grid Table 6 Colorful Accent 3" w:uiPriority="51"/>
+    <w:lsdException w:name="Grid Table 7 Colorful Accent 3" w:uiPriority="52"/>
+    <w:lsdException w:name="Grid Table 1 Light Accent 4" w:uiPriority="46"/>
+    <w:lsdException w:name="Grid Table 2 Accent 4" w:uiPriority="47"/>
+    <w:lsdException w:name="Grid Table 3 Accent 4" w:uiPriority="48"/>
+    <w:lsdException w:name="Grid Table 4 Accent 4" w:uiPriority="49"/>
+    <w:lsdException w:name="Grid Table 5 Dark Accent 4" w:uiPriority="50"/>
+    <w:lsdException w:name="Grid Table 6 Colorful Accent 4" w:uiPriority="51"/>
+    <w:lsdException w:name="Grid Table 7 Colorful Accent 4" w:uiPriority="52"/>
+    <w:lsdException w:name="Grid Table 1 Light Accent 5" w:uiPriority="46"/>
+    <w:lsdException w:name="Grid Table 2 Accent 5" w:uiPriority="47"/>
+    <w:lsdException w:name="Grid Table 3 Accent 5" w:uiPriority="48"/>
+    <w:lsdException w:name="Grid Table 4 Accent 5" w:uiPriority="49"/>
+    <w:lsdException w:name="Grid Table 5 Dark Accent 5" w:uiPriority="50"/>
+    <w:lsdException w:name="Grid Table 6 Colorful Accent 5" w:uiPriority="51"/>
+    <w:lsdException w:name="Grid Table 7 Colorful Accent 5" w:uiPriority="52"/>
+    <w:lsdException w:name="Grid Table 1 Light Accent 6" w:uiPriority="46"/>
+    <w:lsdException w:name="Grid Table 2 Accent 6" w:uiPriority="47"/>
+    <w:lsdException w:name="Grid Table 3 Accent 6" w:uiPriority="48"/>
+    <w:lsdException w:name="Grid Table 4 Accent 6" w:uiPriority="49"/>
+    <w:lsdException w:name="Grid Table 5 Dark Accent 6" w:uiPriority="50"/>
+    <w:lsdException w:name="Grid Table 6 Colorful Accent 6" w:uiPriority="51"/>
+    <w:lsdException w:name="Grid Table 7 Colorful Accent 6" w:uiPriority="52"/>
+    <w:lsdException w:name="List Table 1 Light" w:uiPriority="46"/>
+    <w:lsdException w:name="List Table 2" w:uiPriority="47"/>
+    <w:lsdException w:name="List Table 3" w:uiPriority="48"/>
+    <w:lsdException w:name="List Table 4" w:uiPriority="49"/>
+    <w:lsdException w:name="List Table 5 Dark" w:uiPriority="50"/>
+    <w:lsdException w:name="List Table 6 Colorful" w:uiPriority="51"/>
+    <w:lsdException w:name="List Table 7 Colorful" w:uiPriority="52"/>
+    <w:lsdException w:name="List Table 1 Light Accent 1" w:uiPriority="46"/>
+    <w:lsdException w:name="List Table 2 Accent 1" w:uiPriority="47"/>
+    <w:lsdException w:name="List Table 3 Accent 1" w:uiPriority="48"/>
+    <w:lsdException w:name="List Table 4 Accent 1" w:uiPriority="49"/>
+    <w:lsdException w:name="List Table 5 Dark Accent 1" w:uiPriority="50"/>
+    <w:lsdException w:name="List Table 6 Colorful Accent 1" w:uiPriority="51"/>
+    <w:lsdException w:name="List Table 7 Colorful Accent 1" w:uiPriority="52"/>
+    <w:lsdException w:name="List Table 1 Light Accent 2" w:uiPriority="46"/>
+    <w:lsdException w:name="List Table 2 Accent 2" w:uiPriority="47"/>
+    <w:lsdException w:name="List Table 3 Accent 2" w:uiPriority="48"/>
+    <w:lsdException w:name="List Table 4 Accent 2" w:uiPriority="49"/>
+    <w:lsdException w:name="List Table 5 Dark Accent 2" w:uiPriority="50"/>
+    <w:lsdException w:name="List Table 6 Colorful Accent 2" w:uiPriority="51"/>
+    <w:lsdException w:name="List Table 7 Colorful Accent 2" w:uiPriority="52"/>
+    <w:lsdException w:name="List Table 1 Light Accent 3" w:uiPriority="46"/>
+    <w:lsdException w:name="List Table 2 Accent 3" w:uiPriority="47"/>
+    <w:lsdException w:name="List Table 3 Accent 3" w:uiPriority="48"/>
+    <w:lsdException w:name="List Table 4 Accent 3" w:uiPriority="49"/>
+    <w:lsdException w:name="List Table 5 Dark Accent 3" w:uiPriority="50"/>
+    <w:lsdException w:name="List Table 6 Colorful Accent 3" w:uiPriority="51"/>
+    <w:lsdException w:name="List Table 7 Colorful Accent 3" w:uiPriority="52"/>
+    <w:lsdException w:name="List Table 1 Light Accent 4" w:uiPriority="46"/>
+    <w:lsdException w:name="List Table 2 Accent 4" w:uiPriority="47"/>
+    <w:lsdException w:name="List Table 3 Accent 4" w:uiPriority="48"/>
+    <w:lsdException w:name="List Table 4 Accent 4" w:uiPriority="49"/>
+    <w:lsdException w:name="List Table 5 Dark Accent 4" w:uiPriority="50"/>
+    <w:lsdException w:name="List Table 6 Colorful Accent 4" w:uiPriority="51"/>
+    <w:lsdException w:name="List Table 7 Colorful Accent 4" w:uiPriority="52"/>
+    <w:lsdException w:name="List Table 1 Light Accent 5" w:uiPriority="46"/>
+    <w:lsdException w:name="List Table 2 Accent 5" w:uiPriority="47"/>
+    <w:lsdException w:name="List Table 3 Accent 5" w:uiPriority="48"/>
+    <w:lsdException w:name="List Table 4 Accent 5" w:uiPriority="49"/>
+    <w:lsdException w:name="List Table 5 Dark Accent 5" w:uiPriority="50"/>
+    <w:lsdException w:name="List Table 6 Colorful Accent 5" w:uiPriority="51"/>
+    <w:lsdException w:name="List Table 7 Colorful Accent 5" w:uiPriority="52"/>
+    <w:lsdException w:name="List Table 1 Light Accent 6" w:uiPriority="46"/>
+    <w:lsdException w:name="List Table 2 Accent 6" w:uiPriority="47"/>
+    <w:lsdException w:name="List Table 3 Accent 6" w:uiPriority="48"/>
+    <w:lsdException w:name="List Table 4 Accent 6" w:uiPriority="49"/>
+    <w:lsdException w:name="List Table 5 Dark Accent 6" w:uiPriority="50"/>
+    <w:lsdException w:name="List Table 6 Colorful Accent 6" w:uiPriority="51"/>
+    <w:lsdException w:name="List Table 7 Colorful Accent 6" w:uiPriority="52"/>
   </w:latentStyles>
   <w:style w:type="paragraph" w:default="1" w:styleId="Normal">
     <w:name w:val="Normal"/>
     <w:qFormat/>
+    <w:rsid w:val="00501941"/>
   </w:style>
   <w:style w:type="character" w:default="1" w:styleId="Fuentedeprrafopredeter">
     <w:name w:val="Default Paragraph Font"/>
     <w:uiPriority w:val="1"/>
-    <w:semiHidden/>
     <w:unhideWhenUsed/>
   </w:style>
   <w:style w:type="table" w:default="1" w:styleId="Tablanormal">
@@ -4941,11 +5952,11 @@
       <w:lang w:eastAsia="es-ES"/>
     </w:rPr>
   </w:style>
-  <w:style w:type="paragraph" w:styleId="Ttulo">
+  <w:style w:type="paragraph" w:styleId="Puesto">
     <w:name w:val="Title"/>
     <w:basedOn w:val="Normal"/>
     <w:next w:val="Normal"/>
-    <w:link w:val="TtuloCar"/>
+    <w:link w:val="PuestoCar"/>
     <w:uiPriority w:val="10"/>
     <w:qFormat/>
     <w:rsid w:val="00B449F5"/>
@@ -4966,542 +5977,10 @@
       <w:lang w:eastAsia="es-ES"/>
     </w:rPr>
   </w:style>
-  <w:style w:type="character" w:customStyle="1" w:styleId="TtuloCar">
-    <w:name w:val="Título Car"/>
+  <w:style w:type="character" w:customStyle="1" w:styleId="PuestoCar">
+    <w:name w:val="Puesto Car"/>
     <w:basedOn w:val="Fuentedeprrafopredeter"/>
-    <w:link w:val="Ttulo"/>
-    <w:uiPriority w:val="10"/>
-    <w:rsid w:val="00B449F5"/>
-    <w:rPr>
-      <w:rFonts w:asciiTheme="majorHAnsi" w:eastAsiaTheme="majorEastAsia" w:hAnsiTheme="majorHAnsi" w:cstheme="majorBidi"/>
-      <w:color w:val="17365D" w:themeColor="text2" w:themeShade="BF"/>
-      <w:spacing w:val="5"/>
-      <w:kern w:val="28"/>
-      <w:sz w:val="52"/>
-      <w:szCs w:val="52"/>
-      <w:lang w:eastAsia="es-ES"/>
-    </w:rPr>
-  </w:style>
-  <w:style w:type="paragraph" w:styleId="Subttulo">
-    <w:name w:val="Subtitle"/>
-    <w:basedOn w:val="Normal"/>
-    <w:next w:val="Normal"/>
-    <w:link w:val="SubttuloCar"/>
-    <w:uiPriority w:val="11"/>
-    <w:qFormat/>
-    <w:rsid w:val="00B449F5"/>
-    <w:pPr>
-      <w:numPr>
-        <w:ilvl w:val="1"/>
-      </w:numPr>
-    </w:pPr>
-    <w:rPr>
-      <w:rFonts w:asciiTheme="majorHAnsi" w:eastAsiaTheme="majorEastAsia" w:hAnsiTheme="majorHAnsi" w:cstheme="majorBidi"/>
-      <w:i/>
-      <w:iCs/>
-      <w:color w:val="4F81BD" w:themeColor="accent1"/>
-      <w:spacing w:val="15"/>
-      <w:sz w:val="24"/>
-      <w:szCs w:val="24"/>
-      <w:lang w:eastAsia="es-ES"/>
-    </w:rPr>
-  </w:style>
-  <w:style w:type="character" w:customStyle="1" w:styleId="SubttuloCar">
-    <w:name w:val="Subtítulo Car"/>
-    <w:basedOn w:val="Fuentedeprrafopredeter"/>
-    <w:link w:val="Subttulo"/>
-    <w:uiPriority w:val="11"/>
-    <w:rsid w:val="00B449F5"/>
-    <w:rPr>
-      <w:rFonts w:asciiTheme="majorHAnsi" w:eastAsiaTheme="majorEastAsia" w:hAnsiTheme="majorHAnsi" w:cstheme="majorBidi"/>
-      <w:i/>
-      <w:iCs/>
-      <w:color w:val="4F81BD" w:themeColor="accent1"/>
-      <w:spacing w:val="15"/>
-      <w:sz w:val="24"/>
-      <w:szCs w:val="24"/>
-      <w:lang w:eastAsia="es-ES"/>
-    </w:rPr>
-  </w:style>
-  <w:style w:type="character" w:styleId="Hipervnculovisitado">
-    <w:name w:val="FollowedHyperlink"/>
-    <w:basedOn w:val="Fuentedeprrafopredeter"/>
-    <w:uiPriority w:val="99"/>
-    <w:semiHidden/>
-    <w:unhideWhenUsed/>
-    <w:rsid w:val="00917EBA"/>
-    <w:rPr>
-      <w:color w:val="800080" w:themeColor="followedHyperlink"/>
-      <w:u w:val="single"/>
-    </w:rPr>
-  </w:style>
-  <w:style w:type="paragraph" w:customStyle="1" w:styleId="mb-1">
-    <w:name w:val="mb-1"/>
-    <w:basedOn w:val="Normal"/>
-    <w:rsid w:val="009C507B"/>
-    <w:pPr>
-      <w:spacing w:before="100" w:beforeAutospacing="1" w:after="100" w:afterAutospacing="1" w:line="240" w:lineRule="auto"/>
-    </w:pPr>
-    <w:rPr>
-      <w:rFonts w:ascii="Times New Roman" w:eastAsia="Times New Roman" w:hAnsi="Times New Roman" w:cs="Times New Roman"/>
-      <w:sz w:val="24"/>
-      <w:szCs w:val="24"/>
-      <w:lang w:eastAsia="es-ES"/>
-    </w:rPr>
-  </w:style>
-  <w:style w:type="character" w:customStyle="1" w:styleId="commit-author">
-    <w:name w:val="commit-author"/>
-    <w:basedOn w:val="Fuentedeprrafopredeter"/>
-    <w:rsid w:val="009C507B"/>
-  </w:style>
-</w:styles>
-</file>
-
-<file path=word/stylesWithEffects.xml><?xml version="1.0" encoding="utf-8"?>
-<w:styles xmlns:wpc="http://schemas.microsoft.com/office/word/2010/wordprocessingCanvas" xmlns:mc="http://schemas.openxmlformats.org/markup-compatibility/2006" xmlns:o="urn:schemas-microsoft-com:office:office" xmlns:r="http://schemas.openxmlformats.org/officeDocument/2006/relationships" xmlns:m="http://schemas.openxmlformats.org/officeDocument/2006/math" xmlns:v="urn:schemas-microsoft-com:vml" xmlns:wp14="http://schemas.microsoft.com/office/word/2010/wordprocessingDrawing" xmlns:wp="http://schemas.openxmlformats.org/drawingml/2006/wordprocessingDrawing" xmlns:w10="urn:schemas-microsoft-com:office:word" xmlns:w="http://schemas.openxmlformats.org/wordprocessingml/2006/main" xmlns:w14="http://schemas.microsoft.com/office/word/2010/wordml" xmlns:wpg="http://schemas.microsoft.com/office/word/2010/wordprocessingGroup" xmlns:wpi="http://schemas.microsoft.com/office/word/2010/wordprocessingInk" xmlns:wne="http://schemas.microsoft.com/office/word/2006/wordml" xmlns:wps="http://schemas.microsoft.com/office/word/2010/wordprocessingShape" mc:Ignorable="w14 wp14">
-  <w:docDefaults>
-    <w:rPrDefault>
-      <w:rPr>
-        <w:rFonts w:asciiTheme="minorHAnsi" w:eastAsiaTheme="minorHAnsi" w:hAnsiTheme="minorHAnsi" w:cstheme="minorBidi"/>
-        <w:sz w:val="22"/>
-        <w:szCs w:val="22"/>
-        <w:lang w:val="es-ES" w:eastAsia="en-US" w:bidi="ar-SA"/>
-      </w:rPr>
-    </w:rPrDefault>
-    <w:pPrDefault>
-      <w:pPr>
-        <w:spacing w:after="200" w:line="276" w:lineRule="auto"/>
-      </w:pPr>
-    </w:pPrDefault>
-  </w:docDefaults>
-  <w:latentStyles w:defLockedState="0" w:defUIPriority="99" w:defSemiHidden="1" w:defUnhideWhenUsed="1" w:defQFormat="0" w:count="267">
-    <w:lsdException w:name="Normal" w:semiHidden="0" w:uiPriority="0" w:unhideWhenUsed="0" w:qFormat="1"/>
-    <w:lsdException w:name="heading 1" w:semiHidden="0" w:uiPriority="9" w:unhideWhenUsed="0" w:qFormat="1"/>
-    <w:lsdException w:name="heading 2" w:uiPriority="9" w:qFormat="1"/>
-    <w:lsdException w:name="heading 3" w:uiPriority="9" w:qFormat="1"/>
-    <w:lsdException w:name="heading 4" w:uiPriority="9" w:qFormat="1"/>
-    <w:lsdException w:name="heading 5" w:uiPriority="9" w:qFormat="1"/>
-    <w:lsdException w:name="heading 6" w:uiPriority="9" w:qFormat="1"/>
-    <w:lsdException w:name="heading 7" w:uiPriority="9" w:qFormat="1"/>
-    <w:lsdException w:name="heading 8" w:uiPriority="9" w:qFormat="1"/>
-    <w:lsdException w:name="heading 9" w:uiPriority="9" w:qFormat="1"/>
-    <w:lsdException w:name="toc 1" w:uiPriority="39"/>
-    <w:lsdException w:name="toc 2" w:uiPriority="39"/>
-    <w:lsdException w:name="toc 3" w:uiPriority="39"/>
-    <w:lsdException w:name="toc 4" w:uiPriority="39"/>
-    <w:lsdException w:name="toc 5" w:uiPriority="39"/>
-    <w:lsdException w:name="toc 6" w:uiPriority="39"/>
-    <w:lsdException w:name="toc 7" w:uiPriority="39"/>
-    <w:lsdException w:name="toc 8" w:uiPriority="39"/>
-    <w:lsdException w:name="toc 9" w:uiPriority="39"/>
-    <w:lsdException w:name="caption" w:uiPriority="35" w:qFormat="1"/>
-    <w:lsdException w:name="Title" w:semiHidden="0" w:uiPriority="10" w:unhideWhenUsed="0" w:qFormat="1"/>
-    <w:lsdException w:name="Default Paragraph Font" w:uiPriority="1"/>
-    <w:lsdException w:name="Subtitle" w:semiHidden="0" w:uiPriority="11" w:unhideWhenUsed="0" w:qFormat="1"/>
-    <w:lsdException w:name="Strong" w:semiHidden="0" w:uiPriority="22" w:unhideWhenUsed="0" w:qFormat="1"/>
-    <w:lsdException w:name="Emphasis" w:semiHidden="0" w:uiPriority="20" w:unhideWhenUsed="0" w:qFormat="1"/>
-    <w:lsdException w:name="Table Grid" w:semiHidden="0" w:uiPriority="59" w:unhideWhenUsed="0"/>
-    <w:lsdException w:name="Placeholder Text" w:unhideWhenUsed="0"/>
-    <w:lsdException w:name="No Spacing" w:semiHidden="0" w:uiPriority="1" w:unhideWhenUsed="0" w:qFormat="1"/>
-    <w:lsdException w:name="Light Shading" w:semiHidden="0" w:uiPriority="60" w:unhideWhenUsed="0"/>
-    <w:lsdException w:name="Light List" w:semiHidden="0" w:uiPriority="61" w:unhideWhenUsed="0"/>
-    <w:lsdException w:name="Light Grid" w:semiHidden="0" w:uiPriority="62" w:unhideWhenUsed="0"/>
-    <w:lsdException w:name="Medium Shading 1" w:semiHidden="0" w:uiPriority="63" w:unhideWhenUsed="0"/>
-    <w:lsdException w:name="Medium Shading 2" w:semiHidden="0" w:uiPriority="64" w:unhideWhenUsed="0"/>
-    <w:lsdException w:name="Medium List 1" w:semiHidden="0" w:uiPriority="65" w:unhideWhenUsed="0"/>
-    <w:lsdException w:name="Medium List 2" w:semiHidden="0" w:uiPriority="66" w:unhideWhenUsed="0"/>
-    <w:lsdException w:name="Medium Grid 1" w:semiHidden="0" w:uiPriority="67" w:unhideWhenUsed="0"/>
-    <w:lsdException w:name="Medium Grid 2" w:semiHidden="0" w:uiPriority="68" w:unhideWhenUsed="0"/>
-    <w:lsdException w:name="Medium Grid 3" w:semiHidden="0" w:uiPriority="69" w:unhideWhenUsed="0"/>
-    <w:lsdException w:name="Dark List" w:semiHidden="0" w:uiPriority="70" w:unhideWhenUsed="0"/>
-    <w:lsdException w:name="Colorful Shading" w:semiHidden="0" w:uiPriority="71" w:unhideWhenUsed="0"/>
-    <w:lsdException w:name="Colorful List" w:semiHidden="0" w:uiPriority="72" w:unhideWhenUsed="0"/>
-    <w:lsdException w:name="Colorful Grid" w:semiHidden="0" w:uiPriority="73" w:unhideWhenUsed="0"/>
-    <w:lsdException w:name="Light Shading Accent 1" w:semiHidden="0" w:uiPriority="60" w:unhideWhenUsed="0"/>
-    <w:lsdException w:name="Light List Accent 1" w:semiHidden="0" w:uiPriority="61" w:unhideWhenUsed="0"/>
-    <w:lsdException w:name="Light Grid Accent 1" w:semiHidden="0" w:uiPriority="62" w:unhideWhenUsed="0"/>
-    <w:lsdException w:name="Medium Shading 1 Accent 1" w:semiHidden="0" w:uiPriority="63" w:unhideWhenUsed="0"/>
-    <w:lsdException w:name="Medium Shading 2 Accent 1" w:semiHidden="0" w:uiPriority="64" w:unhideWhenUsed="0"/>
-    <w:lsdException w:name="Medium List 1 Accent 1" w:semiHidden="0" w:uiPriority="65" w:unhideWhenUsed="0"/>
-    <w:lsdException w:name="Revision" w:unhideWhenUsed="0"/>
-    <w:lsdException w:name="List Paragraph" w:semiHidden="0" w:uiPriority="34" w:unhideWhenUsed="0" w:qFormat="1"/>
-    <w:lsdException w:name="Quote" w:semiHidden="0" w:uiPriority="29" w:unhideWhenUsed="0" w:qFormat="1"/>
-    <w:lsdException w:name="Intense Quote" w:semiHidden="0" w:uiPriority="30" w:unhideWhenUsed="0" w:qFormat="1"/>
-    <w:lsdException w:name="Medium List 2 Accent 1" w:semiHidden="0" w:uiPriority="66" w:unhideWhenUsed="0"/>
-    <w:lsdException w:name="Medium Grid 1 Accent 1" w:semiHidden="0" w:uiPriority="67" w:unhideWhenUsed="0"/>
-    <w:lsdException w:name="Medium Grid 2 Accent 1" w:semiHidden="0" w:uiPriority="68" w:unhideWhenUsed="0"/>
-    <w:lsdException w:name="Medium Grid 3 Accent 1" w:semiHidden="0" w:uiPriority="69" w:unhideWhenUsed="0"/>
-    <w:lsdException w:name="Dark List Accent 1" w:semiHidden="0" w:uiPriority="70" w:unhideWhenUsed="0"/>
-    <w:lsdException w:name="Colorful Shading Accent 1" w:semiHidden="0" w:uiPriority="71" w:unhideWhenUsed="0"/>
-    <w:lsdException w:name="Colorful List Accent 1" w:semiHidden="0" w:uiPriority="72" w:unhideWhenUsed="0"/>
-    <w:lsdException w:name="Colorful Grid Accent 1" w:semiHidden="0" w:uiPriority="73" w:unhideWhenUsed="0"/>
-    <w:lsdException w:name="Light Shading Accent 2" w:semiHidden="0" w:uiPriority="60" w:unhideWhenUsed="0"/>
-    <w:lsdException w:name="Light List Accent 2" w:semiHidden="0" w:uiPriority="61" w:unhideWhenUsed="0"/>
-    <w:lsdException w:name="Light Grid Accent 2" w:semiHidden="0" w:uiPriority="62" w:unhideWhenUsed="0"/>
-    <w:lsdException w:name="Medium Shading 1 Accent 2" w:semiHidden="0" w:uiPriority="63" w:unhideWhenUsed="0"/>
-    <w:lsdException w:name="Medium Shading 2 Accent 2" w:semiHidden="0" w:uiPriority="64" w:unhideWhenUsed="0"/>
-    <w:lsdException w:name="Medium List 1 Accent 2" w:semiHidden="0" w:uiPriority="65" w:unhideWhenUsed="0"/>
-    <w:lsdException w:name="Medium List 2 Accent 2" w:semiHidden="0" w:uiPriority="66" w:unhideWhenUsed="0"/>
-    <w:lsdException w:name="Medium Grid 1 Accent 2" w:semiHidden="0" w:uiPriority="67" w:unhideWhenUsed="0"/>
-    <w:lsdException w:name="Medium Grid 2 Accent 2" w:semiHidden="0" w:uiPriority="68" w:unhideWhenUsed="0"/>
-    <w:lsdException w:name="Medium Grid 3 Accent 2" w:semiHidden="0" w:uiPriority="69" w:unhideWhenUsed="0"/>
-    <w:lsdException w:name="Dark List Accent 2" w:semiHidden="0" w:uiPriority="70" w:unhideWhenUsed="0"/>
-    <w:lsdException w:name="Colorful Shading Accent 2" w:semiHidden="0" w:uiPriority="71" w:unhideWhenUsed="0"/>
-    <w:lsdException w:name="Colorful List Accent 2" w:semiHidden="0" w:uiPriority="72" w:unhideWhenUsed="0"/>
-    <w:lsdException w:name="Colorful Grid Accent 2" w:semiHidden="0" w:uiPriority="73" w:unhideWhenUsed="0"/>
-    <w:lsdException w:name="Light Shading Accent 3" w:semiHidden="0" w:uiPriority="60" w:unhideWhenUsed="0"/>
-    <w:lsdException w:name="Light List Accent 3" w:semiHidden="0" w:uiPriority="61" w:unhideWhenUsed="0"/>
-    <w:lsdException w:name="Light Grid Accent 3" w:semiHidden="0" w:uiPriority="62" w:unhideWhenUsed="0"/>
-    <w:lsdException w:name="Medium Shading 1 Accent 3" w:semiHidden="0" w:uiPriority="63" w:unhideWhenUsed="0"/>
-    <w:lsdException w:name="Medium Shading 2 Accent 3" w:semiHidden="0" w:uiPriority="64" w:unhideWhenUsed="0"/>
-    <w:lsdException w:name="Medium List 1 Accent 3" w:semiHidden="0" w:uiPriority="65" w:unhideWhenUsed="0"/>
-    <w:lsdException w:name="Medium List 2 Accent 3" w:semiHidden="0" w:uiPriority="66" w:unhideWhenUsed="0"/>
-    <w:lsdException w:name="Medium Grid 1 Accent 3" w:semiHidden="0" w:uiPriority="67" w:unhideWhenUsed="0"/>
-    <w:lsdException w:name="Medium Grid 2 Accent 3" w:semiHidden="0" w:uiPriority="68" w:unhideWhenUsed="0"/>
-    <w:lsdException w:name="Medium Grid 3 Accent 3" w:semiHidden="0" w:uiPriority="69" w:unhideWhenUsed="0"/>
-    <w:lsdException w:name="Dark List Accent 3" w:semiHidden="0" w:uiPriority="70" w:unhideWhenUsed="0"/>
-    <w:lsdException w:name="Colorful Shading Accent 3" w:semiHidden="0" w:uiPriority="71" w:unhideWhenUsed="0"/>
-    <w:lsdException w:name="Colorful List Accent 3" w:semiHidden="0" w:uiPriority="72" w:unhideWhenUsed="0"/>
-    <w:lsdException w:name="Colorful Grid Accent 3" w:semiHidden="0" w:uiPriority="73" w:unhideWhenUsed="0"/>
-    <w:lsdException w:name="Light Shading Accent 4" w:semiHidden="0" w:uiPriority="60" w:unhideWhenUsed="0"/>
-    <w:lsdException w:name="Light List Accent 4" w:semiHidden="0" w:uiPriority="61" w:unhideWhenUsed="0"/>
-    <w:lsdException w:name="Light Grid Accent 4" w:semiHidden="0" w:uiPriority="62" w:unhideWhenUsed="0"/>
-    <w:lsdException w:name="Medium Shading 1 Accent 4" w:semiHidden="0" w:uiPriority="63" w:unhideWhenUsed="0"/>
-    <w:lsdException w:name="Medium Shading 2 Accent 4" w:semiHidden="0" w:uiPriority="64" w:unhideWhenUsed="0"/>
-    <w:lsdException w:name="Medium List 1 Accent 4" w:semiHidden="0" w:uiPriority="65" w:unhideWhenUsed="0"/>
-    <w:lsdException w:name="Medium List 2 Accent 4" w:semiHidden="0" w:uiPriority="66" w:unhideWhenUsed="0"/>
-    <w:lsdException w:name="Medium Grid 1 Accent 4" w:semiHidden="0" w:uiPriority="67" w:unhideWhenUsed="0"/>
-    <w:lsdException w:name="Medium Grid 2 Accent 4" w:semiHidden="0" w:uiPriority="68" w:unhideWhenUsed="0"/>
-    <w:lsdException w:name="Medium Grid 3 Accent 4" w:semiHidden="0" w:uiPriority="69" w:unhideWhenUsed="0"/>
-    <w:lsdException w:name="Dark List Accent 4" w:semiHidden="0" w:uiPriority="70" w:unhideWhenUsed="0"/>
-    <w:lsdException w:name="Colorful Shading Accent 4" w:semiHidden="0" w:uiPriority="71" w:unhideWhenUsed="0"/>
-    <w:lsdException w:name="Colorful List Accent 4" w:semiHidden="0" w:uiPriority="72" w:unhideWhenUsed="0"/>
-    <w:lsdException w:name="Colorful Grid Accent 4" w:semiHidden="0" w:uiPriority="73" w:unhideWhenUsed="0"/>
-    <w:lsdException w:name="Light Shading Accent 5" w:semiHidden="0" w:uiPriority="60" w:unhideWhenUsed="0"/>
-    <w:lsdException w:name="Light List Accent 5" w:semiHidden="0" w:uiPriority="61" w:unhideWhenUsed="0"/>
-    <w:lsdException w:name="Light Grid Accent 5" w:semiHidden="0" w:uiPriority="62" w:unhideWhenUsed="0"/>
-    <w:lsdException w:name="Medium Shading 1 Accent 5" w:semiHidden="0" w:uiPriority="63" w:unhideWhenUsed="0"/>
-    <w:lsdException w:name="Medium Shading 2 Accent 5" w:semiHidden="0" w:uiPriority="64" w:unhideWhenUsed="0"/>
-    <w:lsdException w:name="Medium List 1 Accent 5" w:semiHidden="0" w:uiPriority="65" w:unhideWhenUsed="0"/>
-    <w:lsdException w:name="Medium List 2 Accent 5" w:semiHidden="0" w:uiPriority="66" w:unhideWhenUsed="0"/>
-    <w:lsdException w:name="Medium Grid 1 Accent 5" w:semiHidden="0" w:uiPriority="67" w:unhideWhenUsed="0"/>
-    <w:lsdException w:name="Medium Grid 2 Accent 5" w:semiHidden="0" w:uiPriority="68" w:unhideWhenUsed="0"/>
-    <w:lsdException w:name="Medium Grid 3 Accent 5" w:semiHidden="0" w:uiPriority="69" w:unhideWhenUsed="0"/>
-    <w:lsdException w:name="Dark List Accent 5" w:semiHidden="0" w:uiPriority="70" w:unhideWhenUsed="0"/>
-    <w:lsdException w:name="Colorful Shading Accent 5" w:semiHidden="0" w:uiPriority="71" w:unhideWhenUsed="0"/>
-    <w:lsdException w:name="Colorful List Accent 5" w:semiHidden="0" w:uiPriority="72" w:unhideWhenUsed="0"/>
-    <w:lsdException w:name="Colorful Grid Accent 5" w:semiHidden="0" w:uiPriority="73" w:unhideWhenUsed="0"/>
-    <w:lsdException w:name="Light Shading Accent 6" w:semiHidden="0" w:uiPriority="60" w:unhideWhenUsed="0"/>
-    <w:lsdException w:name="Light List Accent 6" w:semiHidden="0" w:uiPriority="61" w:unhideWhenUsed="0"/>
-    <w:lsdException w:name="Light Grid Accent 6" w:semiHidden="0" w:uiPriority="62" w:unhideWhenUsed="0"/>
-    <w:lsdException w:name="Medium Shading 1 Accent 6" w:semiHidden="0" w:uiPriority="63" w:unhideWhenUsed="0"/>
-    <w:lsdException w:name="Medium Shading 2 Accent 6" w:semiHidden="0" w:uiPriority="64" w:unhideWhenUsed="0"/>
-    <w:lsdException w:name="Medium List 1 Accent 6" w:semiHidden="0" w:uiPriority="65" w:unhideWhenUsed="0"/>
-    <w:lsdException w:name="Medium List 2 Accent 6" w:semiHidden="0" w:uiPriority="66" w:unhideWhenUsed="0"/>
-    <w:lsdException w:name="Medium Grid 1 Accent 6" w:semiHidden="0" w:uiPriority="67" w:unhideWhenUsed="0"/>
-    <w:lsdException w:name="Medium Grid 2 Accent 6" w:semiHidden="0" w:uiPriority="68" w:unhideWhenUsed="0"/>
-    <w:lsdException w:name="Medium Grid 3 Accent 6" w:semiHidden="0" w:uiPriority="69" w:unhideWhenUsed="0"/>
-    <w:lsdException w:name="Dark List Accent 6" w:semiHidden="0" w:uiPriority="70" w:unhideWhenUsed="0"/>
-    <w:lsdException w:name="Colorful Shading Accent 6" w:semiHidden="0" w:uiPriority="71" w:unhideWhenUsed="0"/>
-    <w:lsdException w:name="Colorful List Accent 6" w:semiHidden="0" w:uiPriority="72" w:unhideWhenUsed="0"/>
-    <w:lsdException w:name="Colorful Grid Accent 6" w:semiHidden="0" w:uiPriority="73" w:unhideWhenUsed="0"/>
-    <w:lsdException w:name="Subtle Emphasis" w:semiHidden="0" w:uiPriority="19" w:unhideWhenUsed="0" w:qFormat="1"/>
-    <w:lsdException w:name="Intense Emphasis" w:semiHidden="0" w:uiPriority="21" w:unhideWhenUsed="0" w:qFormat="1"/>
-    <w:lsdException w:name="Subtle Reference" w:semiHidden="0" w:uiPriority="31" w:unhideWhenUsed="0" w:qFormat="1"/>
-    <w:lsdException w:name="Intense Reference" w:semiHidden="0" w:uiPriority="32" w:unhideWhenUsed="0" w:qFormat="1"/>
-    <w:lsdException w:name="Book Title" w:semiHidden="0" w:uiPriority="33" w:unhideWhenUsed="0" w:qFormat="1"/>
-    <w:lsdException w:name="Bibliography" w:uiPriority="37"/>
-    <w:lsdException w:name="TOC Heading" w:uiPriority="39" w:qFormat="1"/>
-  </w:latentStyles>
-  <w:style w:type="paragraph" w:default="1" w:styleId="Normal">
-    <w:name w:val="Normal"/>
-    <w:qFormat/>
-  </w:style>
-  <w:style w:type="character" w:default="1" w:styleId="Fuentedeprrafopredeter">
-    <w:name w:val="Default Paragraph Font"/>
-    <w:uiPriority w:val="1"/>
-    <w:semiHidden/>
-    <w:unhideWhenUsed/>
-  </w:style>
-  <w:style w:type="table" w:default="1" w:styleId="Tablanormal">
-    <w:name w:val="Normal Table"/>
-    <w:uiPriority w:val="99"/>
-    <w:semiHidden/>
-    <w:unhideWhenUsed/>
-    <w:tblPr>
-      <w:tblInd w:w="0" w:type="dxa"/>
-      <w:tblCellMar>
-        <w:top w:w="0" w:type="dxa"/>
-        <w:left w:w="108" w:type="dxa"/>
-        <w:bottom w:w="0" w:type="dxa"/>
-        <w:right w:w="108" w:type="dxa"/>
-      </w:tblCellMar>
-    </w:tblPr>
-  </w:style>
-  <w:style w:type="numbering" w:default="1" w:styleId="Sinlista">
-    <w:name w:val="No List"/>
-    <w:uiPriority w:val="99"/>
-    <w:semiHidden/>
-    <w:unhideWhenUsed/>
-  </w:style>
-  <w:style w:type="paragraph" w:styleId="Encabezado">
-    <w:name w:val="header"/>
-    <w:basedOn w:val="Normal"/>
-    <w:link w:val="EncabezadoCar"/>
-    <w:uiPriority w:val="99"/>
-    <w:unhideWhenUsed/>
-    <w:rsid w:val="009737C6"/>
-    <w:pPr>
-      <w:tabs>
-        <w:tab w:val="center" w:pos="4252"/>
-        <w:tab w:val="right" w:pos="8504"/>
-      </w:tabs>
-      <w:spacing w:after="0" w:line="240" w:lineRule="auto"/>
-    </w:pPr>
-  </w:style>
-  <w:style w:type="character" w:customStyle="1" w:styleId="EncabezadoCar">
-    <w:name w:val="Encabezado Car"/>
-    <w:basedOn w:val="Fuentedeprrafopredeter"/>
-    <w:link w:val="Encabezado"/>
-    <w:uiPriority w:val="99"/>
-    <w:rsid w:val="009737C6"/>
-  </w:style>
-  <w:style w:type="paragraph" w:styleId="Piedepgina">
-    <w:name w:val="footer"/>
-    <w:basedOn w:val="Normal"/>
-    <w:link w:val="PiedepginaCar"/>
-    <w:uiPriority w:val="99"/>
-    <w:unhideWhenUsed/>
-    <w:rsid w:val="009737C6"/>
-    <w:pPr>
-      <w:tabs>
-        <w:tab w:val="center" w:pos="4252"/>
-        <w:tab w:val="right" w:pos="8504"/>
-      </w:tabs>
-      <w:spacing w:after="0" w:line="240" w:lineRule="auto"/>
-    </w:pPr>
-  </w:style>
-  <w:style w:type="character" w:customStyle="1" w:styleId="PiedepginaCar">
-    <w:name w:val="Pie de página Car"/>
-    <w:basedOn w:val="Fuentedeprrafopredeter"/>
-    <w:link w:val="Piedepgina"/>
-    <w:uiPriority w:val="99"/>
-    <w:rsid w:val="009737C6"/>
-  </w:style>
-  <w:style w:type="paragraph" w:styleId="Textodeglobo">
-    <w:name w:val="Balloon Text"/>
-    <w:basedOn w:val="Normal"/>
-    <w:link w:val="TextodegloboCar"/>
-    <w:uiPriority w:val="99"/>
-    <w:semiHidden/>
-    <w:unhideWhenUsed/>
-    <w:rsid w:val="009737C6"/>
-    <w:pPr>
-      <w:spacing w:after="0" w:line="240" w:lineRule="auto"/>
-    </w:pPr>
-    <w:rPr>
-      <w:rFonts w:ascii="Tahoma" w:hAnsi="Tahoma" w:cs="Tahoma"/>
-      <w:sz w:val="16"/>
-      <w:szCs w:val="16"/>
-    </w:rPr>
-  </w:style>
-  <w:style w:type="character" w:customStyle="1" w:styleId="TextodegloboCar">
-    <w:name w:val="Texto de globo Car"/>
-    <w:basedOn w:val="Fuentedeprrafopredeter"/>
-    <w:link w:val="Textodeglobo"/>
-    <w:uiPriority w:val="99"/>
-    <w:semiHidden/>
-    <w:rsid w:val="009737C6"/>
-    <w:rPr>
-      <w:rFonts w:ascii="Tahoma" w:hAnsi="Tahoma" w:cs="Tahoma"/>
-      <w:sz w:val="16"/>
-      <w:szCs w:val="16"/>
-    </w:rPr>
-  </w:style>
-  <w:style w:type="table" w:styleId="Tablaconcuadrcula">
-    <w:name w:val="Table Grid"/>
-    <w:basedOn w:val="Tablanormal"/>
-    <w:uiPriority w:val="59"/>
-    <w:rsid w:val="009737C6"/>
-    <w:pPr>
-      <w:spacing w:after="0" w:line="240" w:lineRule="auto"/>
-    </w:pPr>
-    <w:tblPr>
-      <w:tblBorders>
-        <w:top w:val="single" w:sz="4" w:space="0" w:color="auto"/>
-        <w:left w:val="single" w:sz="4" w:space="0" w:color="auto"/>
-        <w:bottom w:val="single" w:sz="4" w:space="0" w:color="auto"/>
-        <w:right w:val="single" w:sz="4" w:space="0" w:color="auto"/>
-        <w:insideH w:val="single" w:sz="4" w:space="0" w:color="auto"/>
-        <w:insideV w:val="single" w:sz="4" w:space="0" w:color="auto"/>
-      </w:tblBorders>
-    </w:tblPr>
-  </w:style>
-  <w:style w:type="paragraph" w:styleId="Prrafodelista">
-    <w:name w:val="List Paragraph"/>
-    <w:basedOn w:val="Normal"/>
-    <w:uiPriority w:val="34"/>
-    <w:qFormat/>
-    <w:rsid w:val="00390716"/>
-    <w:pPr>
-      <w:ind w:left="720"/>
-      <w:contextualSpacing/>
-    </w:pPr>
-  </w:style>
-  <w:style w:type="character" w:styleId="Textoennegrita">
-    <w:name w:val="Strong"/>
-    <w:basedOn w:val="Fuentedeprrafopredeter"/>
-    <w:uiPriority w:val="22"/>
-    <w:qFormat/>
-    <w:rsid w:val="00320EF7"/>
-    <w:rPr>
-      <w:b/>
-      <w:bCs/>
-    </w:rPr>
-  </w:style>
-  <w:style w:type="paragraph" w:styleId="NormalWeb">
-    <w:name w:val="Normal (Web)"/>
-    <w:basedOn w:val="Normal"/>
-    <w:uiPriority w:val="99"/>
-    <w:semiHidden/>
-    <w:unhideWhenUsed/>
-    <w:rsid w:val="00320EF7"/>
-    <w:pPr>
-      <w:spacing w:before="100" w:beforeAutospacing="1" w:after="100" w:afterAutospacing="1" w:line="240" w:lineRule="auto"/>
-    </w:pPr>
-    <w:rPr>
-      <w:rFonts w:ascii="Times New Roman" w:eastAsia="Times New Roman" w:hAnsi="Times New Roman" w:cs="Times New Roman"/>
-      <w:sz w:val="24"/>
-      <w:szCs w:val="24"/>
-      <w:lang w:eastAsia="es-ES"/>
-    </w:rPr>
-  </w:style>
-  <w:style w:type="paragraph" w:styleId="HTMLconformatoprevio">
-    <w:name w:val="HTML Preformatted"/>
-    <w:basedOn w:val="Normal"/>
-    <w:link w:val="HTMLconformatoprevioCar"/>
-    <w:uiPriority w:val="99"/>
-    <w:semiHidden/>
-    <w:unhideWhenUsed/>
-    <w:rsid w:val="00320EF7"/>
-    <w:pPr>
-      <w:tabs>
-        <w:tab w:val="left" w:pos="916"/>
-        <w:tab w:val="left" w:pos="1832"/>
-        <w:tab w:val="left" w:pos="2748"/>
-        <w:tab w:val="left" w:pos="3664"/>
-        <w:tab w:val="left" w:pos="4580"/>
-        <w:tab w:val="left" w:pos="5496"/>
-        <w:tab w:val="left" w:pos="6412"/>
-        <w:tab w:val="left" w:pos="7328"/>
-        <w:tab w:val="left" w:pos="8244"/>
-        <w:tab w:val="left" w:pos="9160"/>
-        <w:tab w:val="left" w:pos="10076"/>
-        <w:tab w:val="left" w:pos="10992"/>
-        <w:tab w:val="left" w:pos="11908"/>
-        <w:tab w:val="left" w:pos="12824"/>
-        <w:tab w:val="left" w:pos="13740"/>
-        <w:tab w:val="left" w:pos="14656"/>
-      </w:tabs>
-      <w:spacing w:after="0" w:line="240" w:lineRule="auto"/>
-    </w:pPr>
-    <w:rPr>
-      <w:rFonts w:ascii="Courier New" w:eastAsia="Times New Roman" w:hAnsi="Courier New" w:cs="Courier New"/>
-      <w:sz w:val="20"/>
-      <w:szCs w:val="20"/>
-      <w:lang w:eastAsia="es-ES"/>
-    </w:rPr>
-  </w:style>
-  <w:style w:type="character" w:customStyle="1" w:styleId="HTMLconformatoprevioCar">
-    <w:name w:val="HTML con formato previo Car"/>
-    <w:basedOn w:val="Fuentedeprrafopredeter"/>
-    <w:link w:val="HTMLconformatoprevio"/>
-    <w:uiPriority w:val="99"/>
-    <w:semiHidden/>
-    <w:rsid w:val="00320EF7"/>
-    <w:rPr>
-      <w:rFonts w:ascii="Courier New" w:eastAsia="Times New Roman" w:hAnsi="Courier New" w:cs="Courier New"/>
-      <w:sz w:val="20"/>
-      <w:szCs w:val="20"/>
-      <w:lang w:eastAsia="es-ES"/>
-    </w:rPr>
-  </w:style>
-  <w:style w:type="character" w:styleId="nfasis">
-    <w:name w:val="Emphasis"/>
-    <w:basedOn w:val="Fuentedeprrafopredeter"/>
-    <w:uiPriority w:val="20"/>
-    <w:qFormat/>
-    <w:rsid w:val="00FA7042"/>
-    <w:rPr>
-      <w:i/>
-      <w:iCs/>
-    </w:rPr>
-  </w:style>
-  <w:style w:type="character" w:styleId="Hipervnculo">
-    <w:name w:val="Hyperlink"/>
-    <w:basedOn w:val="Fuentedeprrafopredeter"/>
-    <w:uiPriority w:val="99"/>
-    <w:unhideWhenUsed/>
-    <w:rsid w:val="002532F5"/>
-    <w:rPr>
-      <w:color w:val="0000FF" w:themeColor="hyperlink"/>
-      <w:u w:val="single"/>
-    </w:rPr>
-  </w:style>
-  <w:style w:type="paragraph" w:styleId="Sinespaciado">
-    <w:name w:val="No Spacing"/>
-    <w:link w:val="SinespaciadoCar"/>
-    <w:uiPriority w:val="1"/>
-    <w:qFormat/>
-    <w:rsid w:val="00B449F5"/>
-    <w:pPr>
-      <w:spacing w:after="0" w:line="240" w:lineRule="auto"/>
-    </w:pPr>
-    <w:rPr>
-      <w:rFonts w:eastAsiaTheme="minorEastAsia"/>
-      <w:lang w:eastAsia="es-ES"/>
-    </w:rPr>
-  </w:style>
-  <w:style w:type="character" w:customStyle="1" w:styleId="SinespaciadoCar">
-    <w:name w:val="Sin espaciado Car"/>
-    <w:basedOn w:val="Fuentedeprrafopredeter"/>
-    <w:link w:val="Sinespaciado"/>
-    <w:uiPriority w:val="1"/>
-    <w:rsid w:val="00B449F5"/>
-    <w:rPr>
-      <w:rFonts w:eastAsiaTheme="minorEastAsia"/>
-      <w:lang w:eastAsia="es-ES"/>
-    </w:rPr>
-  </w:style>
-  <w:style w:type="paragraph" w:styleId="Ttulo">
-    <w:name w:val="Title"/>
-    <w:basedOn w:val="Normal"/>
-    <w:next w:val="Normal"/>
-    <w:link w:val="TtuloCar"/>
-    <w:uiPriority w:val="10"/>
-    <w:qFormat/>
-    <w:rsid w:val="00B449F5"/>
-    <w:pPr>
-      <w:pBdr>
-        <w:bottom w:val="single" w:sz="8" w:space="4" w:color="4F81BD" w:themeColor="accent1"/>
-      </w:pBdr>
-      <w:spacing w:after="300" w:line="240" w:lineRule="auto"/>
-      <w:contextualSpacing/>
-    </w:pPr>
-    <w:rPr>
-      <w:rFonts w:asciiTheme="majorHAnsi" w:eastAsiaTheme="majorEastAsia" w:hAnsiTheme="majorHAnsi" w:cstheme="majorBidi"/>
-      <w:color w:val="17365D" w:themeColor="text2" w:themeShade="BF"/>
-      <w:spacing w:val="5"/>
-      <w:kern w:val="28"/>
-      <w:sz w:val="52"/>
-      <w:szCs w:val="52"/>
-      <w:lang w:eastAsia="es-ES"/>
-    </w:rPr>
-  </w:style>
-  <w:style w:type="character" w:customStyle="1" w:styleId="TtuloCar">
-    <w:name w:val="Título Car"/>
-    <w:basedOn w:val="Fuentedeprrafopredeter"/>
-    <w:link w:val="Ttulo"/>
+    <w:link w:val="Puesto"/>
     <w:uiPriority w:val="10"/>
     <w:rsid w:val="00B449F5"/>
     <w:rPr>
@@ -5885,10 +6364,22 @@
 </CoverPageProperties>
 </file>
 
+<file path=customXml/item2.xml><?xml version="1.0" encoding="utf-8"?>
+<b:Sources xmlns:b="http://schemas.openxmlformats.org/officeDocument/2006/bibliography" xmlns="http://schemas.openxmlformats.org/officeDocument/2006/bibliography" SelectedStyle="\APASixthEditionOfficeOnline.xsl" StyleName="APA" Version="6"/>
+</file>
+
 <file path=customXml/itemProps1.xml><?xml version="1.0" encoding="utf-8"?>
 <ds:datastoreItem xmlns:ds="http://schemas.openxmlformats.org/officeDocument/2006/customXml" ds:itemID="{55AF091B-3C7A-41E3-B477-F2FDAA23CFDA}">
   <ds:schemaRefs>
     <ds:schemaRef ds:uri="http://schemas.microsoft.com/office/2006/coverPageProps"/>
   </ds:schemaRefs>
 </ds:datastoreItem>
+</file>
+
+<file path=customXml/itemProps2.xml><?xml version="1.0" encoding="utf-8"?>
+<ds:datastoreItem xmlns:ds="http://schemas.openxmlformats.org/officeDocument/2006/customXml" ds:itemID="{4458C9FF-6216-4EF4-A073-B11897C1C604}">
+  <ds:schemaRefs>
+    <ds:schemaRef ds:uri="http://schemas.openxmlformats.org/officeDocument/2006/bibliography"/>
+  </ds:schemaRefs>
+</ds:datastoreItem>
 </file>
</xml_diff>

<commit_message>
actualización de parte suma
</commit_message>
<xml_diff>
--- a/UF4ENTORNOS_DESARROLLO.docx
+++ b/UF4ENTORNOS_DESARROLLO.docx
@@ -1,8 +1,8 @@
 
 <file path=word/document.xml><?xml version="1.0" encoding="utf-8"?>
-<w:document xmlns:wpc="http://schemas.microsoft.com/office/word/2010/wordprocessingCanvas" xmlns:mc="http://schemas.openxmlformats.org/markup-compatibility/2006" xmlns:o="urn:schemas-microsoft-com:office:office" xmlns:r="http://schemas.openxmlformats.org/officeDocument/2006/relationships" xmlns:m="http://schemas.openxmlformats.org/officeDocument/2006/math" xmlns:v="urn:schemas-microsoft-com:vml" xmlns:wp14="http://schemas.microsoft.com/office/word/2010/wordprocessingDrawing" xmlns:wp="http://schemas.openxmlformats.org/drawingml/2006/wordprocessingDrawing" xmlns:w10="urn:schemas-microsoft-com:office:word" xmlns:w="http://schemas.openxmlformats.org/wordprocessingml/2006/main" xmlns:w14="http://schemas.microsoft.com/office/word/2010/wordml" xmlns:w15="http://schemas.microsoft.com/office/word/2012/wordml" xmlns:wpg="http://schemas.microsoft.com/office/word/2010/wordprocessingGroup" xmlns:wpi="http://schemas.microsoft.com/office/word/2010/wordprocessingInk" xmlns:wne="http://schemas.microsoft.com/office/word/2006/wordml" xmlns:wps="http://schemas.microsoft.com/office/word/2010/wordprocessingShape" mc:Ignorable="w14 w15 wp14">
+<w:document xmlns:wpc="http://schemas.microsoft.com/office/word/2010/wordprocessingCanvas" xmlns:mc="http://schemas.openxmlformats.org/markup-compatibility/2006" xmlns:o="urn:schemas-microsoft-com:office:office" xmlns:r="http://schemas.openxmlformats.org/officeDocument/2006/relationships" xmlns:m="http://schemas.openxmlformats.org/officeDocument/2006/math" xmlns:v="urn:schemas-microsoft-com:vml" xmlns:wp14="http://schemas.microsoft.com/office/word/2010/wordprocessingDrawing" xmlns:wp="http://schemas.openxmlformats.org/drawingml/2006/wordprocessingDrawing" xmlns:w10="urn:schemas-microsoft-com:office:word" xmlns:w="http://schemas.openxmlformats.org/wordprocessingml/2006/main" xmlns:w14="http://schemas.microsoft.com/office/word/2010/wordml" xmlns:w15="http://schemas.microsoft.com/office/word/2012/wordml" xmlns:wpg="http://schemas.microsoft.com/office/word/2010/wordprocessingGroup" xmlns:wpi="http://schemas.microsoft.com/office/word/2010/wordprocessingInk" xmlns:wne="http://schemas.microsoft.com/office/word/2006/wordml" xmlns:wps="http://schemas.microsoft.com/office/word/2010/wordprocessingShape" xmlns:a="http://schemas.openxmlformats.org/drawingml/2006/main" xmlns:a14="http://schemas.microsoft.com/office/drawing/2010/main" xmlns:pic="http://schemas.openxmlformats.org/drawingml/2006/picture" mc:Ignorable="w14 w15 wp14">
   <w:body>
-    <w:p>
+    <w:p xmlns:wp14="http://schemas.microsoft.com/office/word/2010/wordml" wp14:textId="77777777">
       <w:pPr>
         <w:jc w:val="right"/>
         <w:rPr>
@@ -38,7 +38,7 @@
         </w:rPr>
       </w:sdtEndPr>
       <w:sdtContent>
-        <w:p>
+        <w:p xmlns:wp14="http://schemas.microsoft.com/office/word/2010/wordml" wp14:textId="77777777">
           <w:pPr>
             <w:jc w:val="right"/>
             <w:rPr>
@@ -58,7 +58,7 @@
             <mc:AlternateContent>
               <mc:Choice Requires="wpg">
                 <w:drawing>
-                  <wp:anchor distT="0" distB="0" distL="114300" distR="114300" simplePos="0" relativeHeight="251659264" behindDoc="1" locked="0" layoutInCell="0" allowOverlap="1" wp14:anchorId="7C527068" wp14:editId="01AF3893">
+                  <wp:anchor xmlns:wp14="http://schemas.microsoft.com/office/word/2010/wordprocessingDrawing" distT="0" distB="0" distL="114300" distR="114300" simplePos="0" relativeHeight="251659264" behindDoc="1" locked="0" layoutInCell="0" allowOverlap="1" wp14:anchorId="7C527068" wp14:editId="01AF3893">
                     <wp:simplePos x="0" y="0"/>
                     <wp:positionH relativeFrom="page">
                       <wp:align>center</wp:align>
@@ -165,10 +165,10 @@
                 </w:drawing>
               </mc:Choice>
               <mc:Fallback>
-                <w:pict>
-                  <v:group w14:anchorId="6D96263E" id="Grupo 39" o:spid="_x0000_s1026" style="position:absolute;margin-left:0;margin-top:0;width:612pt;height:11in;z-index:-251657216;mso-width-percent:1000;mso-height-percent:1000;mso-position-horizontal:center;mso-position-horizontal-relative:page;mso-position-vertical:center;mso-position-vertical-relative:page;mso-width-percent:1000;mso-height-percent:1000" coordsize="12240,15840" o:gfxdata="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" o:allowincell="f">
-                    <v:rect id="Rectangle 40" o:spid="_x0000_s1027" style="position:absolute;width:12240;height:15840;visibility:visible;mso-wrap-style:square;v-text-anchor:top" o:gfxdata="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" filled="f" stroked="f"/>
-                    <v:rect id="Rectangle 41" o:spid="_x0000_s1028" style="position:absolute;left:612;top:638;width:11016;height:14564;visibility:visible;mso-wrap-style:square;v-text-anchor:top" o:gfxdata="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" filled="f" stroked="f"/>
+                <w:pict w14:anchorId="6E8BA02A">
+                  <v:group id="Grupo 39" style="position:absolute;margin-left:0;margin-top:0;width:612pt;height:11in;z-index:-251657216;mso-width-percent:1000;mso-height-percent:1000;mso-position-horizontal:center;mso-position-horizontal-relative:page;mso-position-vertical:center;mso-position-vertical-relative:page;mso-width-percent:1000;mso-height-percent:1000" coordsize="12240,15840" o:spid="_x0000_s1026" o:allowincell="f" w14:anchorId="6D96263E" o:gfxdata="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">
+                    <v:rect id="Rectangle 40" style="position:absolute;width:12240;height:15840;visibility:visible;mso-wrap-style:square;v-text-anchor:top" o:spid="_x0000_s1027" filled="f" stroked="f" o:gfxdata="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"/>
+                    <v:rect id="Rectangle 41" style="position:absolute;left:612;top:638;width:11016;height:14564;visibility:visible;mso-wrap-style:square;v-text-anchor:top" o:spid="_x0000_s1028" filled="f" stroked="f" o:gfxdata="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"/>
                     <w10:wrap anchorx="page" anchory="page"/>
                   </v:group>
                 </w:pict>
@@ -176,7 +176,7 @@
             </mc:AlternateContent>
           </w:r>
         </w:p>
-        <w:p>
+        <w:p xmlns:wp14="http://schemas.microsoft.com/office/word/2010/wordml" wp14:textId="77777777">
           <w:pPr>
             <w:rPr>
               <w:rFonts w:eastAsiaTheme="majorEastAsia" w:cstheme="majorBidi"/>
@@ -200,7 +200,7 @@
             <mc:AlternateContent>
               <mc:Choice Requires="wps">
                 <w:drawing>
-                  <wp:anchor distT="0" distB="0" distL="114300" distR="114300" simplePos="0" relativeHeight="251663360" behindDoc="0" locked="0" layoutInCell="1" allowOverlap="1" wp14:anchorId="50CDE438" wp14:editId="05B92B96">
+                  <wp:anchor xmlns:wp14="http://schemas.microsoft.com/office/word/2010/wordprocessingDrawing" distT="0" distB="0" distL="114300" distR="114300" simplePos="0" relativeHeight="251663360" behindDoc="0" locked="0" layoutInCell="1" allowOverlap="1" wp14:anchorId="50CDE438" wp14:editId="05B92B96">
                     <wp:simplePos x="0" y="0"/>
                     <wp:positionH relativeFrom="column">
                       <wp:posOffset>3065276</wp:posOffset>
@@ -241,7 +241,7 @@
                           </wps:spPr>
                           <wps:txbx>
                             <w:txbxContent>
-                              <w:p>
+                              <w:p xmlns:wp14="http://schemas.microsoft.com/office/word/2010/wordml" wp14:textId="77777777">
                                 <w:pPr>
                                   <w:pStyle w:val="Encabezado"/>
                                   <w:jc w:val="right"/>
@@ -260,7 +260,7 @@
                                   <w:t>MARIA CARMEN CORREA HERAS</w:t>
                                 </w:r>
                               </w:p>
-                              <w:p>
+                              <w:p xmlns:wp14="http://schemas.microsoft.com/office/word/2010/wordml" wp14:textId="77777777">
                                 <w:pPr>
                                   <w:pStyle w:val="Encabezado"/>
                                   <w:jc w:val="right"/>
@@ -279,7 +279,7 @@
                                   <w:t>DANIEL DEL RÍO PÉREZ</w:t>
                                 </w:r>
                               </w:p>
-                              <w:p>
+                              <w:p xmlns:wp14="http://schemas.microsoft.com/office/word/2010/wordml" wp14:textId="77777777">
                                 <w:pPr>
                                   <w:pStyle w:val="Encabezado"/>
                                   <w:jc w:val="right"/>
@@ -298,7 +298,7 @@
                                   <w:t>JUAN RAMON VARÓ NÚÑEZ</w:t>
                                 </w:r>
                               </w:p>
-                              <w:p>
+                              <w:p xmlns:wp14="http://schemas.microsoft.com/office/word/2010/wordml" wp14:textId="77777777">
                                 <w:pPr>
                                   <w:pStyle w:val="Encabezado"/>
                                   <w:jc w:val="right"/>
@@ -317,13 +317,13 @@
                                   <w:t>VERÓNICA BONIS MARTÍN</w:t>
                                 </w:r>
                               </w:p>
-                              <w:p>
+                              <w:p xmlns:wp14="http://schemas.microsoft.com/office/word/2010/wordml" wp14:textId="77777777">
                                 <w:pPr>
                                   <w:pStyle w:val="Prrafodelista"/>
                                   <w:jc w:val="both"/>
                                 </w:pPr>
                               </w:p>
-                              <w:p>
+                              <w:p xmlns:wp14="http://schemas.microsoft.com/office/word/2010/wordml" wp14:textId="77777777">
                                 <w:pPr>
                                   <w:jc w:val="center"/>
                                   <w:rPr>
@@ -349,15 +349,15 @@
                 </w:drawing>
               </mc:Choice>
               <mc:Fallback>
-                <w:pict>
-                  <v:shapetype w14:anchorId="50CDE438" id="_x0000_t202" coordsize="21600,21600" o:spt="202" path="m,l,21600r21600,l21600,xe">
+                <w:pict w14:anchorId="2269DCE4">
+                  <v:shapetype id="_x0000_t202" coordsize="21600,21600" o:spt="202" path="m,l,21600r21600,l21600,xe" w14:anchorId="50CDE438">
                     <v:stroke joinstyle="miter"/>
                     <v:path gradientshapeok="t" o:connecttype="rect"/>
                   </v:shapetype>
-                  <v:shape id="Cuadro de texto 2" o:spid="_x0000_s1026" type="#_x0000_t202" style="position:absolute;margin-left:241.35pt;margin-top:537pt;width:205.5pt;height:91.85pt;z-index:251663360;visibility:visible;mso-wrap-style:square;mso-width-percent:0;mso-height-percent:0;mso-wrap-distance-left:9pt;mso-wrap-distance-top:0;mso-wrap-distance-right:9pt;mso-wrap-distance-bottom:0;mso-position-horizontal:absolute;mso-position-horizontal-relative:text;mso-position-vertical:absolute;mso-position-vertical-relative:text;mso-width-percent:0;mso-height-percent:0;mso-width-relative:margin;mso-height-relative:margin;v-text-anchor:top" o:gfxdata="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" stroked="f">
+                  <v:shape id="Cuadro de texto 2" style="position:absolute;margin-left:241.35pt;margin-top:537pt;width:205.5pt;height:91.85pt;z-index:251663360;visibility:visible;mso-wrap-style:square;mso-width-percent:0;mso-height-percent:0;mso-wrap-distance-left:9pt;mso-wrap-distance-top:0;mso-wrap-distance-right:9pt;mso-wrap-distance-bottom:0;mso-position-horizontal:absolute;mso-position-horizontal-relative:text;mso-position-vertical:absolute;mso-position-vertical-relative:text;mso-width-percent:0;mso-height-percent:0;mso-width-relative:margin;mso-height-relative:margin;v-text-anchor:top" o:spid="_x0000_s1026" stroked="f" type="#_x0000_t202" o:gfxdata="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">
                     <v:textbox>
                       <w:txbxContent>
-                        <w:p>
+                        <w:p wp14:textId="77777777">
                           <w:pPr>
                             <w:pStyle w:val="Encabezado"/>
                             <w:jc w:val="right"/>
@@ -376,7 +376,7 @@
                             <w:t>MARIA CARMEN CORREA HERAS</w:t>
                           </w:r>
                         </w:p>
-                        <w:p>
+                        <w:p wp14:textId="77777777">
                           <w:pPr>
                             <w:pStyle w:val="Encabezado"/>
                             <w:jc w:val="right"/>
@@ -395,7 +395,7 @@
                             <w:t>DANIEL DEL RÍO PÉREZ</w:t>
                           </w:r>
                         </w:p>
-                        <w:p>
+                        <w:p wp14:textId="77777777">
                           <w:pPr>
                             <w:pStyle w:val="Encabezado"/>
                             <w:jc w:val="right"/>
@@ -414,7 +414,7 @@
                             <w:t>JUAN RAMON VARÓ NÚÑEZ</w:t>
                           </w:r>
                         </w:p>
-                        <w:p>
+                        <w:p wp14:textId="77777777">
                           <w:pPr>
                             <w:pStyle w:val="Encabezado"/>
                             <w:jc w:val="right"/>
@@ -433,13 +433,13 @@
                             <w:t>VERÓNICA BONIS MARTÍN</w:t>
                           </w:r>
                         </w:p>
-                        <w:p>
+                        <w:p wp14:textId="77777777">
                           <w:pPr>
                             <w:pStyle w:val="Prrafodelista"/>
                             <w:jc w:val="both"/>
                           </w:pPr>
                         </w:p>
-                        <w:p>
+                        <w:p wp14:textId="77777777">
                           <w:pPr>
                             <w:jc w:val="center"/>
                             <w:rPr>
@@ -465,7 +465,7 @@
             <mc:AlternateContent>
               <mc:Choice Requires="wps">
                 <w:drawing>
-                  <wp:anchor distT="0" distB="0" distL="114300" distR="114300" simplePos="0" relativeHeight="251661312" behindDoc="0" locked="0" layoutInCell="1" allowOverlap="1" wp14:anchorId="0FDF6663" wp14:editId="0867A71B">
+                  <wp:anchor xmlns:wp14="http://schemas.microsoft.com/office/word/2010/wordprocessingDrawing" distT="0" distB="0" distL="114300" distR="114300" simplePos="0" relativeHeight="251661312" behindDoc="0" locked="0" layoutInCell="1" allowOverlap="1" wp14:anchorId="0FDF6663" wp14:editId="0867A71B">
                     <wp:simplePos x="0" y="0"/>
                     <wp:positionH relativeFrom="column">
                       <wp:posOffset>279206</wp:posOffset>
@@ -506,7 +506,7 @@
                           </wps:spPr>
                           <wps:txbx>
                             <w:txbxContent>
-                              <w:p>
+                              <w:p xmlns:wp14="http://schemas.microsoft.com/office/word/2010/wordml" wp14:textId="77777777">
                                 <w:pPr>
                                   <w:pStyle w:val="Encabezado"/>
                                   <w:jc w:val="center"/>
@@ -525,7 +525,7 @@
                                   <w:t>UF4 ENTORNOS DE DESARROLLO</w:t>
                                 </w:r>
                               </w:p>
-                              <w:p>
+                              <w:p xmlns:wp14="http://schemas.microsoft.com/office/word/2010/wordml" wp14:textId="77777777">
                                 <w:pPr>
                                   <w:pStyle w:val="Encabezado"/>
                                   <w:jc w:val="center"/>
@@ -544,7 +544,7 @@
                                   <w:t>Actividad 2.  Tarea en equipo</w:t>
                                 </w:r>
                               </w:p>
-                              <w:p>
+                              <w:p xmlns:wp14="http://schemas.microsoft.com/office/word/2010/wordml" wp14:textId="77777777">
                                 <w:pPr>
                                   <w:jc w:val="center"/>
                                   <w:rPr>
@@ -580,11 +580,11 @@
                 </w:drawing>
               </mc:Choice>
               <mc:Fallback>
-                <w:pict>
-                  <v:shape w14:anchorId="0FDF6663" id="_x0000_s1027" type="#_x0000_t202" style="position:absolute;margin-left:22pt;margin-top:223.55pt;width:378.1pt;height:204.75pt;z-index:251661312;visibility:visible;mso-wrap-style:square;mso-width-percent:0;mso-height-percent:0;mso-wrap-distance-left:9pt;mso-wrap-distance-top:0;mso-wrap-distance-right:9pt;mso-wrap-distance-bottom:0;mso-position-horizontal:absolute;mso-position-horizontal-relative:text;mso-position-vertical:absolute;mso-position-vertical-relative:text;mso-width-percent:0;mso-height-percent:0;mso-width-relative:margin;mso-height-relative:margin;v-text-anchor:top" o:gfxdata="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" stroked="f">
+                <w:pict w14:anchorId="752803CE">
+                  <v:shape id="_x0000_s1027" style="position:absolute;margin-left:22pt;margin-top:223.55pt;width:378.1pt;height:204.75pt;z-index:251661312;visibility:visible;mso-wrap-style:square;mso-width-percent:0;mso-height-percent:0;mso-wrap-distance-left:9pt;mso-wrap-distance-top:0;mso-wrap-distance-right:9pt;mso-wrap-distance-bottom:0;mso-position-horizontal:absolute;mso-position-horizontal-relative:text;mso-position-vertical:absolute;mso-position-vertical-relative:text;mso-width-percent:0;mso-height-percent:0;mso-width-relative:margin;mso-height-relative:margin;v-text-anchor:top" stroked="f" type="#_x0000_t202" o:gfxdata="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" w14:anchorId="0FDF6663">
                     <v:textbox>
                       <w:txbxContent>
-                        <w:p>
+                        <w:p wp14:textId="77777777">
                           <w:pPr>
                             <w:pStyle w:val="Encabezado"/>
                             <w:jc w:val="center"/>
@@ -603,7 +603,7 @@
                             <w:t>UF4 ENTORNOS DE DESARROLLO</w:t>
                           </w:r>
                         </w:p>
-                        <w:p>
+                        <w:p wp14:textId="77777777">
                           <w:pPr>
                             <w:pStyle w:val="Encabezado"/>
                             <w:jc w:val="center"/>
@@ -622,7 +622,7 @@
                             <w:t>Actividad 2.  Tarea en equipo</w:t>
                           </w:r>
                         </w:p>
-                        <w:p>
+                        <w:p wp14:textId="77777777">
                           <w:pPr>
                             <w:jc w:val="center"/>
                             <w:rPr>
@@ -663,7 +663,7 @@
         </w:p>
       </w:sdtContent>
     </w:sdt>
-    <w:p>
+    <w:p xmlns:wp14="http://schemas.microsoft.com/office/word/2010/wordml" wp14:textId="77777777">
       <w:pPr>
         <w:jc w:val="both"/>
       </w:pPr>
@@ -672,14 +672,14 @@
         <w:t>Los integrantes del equipo son:</w:t>
       </w:r>
     </w:p>
-    <w:p>
+    <w:p xmlns:wp14="http://schemas.microsoft.com/office/word/2010/wordml" wp14:textId="77777777">
       <w:pPr>
         <w:pStyle w:val="Prrafodelista"/>
         <w:jc w:val="both"/>
         <w:sectPr>
           <w:headerReference w:type="default" r:id="rId9"/>
           <w:type w:val="continuous"/>
-          <w:pgSz w:w="11906" w:h="16838"/>
+          <w:pgSz w:w="11906" w:h="16838" w:orient="portrait"/>
           <w:pgMar w:top="1417" w:right="1701" w:bottom="1417" w:left="1701" w:header="708" w:footer="708" w:gutter="0"/>
           <w:pgNumType w:start="0"/>
           <w:cols w:space="708"/>
@@ -688,7 +688,7 @@
         </w:sectPr>
       </w:pPr>
     </w:p>
-    <w:p>
+    <w:p xmlns:wp14="http://schemas.microsoft.com/office/word/2010/wordml" wp14:textId="77777777">
       <w:pPr>
         <w:pStyle w:val="Prrafodelista"/>
         <w:jc w:val="both"/>
@@ -697,7 +697,7 @@
         <w:t>MARIA CARMEN CORREA HERAS</w:t>
       </w:r>
     </w:p>
-    <w:p>
+    <w:p xmlns:wp14="http://schemas.microsoft.com/office/word/2010/wordml" wp14:textId="77777777">
       <w:pPr>
         <w:pStyle w:val="Prrafodelista"/>
         <w:jc w:val="both"/>
@@ -706,7 +706,7 @@
         <w:t>DANIEL DEL RÍO PÉREZ</w:t>
       </w:r>
     </w:p>
-    <w:p>
+    <w:p xmlns:wp14="http://schemas.microsoft.com/office/word/2010/wordml" wp14:textId="77777777">
       <w:pPr>
         <w:pStyle w:val="Prrafodelista"/>
         <w:jc w:val="both"/>
@@ -715,7 +715,7 @@
         <w:t>JUAN RAMON VARÓ NÚÑEZ</w:t>
       </w:r>
     </w:p>
-    <w:p>
+    <w:p xmlns:wp14="http://schemas.microsoft.com/office/word/2010/wordml" wp14:textId="77777777">
       <w:pPr>
         <w:pStyle w:val="Prrafodelista"/>
         <w:jc w:val="both"/>
@@ -724,20 +724,20 @@
         <w:t>VERÓNICA BONIS MARTÍN</w:t>
       </w:r>
     </w:p>
-    <w:p>
+    <w:p xmlns:wp14="http://schemas.microsoft.com/office/word/2010/wordml" wp14:textId="77777777">
       <w:pPr>
         <w:pStyle w:val="Prrafodelista"/>
         <w:jc w:val="both"/>
         <w:sectPr>
           <w:type w:val="continuous"/>
-          <w:pgSz w:w="11906" w:h="16838"/>
+          <w:pgSz w:w="11906" w:h="16838" w:orient="portrait"/>
           <w:pgMar w:top="1417" w:right="1701" w:bottom="1417" w:left="1701" w:header="708" w:footer="708" w:gutter="0"/>
-          <w:cols w:num="2" w:space="708"/>
+          <w:cols w:space="708" w:num="2"/>
           <w:docGrid w:linePitch="360"/>
         </w:sectPr>
       </w:pPr>
     </w:p>
-    <w:p>
+    <w:p xmlns:wp14="http://schemas.microsoft.com/office/word/2010/wordml" wp14:textId="77777777">
       <w:pPr>
         <w:pStyle w:val="Prrafodelista"/>
         <w:jc w:val="both"/>
@@ -748,7 +748,7 @@
           <w:lang w:eastAsia="es-ES"/>
         </w:rPr>
         <w:drawing>
-          <wp:anchor distT="0" distB="0" distL="114300" distR="114300" simplePos="0" relativeHeight="251664384" behindDoc="0" locked="0" layoutInCell="1" allowOverlap="1" wp14:anchorId="36B2A34A" wp14:editId="7E2F1D9A">
+          <wp:anchor xmlns:wp14="http://schemas.microsoft.com/office/word/2010/wordprocessingDrawing" distT="0" distB="0" distL="114300" distR="114300" simplePos="0" relativeHeight="251664384" behindDoc="0" locked="0" layoutInCell="1" allowOverlap="1" wp14:anchorId="36B2A34A" wp14:editId="7E2F1D9A">
             <wp:simplePos x="0" y="0"/>
             <wp:positionH relativeFrom="column">
               <wp:posOffset>5142865</wp:posOffset>
@@ -806,7 +806,7 @@
         </w:drawing>
       </w:r>
     </w:p>
-    <w:p>
+    <w:p xmlns:wp14="http://schemas.microsoft.com/office/word/2010/wordml" wp14:textId="77777777">
       <w:pPr>
         <w:pStyle w:val="Prrafodelista"/>
         <w:ind w:left="0"/>
@@ -815,7 +815,7 @@
       <w:r>
         <w:t xml:space="preserve">URL repositorio remoto: </w:t>
       </w:r>
-      <w:hyperlink r:id="rId12" w:history="1">
+      <w:hyperlink w:history="1" r:id="rId12">
         <w:r>
           <w:rPr>
             <w:rStyle w:val="Hipervnculo"/>
@@ -824,21 +824,21 @@
         </w:r>
       </w:hyperlink>
     </w:p>
-    <w:p>
+    <w:p xmlns:wp14="http://schemas.microsoft.com/office/word/2010/wordml" wp14:textId="77777777">
       <w:pPr>
         <w:pStyle w:val="Prrafodelista"/>
         <w:ind w:left="0"/>
         <w:jc w:val="both"/>
       </w:pPr>
     </w:p>
-    <w:p>
+    <w:p xmlns:wp14="http://schemas.microsoft.com/office/word/2010/wordml" wp14:textId="77777777">
       <w:pPr>
         <w:pStyle w:val="Prrafodelista"/>
         <w:ind w:left="0"/>
         <w:jc w:val="both"/>
       </w:pPr>
     </w:p>
-    <w:p>
+    <w:p xmlns:wp14="http://schemas.microsoft.com/office/word/2010/wordml" wp14:textId="77777777">
       <w:pPr>
         <w:pStyle w:val="Prrafodelista"/>
         <w:ind w:left="0"/>
@@ -848,7 +848,7 @@
         <w:t xml:space="preserve">A continuación se presentan las tareas a realizar y el método de trabajo elegido: </w:t>
       </w:r>
     </w:p>
-    <w:p>
+    <w:p xmlns:wp14="http://schemas.microsoft.com/office/word/2010/wordml" wp14:textId="77777777">
       <w:pPr>
         <w:spacing w:after="0" w:line="240" w:lineRule="auto"/>
         <w:jc w:val="both"/>
@@ -863,7 +863,7 @@
         <w:t>Requerimiento 1</w:t>
       </w:r>
     </w:p>
-    <w:p>
+    <w:p xmlns:wp14="http://schemas.microsoft.com/office/word/2010/wordml" wp14:textId="77777777">
       <w:pPr>
         <w:spacing w:after="0" w:line="240" w:lineRule="auto"/>
         <w:jc w:val="both"/>
@@ -872,7 +872,7 @@
         </w:rPr>
       </w:pPr>
     </w:p>
-    <w:p>
+    <w:p xmlns:wp14="http://schemas.microsoft.com/office/word/2010/wordml" wp14:textId="77777777">
       <w:pPr>
         <w:pStyle w:val="Prrafodelista"/>
         <w:ind w:left="0"/>
@@ -974,14 +974,14 @@
         <w:t xml:space="preserve">). </w:t>
       </w:r>
     </w:p>
-    <w:p>
+    <w:p xmlns:wp14="http://schemas.microsoft.com/office/word/2010/wordml" wp14:textId="77777777">
       <w:pPr>
         <w:pStyle w:val="Prrafodelista"/>
         <w:ind w:left="0"/>
         <w:jc w:val="both"/>
       </w:pPr>
     </w:p>
-    <w:p>
+    <w:p xmlns:wp14="http://schemas.microsoft.com/office/word/2010/wordml" wp14:textId="77777777">
       <w:pPr>
         <w:pStyle w:val="Prrafodelista"/>
         <w:ind w:left="0"/>
@@ -999,14 +999,14 @@
         <w:t xml:space="preserve">, compartimos estos usuarios para darnos permiso para trabajar en el repositorio remoto: </w:t>
       </w:r>
     </w:p>
-    <w:p>
+    <w:p xmlns:wp14="http://schemas.microsoft.com/office/word/2010/wordml" wp14:textId="77777777">
       <w:pPr>
         <w:pStyle w:val="Prrafodelista"/>
         <w:ind w:left="0"/>
         <w:jc w:val="both"/>
       </w:pPr>
     </w:p>
-    <w:p>
+    <w:p xmlns:wp14="http://schemas.microsoft.com/office/word/2010/wordml" wp14:textId="77777777">
       <w:pPr>
         <w:pStyle w:val="Prrafodelista"/>
         <w:numPr>
@@ -1015,7 +1015,7 @@
         </w:numPr>
         <w:jc w:val="both"/>
       </w:pPr>
-      <w:hyperlink r:id="rId13" w:history="1">
+      <w:hyperlink w:history="1" r:id="rId13">
         <w:r>
           <w:rPr>
             <w:rStyle w:val="Hipervnculo"/>
@@ -1027,7 +1027,7 @@
         <w:t xml:space="preserve"> </w:t>
       </w:r>
     </w:p>
-    <w:p>
+    <w:p xmlns:wp14="http://schemas.microsoft.com/office/word/2010/wordml" wp14:textId="77777777">
       <w:pPr>
         <w:pStyle w:val="Prrafodelista"/>
         <w:numPr>
@@ -1036,7 +1036,7 @@
         </w:numPr>
         <w:jc w:val="both"/>
       </w:pPr>
-      <w:hyperlink r:id="rId14" w:history="1">
+      <w:hyperlink w:history="1" r:id="rId14">
         <w:r>
           <w:rPr>
             <w:rStyle w:val="Hipervnculo"/>
@@ -1045,7 +1045,7 @@
         </w:r>
       </w:hyperlink>
     </w:p>
-    <w:p>
+    <w:p xmlns:wp14="http://schemas.microsoft.com/office/word/2010/wordml" wp14:textId="77777777">
       <w:pPr>
         <w:pStyle w:val="Prrafodelista"/>
         <w:numPr>
@@ -1054,7 +1054,7 @@
         </w:numPr>
         <w:jc w:val="both"/>
       </w:pPr>
-      <w:hyperlink r:id="rId15" w:history="1">
+      <w:hyperlink w:history="1" r:id="rId15">
         <w:r>
           <w:rPr>
             <w:rStyle w:val="Hipervnculo"/>
@@ -1063,7 +1063,7 @@
         </w:r>
       </w:hyperlink>
     </w:p>
-    <w:p>
+    <w:p xmlns:wp14="http://schemas.microsoft.com/office/word/2010/wordml" wp14:textId="77777777">
       <w:pPr>
         <w:pStyle w:val="Prrafodelista"/>
         <w:numPr>
@@ -1072,7 +1072,7 @@
         </w:numPr>
         <w:jc w:val="both"/>
       </w:pPr>
-      <w:hyperlink r:id="rId16" w:history="1">
+      <w:hyperlink w:history="1" r:id="rId16">
         <w:r>
           <w:rPr>
             <w:rStyle w:val="Hipervnculo"/>
@@ -1095,14 +1095,14 @@
         </w:r>
       </w:hyperlink>
     </w:p>
-    <w:p>
+    <w:p xmlns:wp14="http://schemas.microsoft.com/office/word/2010/wordml" wp14:textId="77777777">
       <w:pPr>
         <w:pStyle w:val="Prrafodelista"/>
         <w:ind w:left="0"/>
         <w:jc w:val="both"/>
       </w:pPr>
     </w:p>
-    <w:p>
+    <w:p xmlns:wp14="http://schemas.microsoft.com/office/word/2010/wordml" wp14:textId="77777777">
       <w:pPr>
         <w:pStyle w:val="Prrafodelista"/>
         <w:ind w:left="0"/>
@@ -1115,22 +1115,22 @@
         <w:t xml:space="preserve">l flujo de trabajo seguido es el siguiente: </w:t>
       </w:r>
     </w:p>
-    <w:p/>
-    <w:p>
+    <w:p xmlns:wp14="http://schemas.microsoft.com/office/word/2010/wordml" wp14:textId="77777777"/>
+    <w:p xmlns:wp14="http://schemas.microsoft.com/office/word/2010/wordml" wp14:textId="77777777">
       <w:pPr>
         <w:pStyle w:val="Prrafodelista"/>
         <w:ind w:left="0"/>
         <w:jc w:val="both"/>
       </w:pPr>
     </w:p>
-    <w:p>
+    <w:p xmlns:wp14="http://schemas.microsoft.com/office/word/2010/wordml" wp14:textId="77777777">
       <w:pPr>
         <w:pStyle w:val="Prrafodelista"/>
         <w:ind w:left="0"/>
         <w:jc w:val="both"/>
       </w:pPr>
     </w:p>
-    <w:p>
+    <w:p xmlns:wp14="http://schemas.microsoft.com/office/word/2010/wordml" wp14:textId="77777777">
       <w:pPr>
         <w:pStyle w:val="Prrafodelista"/>
         <w:numPr>
@@ -1151,33 +1151,29 @@
         <w:t xml:space="preserve">) y primera clase Producto: </w:t>
       </w:r>
     </w:p>
-    <w:p>
+    <w:p xmlns:wp14="http://schemas.microsoft.com/office/word/2010/wordml" wp14:textId="77777777">
       <w:pPr>
         <w:jc w:val="center"/>
       </w:pPr>
       <w:r>
-        <w:rPr>
-          <w:noProof/>
-          <w:lang w:eastAsia="es-ES"/>
-        </w:rPr>
         <w:drawing>
-          <wp:inline distT="0" distB="0" distL="0" distR="0">
+          <wp:inline xmlns:wp14="http://schemas.microsoft.com/office/word/2010/wordprocessingDrawing" wp14:editId="64DA7A8F" wp14:anchorId="316303C2">
             <wp:extent cx="2940050" cy="465008"/>
             <wp:effectExtent l="0" t="0" r="0" b="0"/>
-            <wp:docPr id="4" name="0 Imagen"/>
+            <wp:docPr id="4" name="0 Imagen" title=""/>
             <wp:cNvGraphicFramePr>
-              <a:graphicFrameLocks xmlns:a="http://schemas.openxmlformats.org/drawingml/2006/main" noChangeAspect="1"/>
+              <a:graphicFrameLocks noChangeAspect="1"/>
             </wp:cNvGraphicFramePr>
-            <a:graphic xmlns:a="http://schemas.openxmlformats.org/drawingml/2006/main">
+            <a:graphic>
               <a:graphicData uri="http://schemas.openxmlformats.org/drawingml/2006/picture">
-                <pic:pic xmlns:pic="http://schemas.openxmlformats.org/drawingml/2006/picture">
+                <pic:pic>
                   <pic:nvPicPr>
-                    <pic:cNvPr id="0" name="primercommit.png"/>
+                    <pic:cNvPr id="0" name="0 Imagen"/>
                     <pic:cNvPicPr/>
                   </pic:nvPicPr>
                   <pic:blipFill>
-                    <a:blip r:embed="rId17">
-                      <a:extLst>
+                    <a:blip r:embed="R582beba424964d73">
+                      <a:extLst xmlns:a="http://schemas.openxmlformats.org/drawingml/2006/main">
                         <a:ext uri="{28A0092B-C50C-407E-A947-70E740481C1C}">
                           <a14:useLocalDpi xmlns:a14="http://schemas.microsoft.com/office/drawing/2010/main" val="0"/>
                         </a:ext>
@@ -1188,7 +1184,7 @@
                     </a:stretch>
                   </pic:blipFill>
                   <pic:spPr>
-                    <a:xfrm>
+                    <a:xfrm rot="0" flipH="0" flipV="0">
                       <a:off x="0" y="0"/>
                       <a:ext cx="2940050" cy="465008"/>
                     </a:xfrm>
@@ -1203,7 +1199,7 @@
         </w:drawing>
       </w:r>
     </w:p>
-    <w:p>
+    <w:p xmlns:wp14="http://schemas.microsoft.com/office/word/2010/wordml" wp14:textId="77777777">
       <w:pPr>
         <w:rPr>
           <w:rFonts w:ascii="Segoe UI" w:hAnsi="Segoe UI" w:cs="Segoe UI"/>
@@ -1232,7 +1228,7 @@
         <w:t xml:space="preserve">) sobre la que debemos trabajar  todos los miembros del equipo. </w:t>
       </w:r>
     </w:p>
-    <w:p>
+    <w:p xmlns:wp14="http://schemas.microsoft.com/office/word/2010/wordml" wp14:textId="77777777">
       <w:r>
         <w:rPr>
           <w:noProof/>
@@ -1240,7 +1236,7 @@
         </w:rPr>
         <w:lastRenderedPageBreak/>
         <w:drawing>
-          <wp:inline distT="0" distB="0" distL="0" distR="0" wp14:anchorId="03F6ED77" wp14:editId="6003BC36">
+          <wp:inline xmlns:wp14="http://schemas.microsoft.com/office/word/2010/wordprocessingDrawing" distT="0" distB="0" distL="0" distR="0" wp14:anchorId="03F6ED77" wp14:editId="6003BC36">
             <wp:extent cx="5390722" cy="1460500"/>
             <wp:effectExtent l="0" t="0" r="635" b="6350"/>
             <wp:docPr id="1" name="Imagen 1"/>
@@ -1283,7 +1279,7 @@
         </w:drawing>
       </w:r>
     </w:p>
-    <w:p>
+    <w:p xmlns:wp14="http://schemas.microsoft.com/office/word/2010/wordml" wp14:textId="77777777">
       <w:pPr>
         <w:pStyle w:val="Prrafodelista"/>
         <w:ind w:left="0"/>
@@ -1297,7 +1293,7 @@
         </w:rPr>
       </w:pPr>
     </w:p>
-    <w:p>
+    <w:p xmlns:wp14="http://schemas.microsoft.com/office/word/2010/wordml" wp14:textId="77777777">
       <w:pPr>
         <w:pStyle w:val="Prrafodelista"/>
         <w:numPr>
@@ -1327,20 +1323,20 @@
         <w:t>Daniel del Río Pérez</w:t>
       </w:r>
     </w:p>
-    <w:p/>
-    <w:p/>
-    <w:p>
+    <w:p xmlns:wp14="http://schemas.microsoft.com/office/word/2010/wordml" wp14:textId="77777777"/>
+    <w:p xmlns:wp14="http://schemas.microsoft.com/office/word/2010/wordml" wp14:textId="77777777"/>
+    <w:p xmlns:wp14="http://schemas.microsoft.com/office/word/2010/wordml" wp14:textId="77777777">
       <w:pPr>
         <w:sectPr>
           <w:type w:val="continuous"/>
-          <w:pgSz w:w="11906" w:h="16838"/>
+          <w:pgSz w:w="11906" w:h="16838" w:orient="portrait"/>
           <w:pgMar w:top="1417" w:right="1701" w:bottom="1417" w:left="1701" w:header="708" w:footer="708" w:gutter="0"/>
           <w:cols w:space="708"/>
           <w:docGrid w:linePitch="360"/>
         </w:sectPr>
       </w:pPr>
     </w:p>
-    <w:p>
+    <w:p xmlns:wp14="http://schemas.microsoft.com/office/word/2010/wordml" wp14:textId="77777777">
       <w:pPr>
         <w:spacing w:after="0" w:line="240" w:lineRule="auto"/>
         <w:jc w:val="both"/>
@@ -1355,7 +1351,7 @@
         <w:t xml:space="preserve">Requerimiento 2 </w:t>
       </w:r>
     </w:p>
-    <w:p>
+    <w:p xmlns:wp14="http://schemas.microsoft.com/office/word/2010/wordml" wp14:textId="77777777">
       <w:pPr>
         <w:spacing w:after="0" w:line="240" w:lineRule="auto"/>
         <w:jc w:val="both"/>
@@ -1364,7 +1360,7 @@
         </w:rPr>
       </w:pPr>
     </w:p>
-    <w:p>
+    <w:p xmlns:wp14="http://schemas.microsoft.com/office/word/2010/wordml" wp14:textId="77777777">
       <w:pPr>
         <w:jc w:val="both"/>
       </w:pPr>
@@ -1380,33 +1376,29 @@
         <w:t xml:space="preserve">, para ello es necesario otro flujo de trabajo: </w:t>
       </w:r>
     </w:p>
-    <w:p>
-      <w:pPr>
-        <w:jc w:val="both"/>
-      </w:pPr>
-      <w:r>
-        <w:rPr>
-          <w:noProof/>
-          <w:lang w:eastAsia="es-ES"/>
-        </w:rPr>
+    <w:p xmlns:wp14="http://schemas.microsoft.com/office/word/2010/wordml" wp14:textId="77777777">
+      <w:pPr>
+        <w:jc w:val="both"/>
+      </w:pPr>
+      <w:r>
         <w:drawing>
-          <wp:inline distT="0" distB="0" distL="0" distR="0" wp14:anchorId="0BA86389" wp14:editId="55FF2BF3">
+          <wp:inline xmlns:wp14="http://schemas.microsoft.com/office/word/2010/wordprocessingDrawing" wp14:editId="6AF5F27C" wp14:anchorId="0BA86389">
             <wp:extent cx="5400040" cy="1233170"/>
             <wp:effectExtent l="0" t="0" r="0" b="5080"/>
-            <wp:docPr id="5" name="0 Imagen"/>
+            <wp:docPr id="5" name="0 Imagen" title=""/>
             <wp:cNvGraphicFramePr>
-              <a:graphicFrameLocks xmlns:a="http://schemas.openxmlformats.org/drawingml/2006/main" noChangeAspect="1"/>
+              <a:graphicFrameLocks noChangeAspect="1"/>
             </wp:cNvGraphicFramePr>
-            <a:graphic xmlns:a="http://schemas.openxmlformats.org/drawingml/2006/main">
+            <a:graphic>
               <a:graphicData uri="http://schemas.openxmlformats.org/drawingml/2006/picture">
-                <pic:pic xmlns:pic="http://schemas.openxmlformats.org/drawingml/2006/picture">
+                <pic:pic>
                   <pic:nvPicPr>
-                    <pic:cNvPr id="0" name="2FLUJO.png"/>
+                    <pic:cNvPr id="0" name="0 Imagen"/>
                     <pic:cNvPicPr/>
                   </pic:nvPicPr>
                   <pic:blipFill>
-                    <a:blip r:embed="rId19">
-                      <a:extLst>
+                    <a:blip r:embed="R1b07d8cff0b84377">
+                      <a:extLst xmlns:a="http://schemas.openxmlformats.org/drawingml/2006/main">
                         <a:ext uri="{28A0092B-C50C-407E-A947-70E740481C1C}">
                           <a14:useLocalDpi xmlns:a14="http://schemas.microsoft.com/office/drawing/2010/main" val="0"/>
                         </a:ext>
@@ -1417,7 +1409,7 @@
                     </a:stretch>
                   </pic:blipFill>
                   <pic:spPr>
-                    <a:xfrm>
+                    <a:xfrm rot="0" flipH="0" flipV="0">
                       <a:off x="0" y="0"/>
                       <a:ext cx="5400040" cy="1233170"/>
                     </a:xfrm>
@@ -1432,12 +1424,12 @@
         </w:drawing>
       </w:r>
     </w:p>
-    <w:p>
-      <w:pPr>
-        <w:jc w:val="both"/>
-      </w:pPr>
-    </w:p>
-    <w:p>
+    <w:p xmlns:wp14="http://schemas.microsoft.com/office/word/2010/wordml" wp14:textId="77777777">
+      <w:pPr>
+        <w:jc w:val="both"/>
+      </w:pPr>
+    </w:p>
+    <w:p xmlns:wp14="http://schemas.microsoft.com/office/word/2010/wordml" wp14:textId="77777777">
       <w:pPr>
         <w:pStyle w:val="Prrafodelista"/>
         <w:numPr>
@@ -1523,7 +1515,7 @@
         </w:rPr>
         <w:t xml:space="preserve"> </w:t>
       </w:r>
-      <w:hyperlink r:id="rId20" w:history="1">
+      <w:hyperlink w:history="1" r:id="rId20">
         <w:r>
           <w:rPr>
             <w:rStyle w:val="Hipervnculo"/>
@@ -1535,7 +1527,7 @@
         </w:r>
       </w:hyperlink>
     </w:p>
-    <w:p>
+    <w:p xmlns:wp14="http://schemas.microsoft.com/office/word/2010/wordml" wp14:textId="77777777">
       <w:pPr>
         <w:pStyle w:val="Prrafodelista"/>
         <w:numPr>
@@ -1605,10 +1597,11 @@
       </w:r>
       <w:r>
         <w:rPr>
+          <w:rFonts w:ascii="Wingdings" w:hAnsi="Wingdings" w:eastAsia="Wingdings" w:cs="Wingdings"/>
           <w:i/>
           <w:lang w:val="es"/>
         </w:rPr>
-        <w:sym w:font="Wingdings" w:char="F0E0"/>
+        <w:t>à</w:t>
       </w:r>
       <w:r>
         <w:rPr>
@@ -1619,7 +1612,7 @@
         <w:t xml:space="preserve"> trabajo y cambios en local</w:t>
       </w:r>
     </w:p>
-    <w:p>
+    <w:p xmlns:wp14="http://schemas.microsoft.com/office/word/2010/wordml" wp14:textId="77777777">
       <w:pPr>
         <w:pStyle w:val="Prrafodelista"/>
         <w:numPr>
@@ -1680,7 +1673,7 @@
       </w:r>
       <w:proofErr w:type="spellEnd"/>
     </w:p>
-    <w:p>
+    <w:p xmlns:wp14="http://schemas.microsoft.com/office/word/2010/wordml" wp14:textId="77777777">
       <w:pPr>
         <w:pStyle w:val="Prrafodelista"/>
         <w:numPr>
@@ -1757,7 +1750,7 @@
         <w:t xml:space="preserve"> </w:t>
       </w:r>
     </w:p>
-    <w:p>
+    <w:p xmlns:wp14="http://schemas.microsoft.com/office/word/2010/wordml" wp14:textId="77777777">
       <w:pPr>
         <w:pStyle w:val="Prrafodelista"/>
         <w:numPr>
@@ -1808,7 +1801,7 @@
         <w:t xml:space="preserve"> –A </w:t>
       </w:r>
     </w:p>
-    <w:p>
+    <w:p xmlns:wp14="http://schemas.microsoft.com/office/word/2010/wordml" wp14:textId="77777777">
       <w:pPr>
         <w:pStyle w:val="Prrafodelista"/>
         <w:numPr>
@@ -1877,7 +1870,7 @@
         <w:t>”</w:t>
       </w:r>
     </w:p>
-    <w:p>
+    <w:p xmlns:wp14="http://schemas.microsoft.com/office/word/2010/wordml" wp14:textId="77777777">
       <w:pPr>
         <w:pStyle w:val="Prrafodelista"/>
         <w:numPr>
@@ -1928,7 +1921,7 @@
         <w:t xml:space="preserve"> master</w:t>
       </w:r>
     </w:p>
-    <w:p>
+    <w:p xmlns:wp14="http://schemas.microsoft.com/office/word/2010/wordml" wp14:textId="77777777">
       <w:pPr>
         <w:pStyle w:val="Prrafodelista"/>
         <w:numPr>
@@ -2007,7 +2000,7 @@
       </w:r>
       <w:proofErr w:type="spellEnd"/>
     </w:p>
-    <w:p>
+    <w:p xmlns:wp14="http://schemas.microsoft.com/office/word/2010/wordml" wp14:textId="77777777">
       <w:pPr>
         <w:pStyle w:val="Prrafodelista"/>
         <w:numPr>
@@ -2076,12 +2069,12 @@
         <w:t xml:space="preserve"> master</w:t>
       </w:r>
     </w:p>
-    <w:p>
-      <w:pPr>
-        <w:jc w:val="both"/>
-      </w:pPr>
-    </w:p>
-    <w:p>
+    <w:p xmlns:wp14="http://schemas.microsoft.com/office/word/2010/wordml" wp14:textId="77777777">
+      <w:pPr>
+        <w:jc w:val="both"/>
+      </w:pPr>
+    </w:p>
+    <w:p xmlns:wp14="http://schemas.microsoft.com/office/word/2010/wordml" wp14:textId="77777777">
       <w:pPr>
         <w:jc w:val="both"/>
       </w:pPr>
@@ -2097,7 +2090,7 @@
         <w:t>, para ello establecemos un orden de trabajo y el siguiente miembro del equipo actualiza la clase principal y sube su clase utilizando para ello su rama y fusionando con la rama máster:</w:t>
       </w:r>
     </w:p>
-    <w:p>
+    <w:p xmlns:wp14="http://schemas.microsoft.com/office/word/2010/wordml" wp14:textId="77777777">
       <w:pPr>
         <w:jc w:val="both"/>
       </w:pPr>
@@ -2108,7 +2101,7 @@
         </w:rPr>
         <w:lastRenderedPageBreak/>
         <w:drawing>
-          <wp:inline distT="0" distB="0" distL="0" distR="0" wp14:anchorId="3945F76C" wp14:editId="4C31C486">
+          <wp:inline xmlns:wp14="http://schemas.microsoft.com/office/word/2010/wordprocessingDrawing" distT="0" distB="0" distL="0" distR="0" wp14:anchorId="3945F76C" wp14:editId="4C31C486">
             <wp:extent cx="5343034" cy="774700"/>
             <wp:effectExtent l="0" t="0" r="0" b="6350"/>
             <wp:docPr id="6" name="Imagen 6"/>
@@ -2151,7 +2144,7 @@
         </w:drawing>
       </w:r>
     </w:p>
-    <w:p>
+    <w:p xmlns:wp14="http://schemas.microsoft.com/office/word/2010/wordml" wp14:textId="77777777">
       <w:pPr>
         <w:pStyle w:val="Prrafodelista"/>
         <w:numPr>
@@ -2178,12 +2171,12 @@
         <w:t xml:space="preserve">María del Carmen Correa Heras </w:t>
       </w:r>
     </w:p>
-    <w:p>
-      <w:pPr>
-        <w:jc w:val="both"/>
-      </w:pPr>
-    </w:p>
-    <w:p>
+    <w:p xmlns:wp14="http://schemas.microsoft.com/office/word/2010/wordml" wp14:textId="77777777">
+      <w:pPr>
+        <w:jc w:val="both"/>
+      </w:pPr>
+    </w:p>
+    <w:p xmlns:wp14="http://schemas.microsoft.com/office/word/2010/wordml" wp14:textId="77777777">
       <w:pPr>
         <w:spacing w:after="0" w:line="240" w:lineRule="auto"/>
         <w:jc w:val="both"/>
@@ -2192,7 +2185,7 @@
         </w:rPr>
       </w:pPr>
     </w:p>
-    <w:p>
+    <w:p xmlns:wp14="http://schemas.microsoft.com/office/word/2010/wordml" wp14:textId="77777777">
       <w:pPr>
         <w:spacing w:after="0" w:line="240" w:lineRule="auto"/>
         <w:jc w:val="both"/>
@@ -2206,7 +2199,7 @@
           <w:lang w:eastAsia="es-ES"/>
         </w:rPr>
         <w:drawing>
-          <wp:inline distT="0" distB="0" distL="0" distR="0" wp14:anchorId="3806D524" wp14:editId="5AD76727">
+          <wp:inline xmlns:wp14="http://schemas.microsoft.com/office/word/2010/wordprocessingDrawing" distT="0" distB="0" distL="0" distR="0" wp14:anchorId="3806D524" wp14:editId="5AD76727">
             <wp:extent cx="5660917" cy="533400"/>
             <wp:effectExtent l="0" t="0" r="0" b="0"/>
             <wp:docPr id="8" name="Imagen 8"/>
@@ -2249,7 +2242,7 @@
         </w:drawing>
       </w:r>
     </w:p>
-    <w:p>
+    <w:p xmlns:wp14="http://schemas.microsoft.com/office/word/2010/wordml" wp14:textId="77777777">
       <w:pPr>
         <w:spacing w:after="0" w:line="240" w:lineRule="auto"/>
         <w:jc w:val="both"/>
@@ -2262,7 +2255,7 @@
         </w:rPr>
       </w:pPr>
     </w:p>
-    <w:p>
+    <w:p xmlns:wp14="http://schemas.microsoft.com/office/word/2010/wordml" wp14:textId="77777777">
       <w:pPr>
         <w:spacing w:after="0" w:line="240" w:lineRule="auto"/>
         <w:jc w:val="both"/>
@@ -2275,7 +2268,7 @@
         </w:rPr>
       </w:pPr>
     </w:p>
-    <w:p>
+    <w:p xmlns:wp14="http://schemas.microsoft.com/office/word/2010/wordml" wp14:textId="77777777">
       <w:pPr>
         <w:pStyle w:val="Prrafodelista"/>
         <w:numPr>
@@ -2310,7 +2303,7 @@
         <w:t xml:space="preserve"> Martín </w:t>
       </w:r>
     </w:p>
-    <w:p>
+    <w:p xmlns:wp14="http://schemas.microsoft.com/office/word/2010/wordml" wp14:textId="77777777">
       <w:pPr>
         <w:spacing w:after="0" w:line="240" w:lineRule="auto"/>
         <w:jc w:val="both"/>
@@ -2323,7 +2316,7 @@
         </w:rPr>
       </w:pPr>
     </w:p>
-    <w:p>
+    <w:p xmlns:wp14="http://schemas.microsoft.com/office/word/2010/wordml" wp14:textId="77777777">
       <w:pPr>
         <w:spacing w:after="0" w:line="240" w:lineRule="auto"/>
         <w:jc w:val="both"/>
@@ -2336,7 +2329,7 @@
         </w:rPr>
       </w:pPr>
     </w:p>
-    <w:p>
+    <w:p xmlns:wp14="http://schemas.microsoft.com/office/word/2010/wordml" wp14:textId="77777777">
       <w:pPr>
         <w:pStyle w:val="Prrafodelista"/>
         <w:numPr>
@@ -2363,7 +2356,7 @@
         <w:t xml:space="preserve">Juan Ramón Varó </w:t>
       </w:r>
     </w:p>
-    <w:p>
+    <w:p xmlns:wp14="http://schemas.microsoft.com/office/word/2010/wordml" wp14:textId="77777777">
       <w:pPr>
         <w:spacing w:after="0" w:line="240" w:lineRule="auto"/>
         <w:jc w:val="both"/>
@@ -2376,7 +2369,7 @@
         </w:rPr>
       </w:pPr>
     </w:p>
-    <w:p>
+    <w:p xmlns:wp14="http://schemas.microsoft.com/office/word/2010/wordml" wp14:textId="77777777">
       <w:pPr>
         <w:rPr>
           <w:b/>
@@ -2389,7 +2382,7 @@
         <w:br w:type="page"/>
       </w:r>
     </w:p>
-    <w:p>
+    <w:p xmlns:wp14="http://schemas.microsoft.com/office/word/2010/wordml" wp14:textId="77777777">
       <w:pPr>
         <w:spacing w:after="0" w:line="240" w:lineRule="auto"/>
         <w:jc w:val="both"/>
@@ -2405,7 +2398,7 @@
         <w:t>Requerimiento 3</w:t>
       </w:r>
     </w:p>
-    <w:p>
+    <w:p xmlns:wp14="http://schemas.microsoft.com/office/word/2010/wordml" wp14:textId="77777777">
       <w:pPr>
         <w:spacing w:after="0" w:line="240" w:lineRule="auto"/>
         <w:jc w:val="both"/>
@@ -2414,7 +2407,7 @@
         </w:rPr>
       </w:pPr>
     </w:p>
-    <w:p>
+    <w:p xmlns:wp14="http://schemas.microsoft.com/office/word/2010/wordml" wp14:textId="77777777">
       <w:pPr>
         <w:spacing w:after="0" w:line="240" w:lineRule="auto"/>
         <w:jc w:val="both"/>
@@ -2431,49 +2424,446 @@
         <w:t>:</w:t>
       </w:r>
     </w:p>
-    <w:p>
-      <w:pPr>
-        <w:spacing w:after="0" w:line="240" w:lineRule="auto"/>
-        <w:jc w:val="both"/>
-      </w:pPr>
-    </w:p>
-    <w:p>
-      <w:pPr>
-        <w:spacing w:after="0" w:line="240" w:lineRule="auto"/>
-        <w:jc w:val="both"/>
-      </w:pPr>
-      <w:r>
-        <w:t>Suma</w:t>
+    <w:p xmlns:wp14="http://schemas.microsoft.com/office/word/2010/wordml" wp14:textId="77777777">
+      <w:pPr>
+        <w:spacing w:after="0" w:line="240" w:lineRule="auto"/>
+        <w:jc w:val="both"/>
+      </w:pPr>
+    </w:p>
+    <w:p xmlns:wp14="http://schemas.microsoft.com/office/word/2010/wordml" wp14:textId="2CB0B4C4">
+      <w:pPr>
+        <w:spacing w:after="200" w:line="240" w:lineRule="auto"/>
+        <w:jc w:val="both"/>
+        <w:rPr>
+          <w:rFonts w:ascii="Calibri" w:hAnsi="Calibri" w:eastAsia="Calibri" w:cs="Calibri"/>
+          <w:b w:val="0"/>
+          <w:bCs w:val="0"/>
+          <w:i w:val="0"/>
+          <w:iCs w:val="0"/>
+          <w:noProof w:val="0"/>
+          <w:color w:val="000000" w:themeColor="text1" w:themeTint="FF" w:themeShade="FF"/>
+          <w:sz w:val="22"/>
+          <w:szCs w:val="22"/>
+          <w:lang w:val="es-ES"/>
+        </w:rPr>
+      </w:pPr>
+      <w:r>
+        <w:rPr>
+          <w:rFonts w:ascii="Calibri" w:hAnsi="Calibri" w:eastAsia="Calibri" w:cs="Calibri"/>
+          <w:b w:val="0"/>
+          <w:bCs w:val="0"/>
+          <w:i w:val="0"/>
+          <w:iCs w:val="0"/>
+          <w:noProof w:val="0"/>
+          <w:color w:val="000000" w:themeColor="text1" w:themeTint="FF" w:themeShade="FF"/>
+          <w:sz w:val="22"/>
+          <w:szCs w:val="22"/>
+          <w:lang w:val="es-ES"/>
+        </w:rPr>
+        <w:t>Clase Suma</w:t>
+      </w:r>
+    </w:p>
+    <w:p xmlns:wp14="http://schemas.microsoft.com/office/word/2010/wordml" wp14:textId="2F3FEDB0">
+      <w:pPr>
+        <w:spacing w:after="200" w:line="240" w:lineRule="auto"/>
+        <w:jc w:val="both"/>
+        <w:rPr>
+          <w:rFonts w:ascii="Calibri" w:hAnsi="Calibri" w:eastAsia="Calibri" w:cs="Calibri"/>
+          <w:b w:val="0"/>
+          <w:bCs w:val="0"/>
+          <w:i w:val="0"/>
+          <w:iCs w:val="0"/>
+          <w:noProof w:val="0"/>
+          <w:color w:val="000000" w:themeColor="text1" w:themeTint="FF" w:themeShade="FF"/>
+          <w:sz w:val="22"/>
+          <w:szCs w:val="22"/>
+          <w:lang w:val="es-ES"/>
+        </w:rPr>
+      </w:pPr>
+    </w:p>
+    <w:p xmlns:wp14="http://schemas.microsoft.com/office/word/2010/wordml" wp14:textId="50A8701C">
+      <w:pPr>
+        <w:pStyle w:val="Prrafodelista"/>
+        <w:numPr>
+          <w:ilvl w:val="0"/>
+          <w:numId w:val="12"/>
+        </w:numPr>
+        <w:spacing w:after="200" w:line="240" w:lineRule="auto"/>
+        <w:jc w:val="both"/>
+        <w:rPr>
+          <w:rFonts w:ascii="Calibri" w:hAnsi="Calibri" w:eastAsia="Calibri" w:cs="Calibri" w:asciiTheme="minorAscii" w:hAnsiTheme="minorAscii" w:eastAsiaTheme="minorAscii" w:cstheme="minorAscii"/>
+          <w:b w:val="0"/>
+          <w:bCs w:val="0"/>
+          <w:i w:val="0"/>
+          <w:iCs w:val="0"/>
+          <w:noProof w:val="0"/>
+          <w:color w:val="000000" w:themeColor="text1" w:themeTint="FF" w:themeShade="FF"/>
+          <w:sz w:val="22"/>
+          <w:szCs w:val="22"/>
+          <w:lang w:val="es-ES"/>
+        </w:rPr>
+      </w:pPr>
+      <w:r>
+        <w:rPr>
+          <w:rFonts w:ascii="Calibri" w:hAnsi="Calibri" w:eastAsia="Calibri" w:cs="Calibri"/>
+          <w:b w:val="0"/>
+          <w:bCs w:val="0"/>
+          <w:i w:val="0"/>
+          <w:iCs w:val="0"/>
+          <w:noProof w:val="0"/>
+          <w:color w:val="000000" w:themeColor="text1" w:themeTint="FF" w:themeShade="FF"/>
+          <w:sz w:val="22"/>
+          <w:szCs w:val="22"/>
+          <w:lang w:val="es-ES"/>
+        </w:rPr>
+        <w:t>Método 1, 2, 3 y 4 – Suma</w:t>
+      </w:r>
+    </w:p>
+    <w:p xmlns:wp14="http://schemas.microsoft.com/office/word/2010/wordml" wp14:textId="7E813752">
+      <w:pPr>
+        <w:spacing w:after="200" w:line="240" w:lineRule="auto"/>
+        <w:jc w:val="both"/>
+        <w:rPr>
+          <w:rFonts w:ascii="Calibri" w:hAnsi="Calibri" w:eastAsia="Calibri" w:cs="Calibri"/>
+          <w:b w:val="0"/>
+          <w:bCs w:val="0"/>
+          <w:i w:val="0"/>
+          <w:iCs w:val="0"/>
+          <w:noProof w:val="0"/>
+          <w:color w:val="000000" w:themeColor="text1" w:themeTint="FF" w:themeShade="FF"/>
+          <w:sz w:val="22"/>
+          <w:szCs w:val="22"/>
+          <w:lang w:val="es-ES"/>
+        </w:rPr>
+      </w:pPr>
+    </w:p>
+    <w:p xmlns:wp14="http://schemas.microsoft.com/office/word/2010/wordml" wp14:textId="0F9D3903">
+      <w:pPr>
+        <w:spacing w:after="200" w:line="240" w:lineRule="auto"/>
+        <w:jc w:val="both"/>
+        <w:rPr>
+          <w:rFonts w:ascii="Calibri" w:hAnsi="Calibri" w:eastAsia="Calibri" w:cs="Calibri"/>
+          <w:b w:val="0"/>
+          <w:bCs w:val="0"/>
+          <w:i w:val="0"/>
+          <w:iCs w:val="0"/>
+          <w:noProof w:val="0"/>
+          <w:color w:val="000000" w:themeColor="text1" w:themeTint="FF" w:themeShade="FF"/>
+          <w:sz w:val="22"/>
+          <w:szCs w:val="22"/>
+          <w:lang w:val="es-ES"/>
+        </w:rPr>
+      </w:pPr>
+      <w:r>
+        <w:rPr>
+          <w:rFonts w:ascii="Calibri" w:hAnsi="Calibri" w:eastAsia="Calibri" w:cs="Calibri"/>
+          <w:b w:val="0"/>
+          <w:bCs w:val="0"/>
+          <w:i w:val="0"/>
+          <w:iCs w:val="0"/>
+          <w:noProof w:val="0"/>
+          <w:color w:val="000000" w:themeColor="text1" w:themeTint="FF" w:themeShade="FF"/>
+          <w:sz w:val="22"/>
+          <w:szCs w:val="22"/>
+          <w:lang w:val="es-ES"/>
+        </w:rPr>
+        <w:t>Se implementa un caso especial (si n1 y/o n2 y/o n3 es menor de 0) en cada uno de los métodos, ya que queremos implementar una calculadora que no acepte los números negativos. Por otra parte, se eliminan los casos especiales de los números NaN por dificultades en la implementación.</w:t>
+      </w:r>
+    </w:p>
+    <w:p xmlns:wp14="http://schemas.microsoft.com/office/word/2010/wordml" wp14:textId="47A543B7">
+      <w:pPr>
+        <w:spacing w:after="200" w:line="240" w:lineRule="auto"/>
+        <w:jc w:val="both"/>
+        <w:rPr>
+          <w:rFonts w:ascii="Calibri" w:hAnsi="Calibri" w:eastAsia="Calibri" w:cs="Calibri"/>
+          <w:b w:val="0"/>
+          <w:bCs w:val="0"/>
+          <w:i w:val="0"/>
+          <w:iCs w:val="0"/>
+          <w:noProof w:val="0"/>
+          <w:color w:val="000000" w:themeColor="text1" w:themeTint="FF" w:themeShade="FF"/>
+          <w:sz w:val="22"/>
+          <w:szCs w:val="22"/>
+          <w:lang w:val="es-ES"/>
+        </w:rPr>
+      </w:pPr>
+      <w:r>
+        <w:drawing>
+          <wp:inline xmlns:wp14="http://schemas.microsoft.com/office/word/2010/wordprocessingDrawing" wp14:editId="0BA027E5" wp14:anchorId="024093FD">
+            <wp:extent cx="4572000" cy="2809875"/>
+            <wp:effectExtent l="0" t="0" r="0" b="0"/>
+            <wp:docPr id="982212521" name="" title=""/>
+            <wp:cNvGraphicFramePr>
+              <a:graphicFrameLocks noChangeAspect="1"/>
+            </wp:cNvGraphicFramePr>
+            <a:graphic>
+              <a:graphicData uri="http://schemas.openxmlformats.org/drawingml/2006/picture">
+                <pic:pic>
+                  <pic:nvPicPr>
+                    <pic:cNvPr id="0" name=""/>
+                    <pic:cNvPicPr/>
+                  </pic:nvPicPr>
+                  <pic:blipFill>
+                    <a:blip r:embed="R3f7401e4f8034051">
+                      <a:extLst>
+                        <a:ext xmlns:a="http://schemas.openxmlformats.org/drawingml/2006/main" uri="{28A0092B-C50C-407E-A947-70E740481C1C}">
+                          <a14:useLocalDpi val="0"/>
+                        </a:ext>
+                      </a:extLst>
+                    </a:blip>
+                    <a:stretch>
+                      <a:fillRect/>
+                    </a:stretch>
+                  </pic:blipFill>
+                  <pic:spPr>
+                    <a:xfrm>
+                      <a:off x="0" y="0"/>
+                      <a:ext cx="4572000" cy="2809875"/>
+                    </a:xfrm>
+                    <a:prstGeom prst="rect">
+                      <a:avLst/>
+                    </a:prstGeom>
+                  </pic:spPr>
+                </pic:pic>
+              </a:graphicData>
+            </a:graphic>
+          </wp:inline>
+        </w:drawing>
+      </w:r>
+    </w:p>
+    <w:p xmlns:wp14="http://schemas.microsoft.com/office/word/2010/wordml" wp14:textId="364EDE3E">
+      <w:pPr>
+        <w:spacing w:after="200" w:line="240" w:lineRule="auto"/>
+        <w:jc w:val="both"/>
+        <w:rPr>
+          <w:rFonts w:ascii="Calibri" w:hAnsi="Calibri" w:eastAsia="Calibri" w:cs="Calibri"/>
+          <w:b w:val="0"/>
+          <w:bCs w:val="0"/>
+          <w:i w:val="0"/>
+          <w:iCs w:val="0"/>
+          <w:noProof w:val="0"/>
+          <w:color w:val="000000" w:themeColor="text1" w:themeTint="FF" w:themeShade="FF"/>
+          <w:sz w:val="22"/>
+          <w:szCs w:val="22"/>
+          <w:lang w:val="es-ES"/>
+        </w:rPr>
+      </w:pPr>
+    </w:p>
+    <w:p xmlns:wp14="http://schemas.microsoft.com/office/word/2010/wordml" wp14:textId="07C6912C">
+      <w:pPr>
+        <w:spacing w:after="200" w:line="240" w:lineRule="auto"/>
+        <w:jc w:val="both"/>
+        <w:rPr>
+          <w:rFonts w:ascii="Calibri" w:hAnsi="Calibri" w:eastAsia="Calibri" w:cs="Calibri"/>
+          <w:b w:val="0"/>
+          <w:bCs w:val="0"/>
+          <w:i w:val="0"/>
+          <w:iCs w:val="0"/>
+          <w:noProof w:val="0"/>
+          <w:color w:val="000000" w:themeColor="text1" w:themeTint="FF" w:themeShade="FF"/>
+          <w:sz w:val="22"/>
+          <w:szCs w:val="22"/>
+          <w:lang w:val="es-ES"/>
+        </w:rPr>
+      </w:pPr>
+      <w:r>
+        <w:drawing>
+          <wp:inline xmlns:wp14="http://schemas.microsoft.com/office/word/2010/wordprocessingDrawing" wp14:editId="64866D52" wp14:anchorId="0423FF22">
+            <wp:extent cx="4572000" cy="2562225"/>
+            <wp:effectExtent l="0" t="0" r="0" b="0"/>
+            <wp:docPr id="982212521" name="" title=""/>
+            <wp:cNvGraphicFramePr>
+              <a:graphicFrameLocks noChangeAspect="1"/>
+            </wp:cNvGraphicFramePr>
+            <a:graphic>
+              <a:graphicData uri="http://schemas.openxmlformats.org/drawingml/2006/picture">
+                <pic:pic>
+                  <pic:nvPicPr>
+                    <pic:cNvPr id="0" name=""/>
+                    <pic:cNvPicPr/>
+                  </pic:nvPicPr>
+                  <pic:blipFill>
+                    <a:blip r:embed="R96a2b10a3be94bb7">
+                      <a:extLst>
+                        <a:ext xmlns:a="http://schemas.openxmlformats.org/drawingml/2006/main" uri="{28A0092B-C50C-407E-A947-70E740481C1C}">
+                          <a14:useLocalDpi val="0"/>
+                        </a:ext>
+                      </a:extLst>
+                    </a:blip>
+                    <a:stretch>
+                      <a:fillRect/>
+                    </a:stretch>
+                  </pic:blipFill>
+                  <pic:spPr>
+                    <a:xfrm>
+                      <a:off x="0" y="0"/>
+                      <a:ext cx="4572000" cy="2562225"/>
+                    </a:xfrm>
+                    <a:prstGeom prst="rect">
+                      <a:avLst/>
+                    </a:prstGeom>
+                  </pic:spPr>
+                </pic:pic>
+              </a:graphicData>
+            </a:graphic>
+          </wp:inline>
+        </w:drawing>
+      </w:r>
+    </w:p>
+    <w:p xmlns:wp14="http://schemas.microsoft.com/office/word/2010/wordml" wp14:textId="01C1472E">
+      <w:pPr>
+        <w:spacing w:after="200" w:line="240" w:lineRule="auto"/>
+        <w:jc w:val="both"/>
+        <w:rPr>
+          <w:rFonts w:ascii="Calibri" w:hAnsi="Calibri" w:eastAsia="Calibri" w:cs="Calibri"/>
+          <w:b w:val="0"/>
+          <w:bCs w:val="0"/>
+          <w:i w:val="0"/>
+          <w:iCs w:val="0"/>
+          <w:noProof w:val="0"/>
+          <w:color w:val="000000" w:themeColor="text1" w:themeTint="FF" w:themeShade="FF"/>
+          <w:sz w:val="22"/>
+          <w:szCs w:val="22"/>
+          <w:lang w:val="es-ES"/>
+        </w:rPr>
+      </w:pPr>
+      <w:r>
+        <w:drawing>
+          <wp:inline xmlns:wp14="http://schemas.microsoft.com/office/word/2010/wordprocessingDrawing" wp14:editId="449FA115" wp14:anchorId="751EA6CF">
+            <wp:extent cx="4572000" cy="2619375"/>
+            <wp:effectExtent l="0" t="0" r="0" b="0"/>
+            <wp:docPr id="982212521" name="" title=""/>
+            <wp:cNvGraphicFramePr>
+              <a:graphicFrameLocks noChangeAspect="1"/>
+            </wp:cNvGraphicFramePr>
+            <a:graphic>
+              <a:graphicData uri="http://schemas.openxmlformats.org/drawingml/2006/picture">
+                <pic:pic>
+                  <pic:nvPicPr>
+                    <pic:cNvPr id="0" name=""/>
+                    <pic:cNvPicPr/>
+                  </pic:nvPicPr>
+                  <pic:blipFill>
+                    <a:blip r:embed="R9ca84db1643a40d4">
+                      <a:extLst>
+                        <a:ext xmlns:a="http://schemas.openxmlformats.org/drawingml/2006/main" uri="{28A0092B-C50C-407E-A947-70E740481C1C}">
+                          <a14:useLocalDpi val="0"/>
+                        </a:ext>
+                      </a:extLst>
+                    </a:blip>
+                    <a:stretch>
+                      <a:fillRect/>
+                    </a:stretch>
+                  </pic:blipFill>
+                  <pic:spPr>
+                    <a:xfrm>
+                      <a:off x="0" y="0"/>
+                      <a:ext cx="4572000" cy="2619375"/>
+                    </a:xfrm>
+                    <a:prstGeom prst="rect">
+                      <a:avLst/>
+                    </a:prstGeom>
+                  </pic:spPr>
+                </pic:pic>
+              </a:graphicData>
+            </a:graphic>
+          </wp:inline>
+        </w:drawing>
+      </w:r>
+    </w:p>
+    <w:p xmlns:wp14="http://schemas.microsoft.com/office/word/2010/wordml" wp14:textId="7CC81916">
+      <w:pPr>
+        <w:spacing w:after="200" w:line="240" w:lineRule="auto"/>
+        <w:jc w:val="both"/>
+        <w:rPr>
+          <w:rFonts w:ascii="Calibri" w:hAnsi="Calibri" w:eastAsia="Calibri" w:cs="Calibri"/>
+          <w:b w:val="0"/>
+          <w:bCs w:val="0"/>
+          <w:i w:val="0"/>
+          <w:iCs w:val="0"/>
+          <w:noProof w:val="0"/>
+          <w:color w:val="000000" w:themeColor="text1" w:themeTint="FF" w:themeShade="FF"/>
+          <w:sz w:val="22"/>
+          <w:szCs w:val="22"/>
+          <w:lang w:val="es-ES"/>
+        </w:rPr>
+      </w:pPr>
+      <w:r>
+        <w:drawing>
+          <wp:inline xmlns:wp14="http://schemas.microsoft.com/office/word/2010/wordprocessingDrawing" wp14:editId="19D08E72" wp14:anchorId="7ED1FE01">
+            <wp:extent cx="4572000" cy="2771775"/>
+            <wp:effectExtent l="0" t="0" r="0" b="0"/>
+            <wp:docPr id="982212521" name="" title=""/>
+            <wp:cNvGraphicFramePr>
+              <a:graphicFrameLocks noChangeAspect="1"/>
+            </wp:cNvGraphicFramePr>
+            <a:graphic>
+              <a:graphicData uri="http://schemas.openxmlformats.org/drawingml/2006/picture">
+                <pic:pic>
+                  <pic:nvPicPr>
+                    <pic:cNvPr id="0" name=""/>
+                    <pic:cNvPicPr/>
+                  </pic:nvPicPr>
+                  <pic:blipFill>
+                    <a:blip r:embed="Rc683f727519a42d2">
+                      <a:extLst>
+                        <a:ext xmlns:a="http://schemas.openxmlformats.org/drawingml/2006/main" uri="{28A0092B-C50C-407E-A947-70E740481C1C}">
+                          <a14:useLocalDpi val="0"/>
+                        </a:ext>
+                      </a:extLst>
+                    </a:blip>
+                    <a:stretch>
+                      <a:fillRect/>
+                    </a:stretch>
+                  </pic:blipFill>
+                  <pic:spPr>
+                    <a:xfrm>
+                      <a:off x="0" y="0"/>
+                      <a:ext cx="4572000" cy="2771775"/>
+                    </a:xfrm>
+                    <a:prstGeom prst="rect">
+                      <a:avLst/>
+                    </a:prstGeom>
+                  </pic:spPr>
+                </pic:pic>
+              </a:graphicData>
+            </a:graphic>
+          </wp:inline>
+        </w:drawing>
+      </w:r>
+    </w:p>
+    <w:p xmlns:wp14="http://schemas.microsoft.com/office/word/2010/wordml" wp14:textId="42E0A985">
+      <w:pPr>
+        <w:pStyle w:val="Normal"/>
+        <w:spacing w:after="0" w:line="240" w:lineRule="auto"/>
+        <w:jc w:val="both"/>
+      </w:pPr>
+    </w:p>
+    <w:p xmlns:wp14="http://schemas.microsoft.com/office/word/2010/wordml" wp14:textId="77777777">
+      <w:pPr>
+        <w:spacing w:after="0" w:line="240" w:lineRule="auto"/>
+        <w:jc w:val="both"/>
+      </w:pPr>
+    </w:p>
+    <w:p xmlns:wp14="http://schemas.microsoft.com/office/word/2010/wordml" wp14:textId="77777777">
+      <w:pPr>
+        <w:spacing w:after="0" w:line="240" w:lineRule="auto"/>
+        <w:jc w:val="both"/>
+      </w:pPr>
+      <w:r>
+        <w:t>Resta</w:t>
       </w:r>
       <w:r>
         <w:t xml:space="preserve"> (indicar cambios)</w:t>
       </w:r>
     </w:p>
-    <w:p>
-      <w:pPr>
-        <w:spacing w:after="0" w:line="240" w:lineRule="auto"/>
-        <w:jc w:val="both"/>
-      </w:pPr>
-    </w:p>
-    <w:p>
-      <w:pPr>
-        <w:spacing w:after="0" w:line="240" w:lineRule="auto"/>
-        <w:jc w:val="both"/>
-      </w:pPr>
-      <w:r>
-        <w:t>Resta</w:t>
-      </w:r>
-      <w:r>
-        <w:t xml:space="preserve"> (indicar cambios)</w:t>
-      </w:r>
-    </w:p>
-    <w:p>
-      <w:pPr>
-        <w:spacing w:after="0" w:line="240" w:lineRule="auto"/>
-        <w:jc w:val="both"/>
-      </w:pPr>
-    </w:p>
-    <w:p>
+    <w:p xmlns:wp14="http://schemas.microsoft.com/office/word/2010/wordml" wp14:textId="77777777">
+      <w:pPr>
+        <w:spacing w:after="0" w:line="240" w:lineRule="auto"/>
+        <w:jc w:val="both"/>
+      </w:pPr>
+    </w:p>
+    <w:p xmlns:wp14="http://schemas.microsoft.com/office/word/2010/wordml" wp14:textId="77777777">
       <w:pPr>
         <w:spacing w:after="0" w:line="240" w:lineRule="auto"/>
         <w:jc w:val="both"/>
@@ -2500,13 +2890,13 @@
         <w:t xml:space="preserve"> </w:t>
       </w:r>
     </w:p>
-    <w:p>
-      <w:pPr>
-        <w:spacing w:after="0" w:line="240" w:lineRule="auto"/>
-        <w:jc w:val="both"/>
-      </w:pPr>
-    </w:p>
-    <w:p>
+    <w:p xmlns:wp14="http://schemas.microsoft.com/office/word/2010/wordml" wp14:textId="77777777">
+      <w:pPr>
+        <w:spacing w:after="0" w:line="240" w:lineRule="auto"/>
+        <w:jc w:val="both"/>
+      </w:pPr>
+    </w:p>
+    <w:p xmlns:wp14="http://schemas.microsoft.com/office/word/2010/wordml" wp14:textId="77777777">
       <w:pPr>
         <w:spacing w:after="0" w:line="240" w:lineRule="auto"/>
         <w:jc w:val="both"/>
@@ -2573,7 +2963,7 @@
         <w:t xml:space="preserve"> usuales.</w:t>
       </w:r>
     </w:p>
-    <w:p>
+    <w:p xmlns:wp14="http://schemas.microsoft.com/office/word/2010/wordml" wp14:textId="77777777">
       <w:pPr>
         <w:spacing w:after="0" w:line="240" w:lineRule="auto"/>
         <w:jc w:val="both"/>
@@ -2637,13 +3027,13 @@
         <w:t xml:space="preserve">. </w:t>
       </w:r>
     </w:p>
-    <w:p>
-      <w:pPr>
-        <w:spacing w:after="0" w:line="240" w:lineRule="auto"/>
-        <w:jc w:val="both"/>
-      </w:pPr>
-    </w:p>
-    <w:p>
+    <w:p xmlns:wp14="http://schemas.microsoft.com/office/word/2010/wordml" wp14:textId="77777777">
+      <w:pPr>
+        <w:spacing w:after="0" w:line="240" w:lineRule="auto"/>
+        <w:jc w:val="both"/>
+      </w:pPr>
+    </w:p>
+    <w:p xmlns:wp14="http://schemas.microsoft.com/office/word/2010/wordml" wp14:textId="77777777">
       <w:pPr>
         <w:numPr>
           <w:ilvl w:val="0"/>
@@ -2665,14 +3055,14 @@
         <w:t>Producto</w:t>
       </w:r>
     </w:p>
-    <w:p>
+    <w:p xmlns:wp14="http://schemas.microsoft.com/office/word/2010/wordml" wp14:textId="77777777">
       <w:pPr>
         <w:spacing w:after="0" w:line="240" w:lineRule="auto"/>
         <w:ind w:left="720"/>
         <w:jc w:val="both"/>
       </w:pPr>
     </w:p>
-    <w:p>
+    <w:p xmlns:wp14="http://schemas.microsoft.com/office/word/2010/wordml" wp14:textId="77777777">
       <w:pPr>
         <w:spacing w:after="0" w:line="240" w:lineRule="auto"/>
         <w:ind w:firstLine="360"/>
@@ -2685,7 +3075,7 @@
         <w:t>especial:</w:t>
       </w:r>
     </w:p>
-    <w:p>
+    <w:p xmlns:wp14="http://schemas.microsoft.com/office/word/2010/wordml" wp14:textId="77777777">
       <w:pPr>
         <w:spacing w:after="0" w:line="240" w:lineRule="auto"/>
         <w:ind w:firstLine="360"/>
@@ -2701,7 +3091,7 @@
         <w:t xml:space="preserve"> argumento es cero o negativo, entonces el resultado es 1.0.</w:t>
       </w:r>
     </w:p>
-    <w:p>
+    <w:p xmlns:wp14="http://schemas.microsoft.com/office/word/2010/wordml" wp14:textId="77777777">
       <w:pPr>
         <w:spacing w:after="0" w:line="240" w:lineRule="auto"/>
         <w:jc w:val="center"/>
@@ -2712,7 +3102,7 @@
           <w:lang w:eastAsia="es-ES"/>
         </w:rPr>
         <w:drawing>
-          <wp:inline distT="0" distB="0" distL="0" distR="0" wp14:anchorId="63D898EC" wp14:editId="2A5D7E82">
+          <wp:inline xmlns:wp14="http://schemas.microsoft.com/office/word/2010/wordprocessingDrawing" distT="0" distB="0" distL="0" distR="0" wp14:anchorId="63D898EC" wp14:editId="2A5D7E82">
             <wp:extent cx="4886246" cy="1440096"/>
             <wp:effectExtent l="0" t="0" r="0" b="8255"/>
             <wp:docPr id="9" name="Imagen 9"/>
@@ -2755,13 +3145,13 @@
         </w:drawing>
       </w:r>
     </w:p>
-    <w:p>
-      <w:pPr>
-        <w:spacing w:after="0" w:line="240" w:lineRule="auto"/>
-        <w:jc w:val="both"/>
-      </w:pPr>
-    </w:p>
-    <w:p>
+    <w:p xmlns:wp14="http://schemas.microsoft.com/office/word/2010/wordml" wp14:textId="77777777">
+      <w:pPr>
+        <w:spacing w:after="0" w:line="240" w:lineRule="auto"/>
+        <w:jc w:val="both"/>
+      </w:pPr>
+    </w:p>
+    <w:p xmlns:wp14="http://schemas.microsoft.com/office/word/2010/wordml" wp14:textId="77777777">
       <w:pPr>
         <w:spacing w:after="0" w:line="240" w:lineRule="auto"/>
         <w:jc w:val="center"/>
@@ -2772,7 +3162,7 @@
           <w:lang w:eastAsia="es-ES"/>
         </w:rPr>
         <w:drawing>
-          <wp:inline distT="0" distB="0" distL="0" distR="0" wp14:anchorId="1BC74D55" wp14:editId="76A5E65A">
+          <wp:inline xmlns:wp14="http://schemas.microsoft.com/office/word/2010/wordprocessingDrawing" distT="0" distB="0" distL="0" distR="0" wp14:anchorId="1BC74D55" wp14:editId="76A5E65A">
             <wp:extent cx="5016500" cy="761963"/>
             <wp:effectExtent l="0" t="0" r="0" b="635"/>
             <wp:docPr id="14" name="Imagen 14"/>
@@ -2815,19 +3205,19 @@
         </w:drawing>
       </w:r>
     </w:p>
-    <w:p>
-      <w:pPr>
-        <w:spacing w:after="0" w:line="240" w:lineRule="auto"/>
-        <w:jc w:val="both"/>
-      </w:pPr>
-    </w:p>
-    <w:p>
-      <w:pPr>
-        <w:spacing w:after="0" w:line="240" w:lineRule="auto"/>
-        <w:jc w:val="both"/>
-      </w:pPr>
-    </w:p>
-    <w:p>
+    <w:p xmlns:wp14="http://schemas.microsoft.com/office/word/2010/wordml" wp14:textId="77777777">
+      <w:pPr>
+        <w:spacing w:after="0" w:line="240" w:lineRule="auto"/>
+        <w:jc w:val="both"/>
+      </w:pPr>
+    </w:p>
+    <w:p xmlns:wp14="http://schemas.microsoft.com/office/word/2010/wordml" wp14:textId="77777777">
+      <w:pPr>
+        <w:spacing w:after="0" w:line="240" w:lineRule="auto"/>
+        <w:jc w:val="both"/>
+      </w:pPr>
+    </w:p>
+    <w:p xmlns:wp14="http://schemas.microsoft.com/office/word/2010/wordml" wp14:textId="77777777">
       <w:pPr>
         <w:numPr>
           <w:ilvl w:val="0"/>
@@ -2849,13 +3239,13 @@
         <w:t>Producto</w:t>
       </w:r>
     </w:p>
-    <w:p>
-      <w:pPr>
-        <w:spacing w:after="0" w:line="240" w:lineRule="auto"/>
-        <w:jc w:val="both"/>
-      </w:pPr>
-    </w:p>
-    <w:p>
+    <w:p xmlns:wp14="http://schemas.microsoft.com/office/word/2010/wordml" wp14:textId="77777777">
+      <w:pPr>
+        <w:spacing w:after="0" w:line="240" w:lineRule="auto"/>
+        <w:jc w:val="both"/>
+      </w:pPr>
+    </w:p>
+    <w:p xmlns:wp14="http://schemas.microsoft.com/office/word/2010/wordml" wp14:textId="77777777">
       <w:pPr>
         <w:spacing w:after="0" w:line="240" w:lineRule="auto"/>
         <w:ind w:firstLine="708"/>
@@ -2868,7 +3258,7 @@
         <w:t>especial:</w:t>
       </w:r>
     </w:p>
-    <w:p>
+    <w:p xmlns:wp14="http://schemas.microsoft.com/office/word/2010/wordml" wp14:textId="77777777">
       <w:pPr>
         <w:spacing w:after="0" w:line="240" w:lineRule="auto"/>
         <w:ind w:firstLine="708"/>
@@ -2884,7 +3274,7 @@
         <w:t xml:space="preserve"> argumento es cero o negativo, entonces el resultado es 1.0.</w:t>
       </w:r>
     </w:p>
-    <w:p>
+    <w:p xmlns:wp14="http://schemas.microsoft.com/office/word/2010/wordml" wp14:textId="77777777">
       <w:pPr>
         <w:spacing w:after="0" w:line="240" w:lineRule="auto"/>
         <w:jc w:val="center"/>
@@ -2896,7 +3286,7 @@
         </w:rPr>
         <w:lastRenderedPageBreak/>
         <w:drawing>
-          <wp:inline distT="0" distB="0" distL="0" distR="0" wp14:anchorId="35CA5871" wp14:editId="36CB975D">
+          <wp:inline xmlns:wp14="http://schemas.microsoft.com/office/word/2010/wordprocessingDrawing" distT="0" distB="0" distL="0" distR="0" wp14:anchorId="35CA5871" wp14:editId="36CB975D">
             <wp:extent cx="3314700" cy="2217749"/>
             <wp:effectExtent l="0" t="0" r="0" b="0"/>
             <wp:docPr id="15" name="Imagen 15"/>
@@ -2939,19 +3329,19 @@
         </w:drawing>
       </w:r>
     </w:p>
-    <w:p>
-      <w:pPr>
-        <w:spacing w:after="0" w:line="240" w:lineRule="auto"/>
-        <w:jc w:val="both"/>
-      </w:pPr>
-    </w:p>
-    <w:p>
-      <w:pPr>
-        <w:spacing w:after="0" w:line="240" w:lineRule="auto"/>
-        <w:jc w:val="both"/>
-      </w:pPr>
-    </w:p>
-    <w:p>
+    <w:p xmlns:wp14="http://schemas.microsoft.com/office/word/2010/wordml" wp14:textId="77777777">
+      <w:pPr>
+        <w:spacing w:after="0" w:line="240" w:lineRule="auto"/>
+        <w:jc w:val="both"/>
+      </w:pPr>
+    </w:p>
+    <w:p xmlns:wp14="http://schemas.microsoft.com/office/word/2010/wordml" wp14:textId="77777777">
+      <w:pPr>
+        <w:spacing w:after="0" w:line="240" w:lineRule="auto"/>
+        <w:jc w:val="both"/>
+      </w:pPr>
+    </w:p>
+    <w:p xmlns:wp14="http://schemas.microsoft.com/office/word/2010/wordml" wp14:textId="77777777">
       <w:pPr>
         <w:pStyle w:val="Prrafodelista"/>
         <w:numPr>
@@ -2974,7 +3364,7 @@
         <w:t>Producto</w:t>
       </w:r>
     </w:p>
-    <w:p>
+    <w:p xmlns:wp14="http://schemas.microsoft.com/office/word/2010/wordml" wp14:textId="77777777">
       <w:pPr>
         <w:spacing w:after="0" w:line="240" w:lineRule="auto"/>
         <w:jc w:val="both"/>
@@ -2989,7 +3379,7 @@
         <w:t>especial:</w:t>
       </w:r>
     </w:p>
-    <w:p>
+    <w:p xmlns:wp14="http://schemas.microsoft.com/office/word/2010/wordml" wp14:textId="77777777">
       <w:pPr>
         <w:spacing w:after="0" w:line="240" w:lineRule="auto"/>
         <w:ind w:firstLine="708"/>
@@ -3005,14 +3395,14 @@
         <w:t xml:space="preserve"> argumento es cero o negativo, entonces el resultado es 1.0.</w:t>
       </w:r>
     </w:p>
-    <w:p>
+    <w:p xmlns:wp14="http://schemas.microsoft.com/office/word/2010/wordml" wp14:textId="77777777">
       <w:pPr>
         <w:pStyle w:val="Prrafodelista"/>
         <w:spacing w:after="0" w:line="240" w:lineRule="auto"/>
         <w:jc w:val="both"/>
       </w:pPr>
     </w:p>
-    <w:p>
+    <w:p xmlns:wp14="http://schemas.microsoft.com/office/word/2010/wordml" wp14:textId="77777777">
       <w:pPr>
         <w:spacing w:after="0" w:line="240" w:lineRule="auto"/>
         <w:jc w:val="center"/>
@@ -3023,7 +3413,7 @@
           <w:lang w:eastAsia="es-ES"/>
         </w:rPr>
         <w:drawing>
-          <wp:inline distT="0" distB="0" distL="0" distR="0" wp14:anchorId="3D1A122E" wp14:editId="351A7D30">
+          <wp:inline xmlns:wp14="http://schemas.microsoft.com/office/word/2010/wordprocessingDrawing" distT="0" distB="0" distL="0" distR="0" wp14:anchorId="3D1A122E" wp14:editId="351A7D30">
             <wp:extent cx="3672840" cy="2478843"/>
             <wp:effectExtent l="0" t="0" r="3810" b="0"/>
             <wp:docPr id="16" name="Imagen 16"/>
@@ -3066,25 +3456,25 @@
         </w:drawing>
       </w:r>
     </w:p>
-    <w:p>
-      <w:pPr>
-        <w:spacing w:after="0" w:line="240" w:lineRule="auto"/>
-        <w:jc w:val="both"/>
-      </w:pPr>
-    </w:p>
-    <w:p>
-      <w:pPr>
-        <w:spacing w:after="0" w:line="240" w:lineRule="auto"/>
-        <w:jc w:val="both"/>
-      </w:pPr>
-    </w:p>
-    <w:p>
-      <w:pPr>
-        <w:spacing w:after="0" w:line="240" w:lineRule="auto"/>
-        <w:jc w:val="both"/>
-      </w:pPr>
-    </w:p>
-    <w:p>
+    <w:p xmlns:wp14="http://schemas.microsoft.com/office/word/2010/wordml" wp14:textId="77777777">
+      <w:pPr>
+        <w:spacing w:after="0" w:line="240" w:lineRule="auto"/>
+        <w:jc w:val="both"/>
+      </w:pPr>
+    </w:p>
+    <w:p xmlns:wp14="http://schemas.microsoft.com/office/word/2010/wordml" wp14:textId="77777777">
+      <w:pPr>
+        <w:spacing w:after="0" w:line="240" w:lineRule="auto"/>
+        <w:jc w:val="both"/>
+      </w:pPr>
+    </w:p>
+    <w:p xmlns:wp14="http://schemas.microsoft.com/office/word/2010/wordml" wp14:textId="77777777">
+      <w:pPr>
+        <w:spacing w:after="0" w:line="240" w:lineRule="auto"/>
+        <w:jc w:val="both"/>
+      </w:pPr>
+    </w:p>
+    <w:p xmlns:wp14="http://schemas.microsoft.com/office/word/2010/wordml" wp14:textId="77777777">
       <w:pPr>
         <w:pStyle w:val="Prrafodelista"/>
         <w:numPr>
@@ -3107,7 +3497,7 @@
         <w:t>Producto</w:t>
       </w:r>
     </w:p>
-    <w:p>
+    <w:p xmlns:wp14="http://schemas.microsoft.com/office/word/2010/wordml" wp14:textId="77777777">
       <w:pPr>
         <w:spacing w:after="0" w:line="240" w:lineRule="auto"/>
         <w:ind w:left="360" w:firstLine="348"/>
@@ -3120,7 +3510,7 @@
         <w:t>especial:</w:t>
       </w:r>
     </w:p>
-    <w:p>
+    <w:p xmlns:wp14="http://schemas.microsoft.com/office/word/2010/wordml" wp14:textId="77777777">
       <w:pPr>
         <w:spacing w:after="0" w:line="240" w:lineRule="auto"/>
         <w:jc w:val="both"/>
@@ -3141,23 +3531,25 @@
         <w:t xml:space="preserve"> argumento es cero o negativo, entonces el resultado es 1.0.</w:t>
       </w:r>
     </w:p>
-    <w:p>
+    <w:p xmlns:wp14="http://schemas.microsoft.com/office/word/2010/wordml" wp14:textId="77777777">
       <w:pPr>
         <w:spacing w:after="0" w:line="240" w:lineRule="auto"/>
         <w:jc w:val="both"/>
       </w:pPr>
       <w:r>
         <w:tab/>
+      </w:r>
+      <w:r>
         <w:t>Si el segundo argumento es 1, el resultado será el primer argumento.</w:t>
       </w:r>
     </w:p>
-    <w:p>
-      <w:pPr>
-        <w:spacing w:after="0" w:line="240" w:lineRule="auto"/>
-        <w:jc w:val="both"/>
-      </w:pPr>
-    </w:p>
-    <w:p>
+    <w:p xmlns:wp14="http://schemas.microsoft.com/office/word/2010/wordml" wp14:textId="77777777">
+      <w:pPr>
+        <w:spacing w:after="0" w:line="240" w:lineRule="auto"/>
+        <w:jc w:val="both"/>
+      </w:pPr>
+    </w:p>
+    <w:p xmlns:wp14="http://schemas.microsoft.com/office/word/2010/wordml" wp14:textId="77777777">
       <w:pPr>
         <w:spacing w:after="0" w:line="240" w:lineRule="auto"/>
         <w:jc w:val="center"/>
@@ -3169,7 +3561,7 @@
         </w:rPr>
         <w:lastRenderedPageBreak/>
         <w:drawing>
-          <wp:inline distT="0" distB="0" distL="0" distR="0" wp14:anchorId="4383FE4D" wp14:editId="777B0170">
+          <wp:inline xmlns:wp14="http://schemas.microsoft.com/office/word/2010/wordprocessingDrawing" distT="0" distB="0" distL="0" distR="0" wp14:anchorId="4383FE4D" wp14:editId="777B0170">
             <wp:extent cx="3812813" cy="2865120"/>
             <wp:effectExtent l="0" t="0" r="0" b="0"/>
             <wp:docPr id="17" name="Imagen 17"/>
@@ -3212,79 +3604,79 @@
         </w:drawing>
       </w:r>
     </w:p>
-    <w:p>
-      <w:pPr>
-        <w:spacing w:after="0" w:line="240" w:lineRule="auto"/>
-        <w:jc w:val="both"/>
-      </w:pPr>
-    </w:p>
-    <w:p>
-      <w:pPr>
-        <w:spacing w:after="0" w:line="240" w:lineRule="auto"/>
-        <w:jc w:val="both"/>
-      </w:pPr>
-    </w:p>
-    <w:p>
-      <w:pPr>
-        <w:spacing w:after="0" w:line="240" w:lineRule="auto"/>
-        <w:jc w:val="both"/>
-      </w:pPr>
-    </w:p>
-    <w:p>
-      <w:pPr>
-        <w:spacing w:after="0" w:line="240" w:lineRule="auto"/>
-        <w:jc w:val="both"/>
-      </w:pPr>
-    </w:p>
-    <w:p>
-      <w:pPr>
-        <w:spacing w:after="0" w:line="240" w:lineRule="auto"/>
-        <w:jc w:val="both"/>
-      </w:pPr>
-    </w:p>
-    <w:p>
-      <w:pPr>
-        <w:spacing w:after="0" w:line="240" w:lineRule="auto"/>
-        <w:jc w:val="both"/>
-      </w:pPr>
-    </w:p>
-    <w:p>
-      <w:pPr>
-        <w:spacing w:after="0" w:line="240" w:lineRule="auto"/>
-        <w:jc w:val="both"/>
-        <w:rPr>
-          <w:i/>
-        </w:rPr>
-      </w:pPr>
-    </w:p>
-    <w:p>
-      <w:pPr>
-        <w:spacing w:after="0" w:line="240" w:lineRule="auto"/>
-        <w:jc w:val="both"/>
-        <w:rPr>
-          <w:i/>
-        </w:rPr>
-      </w:pPr>
-    </w:p>
-    <w:p>
-      <w:pPr>
-        <w:spacing w:after="0" w:line="240" w:lineRule="auto"/>
-        <w:jc w:val="both"/>
-        <w:rPr>
-          <w:i/>
-        </w:rPr>
-      </w:pPr>
-    </w:p>
-    <w:p>
-      <w:pPr>
-        <w:spacing w:after="0" w:line="240" w:lineRule="auto"/>
-        <w:jc w:val="both"/>
-        <w:rPr>
-          <w:i/>
-        </w:rPr>
-      </w:pPr>
-    </w:p>
-    <w:p>
+    <w:p xmlns:wp14="http://schemas.microsoft.com/office/word/2010/wordml" wp14:textId="77777777">
+      <w:pPr>
+        <w:spacing w:after="0" w:line="240" w:lineRule="auto"/>
+        <w:jc w:val="both"/>
+      </w:pPr>
+    </w:p>
+    <w:p xmlns:wp14="http://schemas.microsoft.com/office/word/2010/wordml" wp14:textId="77777777">
+      <w:pPr>
+        <w:spacing w:after="0" w:line="240" w:lineRule="auto"/>
+        <w:jc w:val="both"/>
+      </w:pPr>
+    </w:p>
+    <w:p xmlns:wp14="http://schemas.microsoft.com/office/word/2010/wordml" wp14:textId="77777777">
+      <w:pPr>
+        <w:spacing w:after="0" w:line="240" w:lineRule="auto"/>
+        <w:jc w:val="both"/>
+      </w:pPr>
+    </w:p>
+    <w:p xmlns:wp14="http://schemas.microsoft.com/office/word/2010/wordml" wp14:textId="77777777">
+      <w:pPr>
+        <w:spacing w:after="0" w:line="240" w:lineRule="auto"/>
+        <w:jc w:val="both"/>
+      </w:pPr>
+    </w:p>
+    <w:p xmlns:wp14="http://schemas.microsoft.com/office/word/2010/wordml" wp14:textId="77777777">
+      <w:pPr>
+        <w:spacing w:after="0" w:line="240" w:lineRule="auto"/>
+        <w:jc w:val="both"/>
+      </w:pPr>
+    </w:p>
+    <w:p xmlns:wp14="http://schemas.microsoft.com/office/word/2010/wordml" wp14:textId="77777777">
+      <w:pPr>
+        <w:spacing w:after="0" w:line="240" w:lineRule="auto"/>
+        <w:jc w:val="both"/>
+      </w:pPr>
+    </w:p>
+    <w:p xmlns:wp14="http://schemas.microsoft.com/office/word/2010/wordml" wp14:textId="77777777">
+      <w:pPr>
+        <w:spacing w:after="0" w:line="240" w:lineRule="auto"/>
+        <w:jc w:val="both"/>
+        <w:rPr>
+          <w:i/>
+        </w:rPr>
+      </w:pPr>
+    </w:p>
+    <w:p xmlns:wp14="http://schemas.microsoft.com/office/word/2010/wordml" wp14:textId="77777777">
+      <w:pPr>
+        <w:spacing w:after="0" w:line="240" w:lineRule="auto"/>
+        <w:jc w:val="both"/>
+        <w:rPr>
+          <w:i/>
+        </w:rPr>
+      </w:pPr>
+    </w:p>
+    <w:p xmlns:wp14="http://schemas.microsoft.com/office/word/2010/wordml" wp14:textId="77777777">
+      <w:pPr>
+        <w:spacing w:after="0" w:line="240" w:lineRule="auto"/>
+        <w:jc w:val="both"/>
+        <w:rPr>
+          <w:i/>
+        </w:rPr>
+      </w:pPr>
+    </w:p>
+    <w:p xmlns:wp14="http://schemas.microsoft.com/office/word/2010/wordml" wp14:textId="77777777">
+      <w:pPr>
+        <w:spacing w:after="0" w:line="240" w:lineRule="auto"/>
+        <w:jc w:val="both"/>
+        <w:rPr>
+          <w:i/>
+        </w:rPr>
+      </w:pPr>
+    </w:p>
+    <w:p xmlns:wp14="http://schemas.microsoft.com/office/word/2010/wordml" wp14:textId="77777777">
       <w:pPr>
         <w:spacing w:after="0" w:line="240" w:lineRule="auto"/>
         <w:jc w:val="both"/>
@@ -3299,19 +3691,19 @@
         <w:t xml:space="preserve">Clase Cociente  </w:t>
       </w:r>
     </w:p>
-    <w:p>
-      <w:pPr>
-        <w:spacing w:after="0" w:line="240" w:lineRule="auto"/>
-        <w:jc w:val="both"/>
-      </w:pPr>
-    </w:p>
-    <w:p>
-      <w:pPr>
-        <w:spacing w:after="0" w:line="240" w:lineRule="auto"/>
-        <w:jc w:val="both"/>
-      </w:pPr>
-    </w:p>
-    <w:p>
+    <w:p xmlns:wp14="http://schemas.microsoft.com/office/word/2010/wordml" wp14:textId="77777777">
+      <w:pPr>
+        <w:spacing w:after="0" w:line="240" w:lineRule="auto"/>
+        <w:jc w:val="both"/>
+      </w:pPr>
+    </w:p>
+    <w:p xmlns:wp14="http://schemas.microsoft.com/office/word/2010/wordml" wp14:textId="77777777">
+      <w:pPr>
+        <w:spacing w:after="0" w:line="240" w:lineRule="auto"/>
+        <w:jc w:val="both"/>
+      </w:pPr>
+    </w:p>
+    <w:p xmlns:wp14="http://schemas.microsoft.com/office/word/2010/wordml" wp14:textId="77777777">
       <w:pPr>
         <w:pStyle w:val="Prrafodelista"/>
         <w:numPr>
@@ -3325,13 +3717,13 @@
         <w:t>Método 1 – Cociente</w:t>
       </w:r>
     </w:p>
-    <w:p>
-      <w:pPr>
-        <w:spacing w:after="0" w:line="240" w:lineRule="auto"/>
-        <w:jc w:val="both"/>
-      </w:pPr>
-    </w:p>
-    <w:p>
+    <w:p xmlns:wp14="http://schemas.microsoft.com/office/word/2010/wordml" wp14:textId="77777777">
+      <w:pPr>
+        <w:spacing w:after="0" w:line="240" w:lineRule="auto"/>
+        <w:jc w:val="both"/>
+      </w:pPr>
+    </w:p>
+    <w:p xmlns:wp14="http://schemas.microsoft.com/office/word/2010/wordml" wp14:textId="77777777">
       <w:pPr>
         <w:spacing w:after="0" w:line="240" w:lineRule="auto"/>
         <w:jc w:val="both"/>
@@ -3346,13 +3738,13 @@
         <w:t>y se elimina el caso en el que cualquiera de los número es NaN</w:t>
       </w:r>
     </w:p>
-    <w:p>
-      <w:pPr>
-        <w:spacing w:after="0" w:line="240" w:lineRule="auto"/>
-        <w:jc w:val="both"/>
-      </w:pPr>
-    </w:p>
-    <w:p>
+    <w:p xmlns:wp14="http://schemas.microsoft.com/office/word/2010/wordml" wp14:textId="77777777">
+      <w:pPr>
+        <w:spacing w:after="0" w:line="240" w:lineRule="auto"/>
+        <w:jc w:val="both"/>
+      </w:pPr>
+    </w:p>
+    <w:p xmlns:wp14="http://schemas.microsoft.com/office/word/2010/wordml" wp14:textId="77777777">
       <w:pPr>
         <w:spacing w:after="0" w:line="240" w:lineRule="auto"/>
         <w:jc w:val="both"/>
@@ -3363,7 +3755,7 @@
           <w:lang w:eastAsia="es-ES"/>
         </w:rPr>
         <w:drawing>
-          <wp:inline distT="0" distB="0" distL="0" distR="0" wp14:anchorId="42D1E4A2" wp14:editId="7B376802">
+          <wp:inline xmlns:wp14="http://schemas.microsoft.com/office/word/2010/wordprocessingDrawing" distT="0" distB="0" distL="0" distR="0" wp14:anchorId="42D1E4A2" wp14:editId="7B376802">
             <wp:extent cx="4059795" cy="2305050"/>
             <wp:effectExtent l="0" t="0" r="0" b="0"/>
             <wp:docPr id="10" name="Imagen 10"/>
@@ -3406,13 +3798,13 @@
         </w:drawing>
       </w:r>
     </w:p>
-    <w:p>
-      <w:pPr>
-        <w:spacing w:after="0" w:line="240" w:lineRule="auto"/>
-        <w:jc w:val="both"/>
-      </w:pPr>
-    </w:p>
-    <w:p>
+    <w:p xmlns:wp14="http://schemas.microsoft.com/office/word/2010/wordml" wp14:textId="77777777">
+      <w:pPr>
+        <w:spacing w:after="0" w:line="240" w:lineRule="auto"/>
+        <w:jc w:val="both"/>
+      </w:pPr>
+    </w:p>
+    <w:p xmlns:wp14="http://schemas.microsoft.com/office/word/2010/wordml" wp14:textId="77777777">
       <w:pPr>
         <w:pStyle w:val="Prrafodelista"/>
         <w:numPr>
@@ -3426,13 +3818,13 @@
         <w:t>Método 2 – Cociente</w:t>
       </w:r>
     </w:p>
-    <w:p>
-      <w:pPr>
-        <w:spacing w:after="0" w:line="240" w:lineRule="auto"/>
-        <w:jc w:val="both"/>
-      </w:pPr>
-    </w:p>
-    <w:p>
+    <w:p xmlns:wp14="http://schemas.microsoft.com/office/word/2010/wordml" wp14:textId="77777777">
+      <w:pPr>
+        <w:spacing w:after="0" w:line="240" w:lineRule="auto"/>
+        <w:jc w:val="both"/>
+      </w:pPr>
+    </w:p>
+    <w:p xmlns:wp14="http://schemas.microsoft.com/office/word/2010/wordml" wp14:textId="77777777">
       <w:pPr>
         <w:spacing w:after="0" w:line="240" w:lineRule="auto"/>
         <w:jc w:val="both"/>
@@ -3455,16 +3847,16 @@
       <w:r>
         <w:t xml:space="preserve"> es NaN</w:t>
       </w:r>
-      <w:bookmarkStart w:id="0" w:name="_GoBack"/>
+      <w:bookmarkStart w:name="_GoBack" w:id="0"/>
       <w:bookmarkEnd w:id="0"/>
     </w:p>
-    <w:p>
-      <w:pPr>
-        <w:spacing w:after="0" w:line="240" w:lineRule="auto"/>
-        <w:jc w:val="both"/>
-      </w:pPr>
-    </w:p>
-    <w:p>
+    <w:p xmlns:wp14="http://schemas.microsoft.com/office/word/2010/wordml" wp14:textId="77777777">
+      <w:pPr>
+        <w:spacing w:after="0" w:line="240" w:lineRule="auto"/>
+        <w:jc w:val="both"/>
+      </w:pPr>
+    </w:p>
+    <w:p xmlns:wp14="http://schemas.microsoft.com/office/word/2010/wordml" wp14:textId="77777777">
       <w:pPr>
         <w:spacing w:after="0" w:line="240" w:lineRule="auto"/>
         <w:jc w:val="both"/>
@@ -3475,7 +3867,7 @@
           <w:lang w:eastAsia="es-ES"/>
         </w:rPr>
         <w:drawing>
-          <wp:inline distT="0" distB="0" distL="0" distR="0" wp14:anchorId="74DE33B4" wp14:editId="4ED74A9F">
+          <wp:inline xmlns:wp14="http://schemas.microsoft.com/office/word/2010/wordprocessingDrawing" distT="0" distB="0" distL="0" distR="0" wp14:anchorId="74DE33B4" wp14:editId="4ED74A9F">
             <wp:extent cx="4305300" cy="1888647"/>
             <wp:effectExtent l="0" t="0" r="0" b="0"/>
             <wp:docPr id="11" name="Imagen 11"/>
@@ -3518,13 +3910,13 @@
         </w:drawing>
       </w:r>
     </w:p>
-    <w:p>
-      <w:pPr>
-        <w:spacing w:after="0" w:line="240" w:lineRule="auto"/>
-        <w:jc w:val="both"/>
-      </w:pPr>
-    </w:p>
-    <w:p>
+    <w:p xmlns:wp14="http://schemas.microsoft.com/office/word/2010/wordml" wp14:textId="77777777">
+      <w:pPr>
+        <w:spacing w:after="0" w:line="240" w:lineRule="auto"/>
+        <w:jc w:val="both"/>
+      </w:pPr>
+    </w:p>
+    <w:p xmlns:wp14="http://schemas.microsoft.com/office/word/2010/wordml" wp14:textId="77777777">
       <w:pPr>
         <w:pStyle w:val="Prrafodelista"/>
         <w:numPr>
@@ -3538,7 +3930,7 @@
         <w:t>Método 3 – Inverso</w:t>
       </w:r>
     </w:p>
-    <w:p>
+    <w:p xmlns:wp14="http://schemas.microsoft.com/office/word/2010/wordml" wp14:textId="77777777">
       <w:pPr>
         <w:spacing w:after="0" w:line="240" w:lineRule="auto"/>
         <w:jc w:val="both"/>
@@ -3552,13 +3944,13 @@
       </w:r>
       <w:proofErr w:type="spellEnd"/>
     </w:p>
-    <w:p>
-      <w:pPr>
-        <w:spacing w:after="0" w:line="240" w:lineRule="auto"/>
-        <w:jc w:val="both"/>
-      </w:pPr>
-    </w:p>
-    <w:p>
+    <w:p xmlns:wp14="http://schemas.microsoft.com/office/word/2010/wordml" wp14:textId="77777777">
+      <w:pPr>
+        <w:spacing w:after="0" w:line="240" w:lineRule="auto"/>
+        <w:jc w:val="both"/>
+      </w:pPr>
+    </w:p>
+    <w:p xmlns:wp14="http://schemas.microsoft.com/office/word/2010/wordml" wp14:textId="77777777">
       <w:pPr>
         <w:spacing w:after="0" w:line="240" w:lineRule="auto"/>
         <w:jc w:val="both"/>
@@ -3569,7 +3961,7 @@
           <w:lang w:eastAsia="es-ES"/>
         </w:rPr>
         <w:drawing>
-          <wp:inline distT="0" distB="0" distL="0" distR="0" wp14:anchorId="0CCBE6E2" wp14:editId="1DE5AFD2">
+          <wp:inline xmlns:wp14="http://schemas.microsoft.com/office/word/2010/wordprocessingDrawing" distT="0" distB="0" distL="0" distR="0" wp14:anchorId="0CCBE6E2" wp14:editId="1DE5AFD2">
             <wp:extent cx="4165600" cy="2286382"/>
             <wp:effectExtent l="0" t="0" r="6350" b="0"/>
             <wp:docPr id="12" name="Imagen 12"/>
@@ -3612,13 +4004,13 @@
         </w:drawing>
       </w:r>
     </w:p>
-    <w:p>
-      <w:pPr>
-        <w:spacing w:after="0" w:line="240" w:lineRule="auto"/>
-        <w:jc w:val="both"/>
-      </w:pPr>
-    </w:p>
-    <w:p>
+    <w:p xmlns:wp14="http://schemas.microsoft.com/office/word/2010/wordml" wp14:textId="77777777">
+      <w:pPr>
+        <w:spacing w:after="0" w:line="240" w:lineRule="auto"/>
+        <w:jc w:val="both"/>
+      </w:pPr>
+    </w:p>
+    <w:p xmlns:wp14="http://schemas.microsoft.com/office/word/2010/wordml" wp14:textId="77777777">
       <w:pPr>
         <w:pStyle w:val="Prrafodelista"/>
         <w:numPr>
@@ -3632,13 +4024,13 @@
         <w:t>Método 4 - Raíz</w:t>
       </w:r>
     </w:p>
-    <w:p>
-      <w:pPr>
-        <w:spacing w:after="0" w:line="240" w:lineRule="auto"/>
-        <w:jc w:val="both"/>
-      </w:pPr>
-    </w:p>
-    <w:p>
+    <w:p xmlns:wp14="http://schemas.microsoft.com/office/word/2010/wordml" wp14:textId="77777777">
+      <w:pPr>
+        <w:spacing w:after="0" w:line="240" w:lineRule="auto"/>
+        <w:jc w:val="both"/>
+      </w:pPr>
+    </w:p>
+    <w:p xmlns:wp14="http://schemas.microsoft.com/office/word/2010/wordml" wp14:textId="77777777">
       <w:pPr>
         <w:spacing w:after="0" w:line="240" w:lineRule="auto"/>
         <w:jc w:val="both"/>
@@ -3664,13 +4056,13 @@
       </w:r>
       <w:proofErr w:type="spellEnd"/>
     </w:p>
-    <w:p>
-      <w:pPr>
-        <w:spacing w:after="0" w:line="240" w:lineRule="auto"/>
-        <w:jc w:val="both"/>
-      </w:pPr>
-    </w:p>
-    <w:p>
+    <w:p xmlns:wp14="http://schemas.microsoft.com/office/word/2010/wordml" wp14:textId="77777777">
+      <w:pPr>
+        <w:spacing w:after="0" w:line="240" w:lineRule="auto"/>
+        <w:jc w:val="both"/>
+      </w:pPr>
+    </w:p>
+    <w:p xmlns:wp14="http://schemas.microsoft.com/office/word/2010/wordml" wp14:textId="77777777">
       <w:pPr>
         <w:spacing w:after="0" w:line="240" w:lineRule="auto"/>
         <w:jc w:val="both"/>
@@ -3682,7 +4074,7 @@
         </w:rPr>
         <w:lastRenderedPageBreak/>
         <w:drawing>
-          <wp:inline distT="0" distB="0" distL="0" distR="0" wp14:anchorId="6709843F" wp14:editId="289D376A">
+          <wp:inline xmlns:wp14="http://schemas.microsoft.com/office/word/2010/wordprocessingDrawing" distT="0" distB="0" distL="0" distR="0" wp14:anchorId="6709843F" wp14:editId="289D376A">
             <wp:extent cx="4165600" cy="2286786"/>
             <wp:effectExtent l="0" t="0" r="6350" b="0"/>
             <wp:docPr id="13" name="Imagen 13"/>
@@ -3725,24 +4117,24 @@
         </w:drawing>
       </w:r>
     </w:p>
-    <w:p>
-      <w:pPr>
-        <w:spacing w:after="0" w:line="240" w:lineRule="auto"/>
-        <w:jc w:val="both"/>
-      </w:pPr>
-    </w:p>
-    <w:p>
-      <w:pPr>
-        <w:spacing w:after="0" w:line="240" w:lineRule="auto"/>
-        <w:jc w:val="both"/>
-      </w:pPr>
-    </w:p>
-    <w:p>
+    <w:p xmlns:wp14="http://schemas.microsoft.com/office/word/2010/wordml" wp14:textId="77777777">
+      <w:pPr>
+        <w:spacing w:after="0" w:line="240" w:lineRule="auto"/>
+        <w:jc w:val="both"/>
+      </w:pPr>
+    </w:p>
+    <w:p xmlns:wp14="http://schemas.microsoft.com/office/word/2010/wordml" wp14:textId="77777777">
+      <w:pPr>
+        <w:spacing w:after="0" w:line="240" w:lineRule="auto"/>
+        <w:jc w:val="both"/>
+      </w:pPr>
+    </w:p>
+    <w:p xmlns:wp14="http://schemas.microsoft.com/office/word/2010/wordml" wp14:textId="77777777">
       <w:r>
         <w:br w:type="page"/>
       </w:r>
     </w:p>
-    <w:p>
+    <w:p xmlns:wp14="http://schemas.microsoft.com/office/word/2010/wordml" wp14:textId="77777777">
       <w:pPr>
         <w:spacing w:after="0" w:line="240" w:lineRule="auto"/>
         <w:jc w:val="both"/>
@@ -3768,13 +4160,13 @@
         <w:t xml:space="preserve"> que también se incluye en el repositorio remoto: </w:t>
       </w:r>
     </w:p>
-    <w:p>
-      <w:pPr>
-        <w:spacing w:after="0" w:line="240" w:lineRule="auto"/>
-        <w:jc w:val="both"/>
-      </w:pPr>
-    </w:p>
-    <w:p>
+    <w:p xmlns:wp14="http://schemas.microsoft.com/office/word/2010/wordml" wp14:textId="77777777">
+      <w:pPr>
+        <w:spacing w:after="0" w:line="240" w:lineRule="auto"/>
+        <w:jc w:val="both"/>
+      </w:pPr>
+    </w:p>
+    <w:p xmlns:wp14="http://schemas.microsoft.com/office/word/2010/wordml" wp14:textId="77777777">
       <w:pPr>
         <w:spacing w:after="0" w:line="240" w:lineRule="auto"/>
         <w:jc w:val="both"/>
@@ -3782,7 +4174,7 @@
     </w:p>
     <w:sectPr>
       <w:type w:val="continuous"/>
-      <w:pgSz w:w="11906" w:h="16838"/>
+      <w:pgSz w:w="11906" w:h="16838" w:orient="portrait"/>
       <w:pgMar w:top="1417" w:right="1701" w:bottom="1417" w:left="1701" w:header="708" w:footer="708" w:gutter="0"/>
       <w:cols w:space="708"/>
       <w:docGrid w:linePitch="360"/>
@@ -3794,7 +4186,7 @@
 <file path=word/endnotes.xml><?xml version="1.0" encoding="utf-8"?>
 <w:endnotes xmlns:wpc="http://schemas.microsoft.com/office/word/2010/wordprocessingCanvas" xmlns:mc="http://schemas.openxmlformats.org/markup-compatibility/2006" xmlns:o="urn:schemas-microsoft-com:office:office" xmlns:r="http://schemas.openxmlformats.org/officeDocument/2006/relationships" xmlns:m="http://schemas.openxmlformats.org/officeDocument/2006/math" xmlns:v="urn:schemas-microsoft-com:vml" xmlns:wp14="http://schemas.microsoft.com/office/word/2010/wordprocessingDrawing" xmlns:wp="http://schemas.openxmlformats.org/drawingml/2006/wordprocessingDrawing" xmlns:w10="urn:schemas-microsoft-com:office:word" xmlns:w="http://schemas.openxmlformats.org/wordprocessingml/2006/main" xmlns:w14="http://schemas.microsoft.com/office/word/2010/wordml" xmlns:w15="http://schemas.microsoft.com/office/word/2012/wordml" xmlns:wpg="http://schemas.microsoft.com/office/word/2010/wordprocessingGroup" xmlns:wpi="http://schemas.microsoft.com/office/word/2010/wordprocessingInk" xmlns:wne="http://schemas.microsoft.com/office/word/2006/wordml" xmlns:wps="http://schemas.microsoft.com/office/word/2010/wordprocessingShape" mc:Ignorable="w14 w15 wp14">
   <w:endnote w:type="separator" w:id="-1">
-    <w:p>
+    <w:p xmlns:wp14="http://schemas.microsoft.com/office/word/2010/wordml" wp14:textId="77777777">
       <w:pPr>
         <w:spacing w:after="0" w:line="240" w:lineRule="auto"/>
       </w:pPr>
@@ -3804,7 +4196,7 @@
     </w:p>
   </w:endnote>
   <w:endnote w:type="continuationSeparator" w:id="0">
-    <w:p>
+    <w:p xmlns:wp14="http://schemas.microsoft.com/office/word/2010/wordml" wp14:textId="77777777">
       <w:pPr>
         <w:spacing w:after="0" w:line="240" w:lineRule="auto"/>
       </w:pPr>
@@ -3819,7 +4211,7 @@
 <file path=word/footnotes.xml><?xml version="1.0" encoding="utf-8"?>
 <w:footnotes xmlns:wpc="http://schemas.microsoft.com/office/word/2010/wordprocessingCanvas" xmlns:mc="http://schemas.openxmlformats.org/markup-compatibility/2006" xmlns:o="urn:schemas-microsoft-com:office:office" xmlns:r="http://schemas.openxmlformats.org/officeDocument/2006/relationships" xmlns:m="http://schemas.openxmlformats.org/officeDocument/2006/math" xmlns:v="urn:schemas-microsoft-com:vml" xmlns:wp14="http://schemas.microsoft.com/office/word/2010/wordprocessingDrawing" xmlns:wp="http://schemas.openxmlformats.org/drawingml/2006/wordprocessingDrawing" xmlns:w10="urn:schemas-microsoft-com:office:word" xmlns:w="http://schemas.openxmlformats.org/wordprocessingml/2006/main" xmlns:w14="http://schemas.microsoft.com/office/word/2010/wordml" xmlns:w15="http://schemas.microsoft.com/office/word/2012/wordml" xmlns:wpg="http://schemas.microsoft.com/office/word/2010/wordprocessingGroup" xmlns:wpi="http://schemas.microsoft.com/office/word/2010/wordprocessingInk" xmlns:wne="http://schemas.microsoft.com/office/word/2006/wordml" xmlns:wps="http://schemas.microsoft.com/office/word/2010/wordprocessingShape" mc:Ignorable="w14 w15 wp14">
   <w:footnote w:type="separator" w:id="-1">
-    <w:p>
+    <w:p xmlns:wp14="http://schemas.microsoft.com/office/word/2010/wordml" wp14:textId="77777777">
       <w:pPr>
         <w:spacing w:after="0" w:line="240" w:lineRule="auto"/>
       </w:pPr>
@@ -3829,7 +4221,7 @@
     </w:p>
   </w:footnote>
   <w:footnote w:type="continuationSeparator" w:id="0">
-    <w:p>
+    <w:p xmlns:wp14="http://schemas.microsoft.com/office/word/2010/wordml" wp14:textId="77777777">
       <w:pPr>
         <w:spacing w:after="0" w:line="240" w:lineRule="auto"/>
       </w:pPr>
@@ -3842,19 +4234,19 @@
 </file>
 
 <file path=word/header1.xml><?xml version="1.0" encoding="utf-8"?>
-<w:hdr xmlns:wpc="http://schemas.microsoft.com/office/word/2010/wordprocessingCanvas" xmlns:mc="http://schemas.openxmlformats.org/markup-compatibility/2006" xmlns:o="urn:schemas-microsoft-com:office:office" xmlns:r="http://schemas.openxmlformats.org/officeDocument/2006/relationships" xmlns:m="http://schemas.openxmlformats.org/officeDocument/2006/math" xmlns:v="urn:schemas-microsoft-com:vml" xmlns:wp14="http://schemas.microsoft.com/office/word/2010/wordprocessingDrawing" xmlns:wp="http://schemas.openxmlformats.org/drawingml/2006/wordprocessingDrawing" xmlns:w10="urn:schemas-microsoft-com:office:word" xmlns:w="http://schemas.openxmlformats.org/wordprocessingml/2006/main" xmlns:w14="http://schemas.microsoft.com/office/word/2010/wordml" xmlns:w15="http://schemas.microsoft.com/office/word/2012/wordml" xmlns:wpg="http://schemas.microsoft.com/office/word/2010/wordprocessingGroup" xmlns:wpi="http://schemas.microsoft.com/office/word/2010/wordprocessingInk" xmlns:wne="http://schemas.microsoft.com/office/word/2006/wordml" xmlns:wps="http://schemas.microsoft.com/office/word/2010/wordprocessingShape" mc:Ignorable="w14 w15 wp14">
+<w:hdr xmlns:wpc="http://schemas.microsoft.com/office/word/2010/wordprocessingCanvas" xmlns:mc="http://schemas.openxmlformats.org/markup-compatibility/2006" xmlns:o="urn:schemas-microsoft-com:office:office" xmlns:r="http://schemas.openxmlformats.org/officeDocument/2006/relationships" xmlns:m="http://schemas.openxmlformats.org/officeDocument/2006/math" xmlns:v="urn:schemas-microsoft-com:vml" xmlns:wp14="http://schemas.microsoft.com/office/word/2010/wordprocessingDrawing" xmlns:wp="http://schemas.openxmlformats.org/drawingml/2006/wordprocessingDrawing" xmlns:w10="urn:schemas-microsoft-com:office:word" xmlns:w="http://schemas.openxmlformats.org/wordprocessingml/2006/main" xmlns:w14="http://schemas.microsoft.com/office/word/2010/wordml" xmlns:w15="http://schemas.microsoft.com/office/word/2012/wordml" xmlns:wpg="http://schemas.microsoft.com/office/word/2010/wordprocessingGroup" xmlns:wpi="http://schemas.microsoft.com/office/word/2010/wordprocessingInk" xmlns:wne="http://schemas.microsoft.com/office/word/2006/wordml" xmlns:wps="http://schemas.microsoft.com/office/word/2010/wordprocessingShape" xmlns:a="http://schemas.openxmlformats.org/drawingml/2006/main" xmlns:pic="http://schemas.openxmlformats.org/drawingml/2006/picture" xmlns:a14="http://schemas.microsoft.com/office/drawing/2010/main" mc:Ignorable="w14 w15 wp14">
   <w:tbl>
     <w:tblPr>
       <w:tblStyle w:val="Tablaconcuadrcula"/>
       <w:tblW w:w="12475" w:type="dxa"/>
       <w:tblInd w:w="-601" w:type="dxa"/>
       <w:tblBorders>
-        <w:top w:val="none" w:sz="0" w:space="0" w:color="auto"/>
-        <w:left w:val="none" w:sz="0" w:space="0" w:color="auto"/>
-        <w:bottom w:val="none" w:sz="0" w:space="0" w:color="auto"/>
-        <w:right w:val="none" w:sz="0" w:space="0" w:color="auto"/>
-        <w:insideH w:val="none" w:sz="0" w:space="0" w:color="auto"/>
-        <w:insideV w:val="none" w:sz="0" w:space="0" w:color="auto"/>
+        <w:top w:val="none" w:color="auto" w:sz="0" w:space="0"/>
+        <w:left w:val="none" w:color="auto" w:sz="0" w:space="0"/>
+        <w:bottom w:val="none" w:color="auto" w:sz="0" w:space="0"/>
+        <w:right w:val="none" w:color="auto" w:sz="0" w:space="0"/>
+        <w:insideH w:val="none" w:color="auto" w:sz="0" w:space="0"/>
+        <w:insideV w:val="none" w:color="auto" w:sz="0" w:space="0"/>
       </w:tblBorders>
       <w:tblLook w:val="04A0" w:firstRow="1" w:lastRow="0" w:firstColumn="1" w:lastColumn="0" w:noHBand="0" w:noVBand="1"/>
     </w:tblPr>
@@ -3862,12 +4254,13 @@
       <w:gridCol w:w="7088"/>
       <w:gridCol w:w="5387"/>
     </w:tblGrid>
-    <w:tr>
+    <w:tr xmlns:wp14="http://schemas.microsoft.com/office/word/2010/wordml" wp14:textId="77777777">
       <w:tc>
         <w:tcPr>
           <w:tcW w:w="7088" w:type="dxa"/>
+          <w:tcMar/>
         </w:tcPr>
-        <w:p>
+        <w:p wp14:textId="77777777">
           <w:pPr>
             <w:pStyle w:val="Encabezado"/>
             <w:rPr>
@@ -3904,7 +4297,7 @@
             <w:t>ENTORNOS DE DESARROLLO</w:t>
           </w:r>
         </w:p>
-        <w:p>
+        <w:p wp14:textId="77777777">
           <w:pPr>
             <w:pStyle w:val="Encabezado"/>
           </w:pPr>
@@ -3948,34 +4341,31 @@
       <w:tc>
         <w:tcPr>
           <w:tcW w:w="5387" w:type="dxa"/>
+          <w:tcMar/>
         </w:tcPr>
-        <w:p>
+        <w:p wp14:textId="77777777">
           <w:pPr>
             <w:pStyle w:val="Encabezado"/>
           </w:pPr>
           <w:r>
-            <w:rPr>
-              <w:noProof/>
-              <w:lang w:eastAsia="es-ES"/>
-            </w:rPr>
             <w:drawing>
-              <wp:inline distT="0" distB="0" distL="0" distR="0" wp14:anchorId="684C0BF4" wp14:editId="48738E32">
+              <wp:inline xmlns:wp14="http://schemas.microsoft.com/office/word/2010/wordprocessingDrawing" wp14:editId="5A0BBCDD" wp14:anchorId="684C0BF4">
                 <wp:extent cx="1838325" cy="500024"/>
                 <wp:effectExtent l="0" t="0" r="0" b="0"/>
-                <wp:docPr id="7" name="0 Imagen"/>
+                <wp:docPr id="7" name="0 Imagen" title=""/>
                 <wp:cNvGraphicFramePr>
-                  <a:graphicFrameLocks xmlns:a="http://schemas.openxmlformats.org/drawingml/2006/main" noChangeAspect="1"/>
+                  <a:graphicFrameLocks noChangeAspect="1"/>
                 </wp:cNvGraphicFramePr>
-                <a:graphic xmlns:a="http://schemas.openxmlformats.org/drawingml/2006/main">
+                <a:graphic>
                   <a:graphicData uri="http://schemas.openxmlformats.org/drawingml/2006/picture">
-                    <pic:pic xmlns:pic="http://schemas.openxmlformats.org/drawingml/2006/picture">
+                    <pic:pic>
                       <pic:nvPicPr>
-                        <pic:cNvPr id="0" name="company_logo.png"/>
+                        <pic:cNvPr id="0" name="0 Imagen"/>
                         <pic:cNvPicPr/>
                       </pic:nvPicPr>
                       <pic:blipFill>
-                        <a:blip r:embed="rId1">
-                          <a:extLst>
+                        <a:blip r:embed="R19d48c6b10b54c30">
+                          <a:extLst xmlns:a="http://schemas.openxmlformats.org/drawingml/2006/main">
                             <a:ext uri="{28A0092B-C50C-407E-A947-70E740481C1C}">
                               <a14:useLocalDpi xmlns:a14="http://schemas.microsoft.com/office/drawing/2010/main" val="0"/>
                             </a:ext>
@@ -3986,9 +4376,9 @@
                         </a:stretch>
                       </pic:blipFill>
                       <pic:spPr>
-                        <a:xfrm>
+                        <a:xfrm rot="0" flipH="0" flipV="0">
                           <a:off x="0" y="0"/>
-                          <a:ext cx="1838419" cy="500050"/>
+                          <a:ext cx="1838325" cy="500024"/>
                         </a:xfrm>
                         <a:prstGeom prst="rect">
                           <a:avLst/>
@@ -4004,7 +4394,7 @@
       </w:tc>
     </w:tr>
   </w:tbl>
-  <w:p>
+  <w:p xmlns:wp14="http://schemas.microsoft.com/office/word/2010/wordml" wp14:textId="77777777">
     <w:pPr>
       <w:pStyle w:val="Encabezado"/>
     </w:pPr>
@@ -4014,6 +4404,117 @@
 
 <file path=word/numbering.xml><?xml version="1.0" encoding="utf-8"?>
 <w:numbering xmlns:wpc="http://schemas.microsoft.com/office/word/2010/wordprocessingCanvas" xmlns:mc="http://schemas.openxmlformats.org/markup-compatibility/2006" xmlns:o="urn:schemas-microsoft-com:office:office" xmlns:r="http://schemas.openxmlformats.org/officeDocument/2006/relationships" xmlns:m="http://schemas.openxmlformats.org/officeDocument/2006/math" xmlns:v="urn:schemas-microsoft-com:vml" xmlns:wp14="http://schemas.microsoft.com/office/word/2010/wordprocessingDrawing" xmlns:wp="http://schemas.openxmlformats.org/drawingml/2006/wordprocessingDrawing" xmlns:w10="urn:schemas-microsoft-com:office:word" xmlns:w="http://schemas.openxmlformats.org/wordprocessingml/2006/main" xmlns:w14="http://schemas.microsoft.com/office/word/2010/wordml" xmlns:w15="http://schemas.microsoft.com/office/word/2012/wordml" xmlns:wpg="http://schemas.microsoft.com/office/word/2010/wordprocessingGroup" xmlns:wpi="http://schemas.microsoft.com/office/word/2010/wordprocessingInk" xmlns:wne="http://schemas.microsoft.com/office/word/2006/wordml" xmlns:wps="http://schemas.microsoft.com/office/word/2010/wordprocessingShape" mc:Ignorable="w14 w15 wp14">
+  <w:abstractNum xmlns:w="http://schemas.openxmlformats.org/wordprocessingml/2006/main" w:abstractNumId="11">
+    <w:multiLevelType xmlns:w="http://schemas.openxmlformats.org/wordprocessingml/2006/main" w:val="hybridMultilevel"/>
+    <w:lvl xmlns:w="http://schemas.openxmlformats.org/wordprocessingml/2006/main" w:ilvl="0">
+      <w:start w:val="1"/>
+      <w:numFmt w:val="bullet"/>
+      <w:lvlText w:val=""/>
+      <w:lvlJc w:val="left"/>
+      <w:pPr>
+        <w:ind w:left="720" w:hanging="360"/>
+      </w:pPr>
+      <w:rPr>
+        <w:rFonts w:hint="default" w:ascii="Symbol" w:hAnsi="Symbol"/>
+      </w:rPr>
+    </w:lvl>
+    <w:lvl xmlns:w="http://schemas.openxmlformats.org/wordprocessingml/2006/main" w:ilvl="1">
+      <w:start w:val="1"/>
+      <w:numFmt w:val="bullet"/>
+      <w:lvlText w:val="o"/>
+      <w:lvlJc w:val="left"/>
+      <w:pPr>
+        <w:ind w:left="1440" w:hanging="360"/>
+      </w:pPr>
+      <w:rPr>
+        <w:rFonts w:hint="default" w:ascii="Courier New" w:hAnsi="Courier New"/>
+      </w:rPr>
+    </w:lvl>
+    <w:lvl xmlns:w="http://schemas.openxmlformats.org/wordprocessingml/2006/main" w:ilvl="2">
+      <w:start w:val="1"/>
+      <w:numFmt w:val="bullet"/>
+      <w:lvlText w:val=""/>
+      <w:lvlJc w:val="left"/>
+      <w:pPr>
+        <w:ind w:left="2160" w:hanging="360"/>
+      </w:pPr>
+      <w:rPr>
+        <w:rFonts w:hint="default" w:ascii="Wingdings" w:hAnsi="Wingdings"/>
+      </w:rPr>
+    </w:lvl>
+    <w:lvl xmlns:w="http://schemas.openxmlformats.org/wordprocessingml/2006/main" w:ilvl="3">
+      <w:start w:val="1"/>
+      <w:numFmt w:val="bullet"/>
+      <w:lvlText w:val=""/>
+      <w:lvlJc w:val="left"/>
+      <w:pPr>
+        <w:ind w:left="2880" w:hanging="360"/>
+      </w:pPr>
+      <w:rPr>
+        <w:rFonts w:hint="default" w:ascii="Symbol" w:hAnsi="Symbol"/>
+      </w:rPr>
+    </w:lvl>
+    <w:lvl xmlns:w="http://schemas.openxmlformats.org/wordprocessingml/2006/main" w:ilvl="4">
+      <w:start w:val="1"/>
+      <w:numFmt w:val="bullet"/>
+      <w:lvlText w:val="o"/>
+      <w:lvlJc w:val="left"/>
+      <w:pPr>
+        <w:ind w:left="3600" w:hanging="360"/>
+      </w:pPr>
+      <w:rPr>
+        <w:rFonts w:hint="default" w:ascii="Courier New" w:hAnsi="Courier New"/>
+      </w:rPr>
+    </w:lvl>
+    <w:lvl xmlns:w="http://schemas.openxmlformats.org/wordprocessingml/2006/main" w:ilvl="5">
+      <w:start w:val="1"/>
+      <w:numFmt w:val="bullet"/>
+      <w:lvlText w:val=""/>
+      <w:lvlJc w:val="left"/>
+      <w:pPr>
+        <w:ind w:left="4320" w:hanging="360"/>
+      </w:pPr>
+      <w:rPr>
+        <w:rFonts w:hint="default" w:ascii="Wingdings" w:hAnsi="Wingdings"/>
+      </w:rPr>
+    </w:lvl>
+    <w:lvl xmlns:w="http://schemas.openxmlformats.org/wordprocessingml/2006/main" w:ilvl="6">
+      <w:start w:val="1"/>
+      <w:numFmt w:val="bullet"/>
+      <w:lvlText w:val=""/>
+      <w:lvlJc w:val="left"/>
+      <w:pPr>
+        <w:ind w:left="5040" w:hanging="360"/>
+      </w:pPr>
+      <w:rPr>
+        <w:rFonts w:hint="default" w:ascii="Symbol" w:hAnsi="Symbol"/>
+      </w:rPr>
+    </w:lvl>
+    <w:lvl xmlns:w="http://schemas.openxmlformats.org/wordprocessingml/2006/main" w:ilvl="7">
+      <w:start w:val="1"/>
+      <w:numFmt w:val="bullet"/>
+      <w:lvlText w:val="o"/>
+      <w:lvlJc w:val="left"/>
+      <w:pPr>
+        <w:ind w:left="5760" w:hanging="360"/>
+      </w:pPr>
+      <w:rPr>
+        <w:rFonts w:hint="default" w:ascii="Courier New" w:hAnsi="Courier New"/>
+      </w:rPr>
+    </w:lvl>
+    <w:lvl xmlns:w="http://schemas.openxmlformats.org/wordprocessingml/2006/main" w:ilvl="8">
+      <w:start w:val="1"/>
+      <w:numFmt w:val="bullet"/>
+      <w:lvlText w:val=""/>
+      <w:lvlJc w:val="left"/>
+      <w:pPr>
+        <w:ind w:left="6480" w:hanging="360"/>
+      </w:pPr>
+      <w:rPr>
+        <w:rFonts w:hint="default" w:ascii="Wingdings" w:hAnsi="Wingdings"/>
+      </w:rPr>
+    </w:lvl>
+  </w:abstractNum>
   <w:abstractNum w:abstractNumId="0" w15:restartNumberingAfterBreak="0">
     <w:nsid w:val="02DA1C3E"/>
     <w:multiLevelType w:val="multilevel"/>
@@ -4232,7 +4733,7 @@
         <w:ind w:left="720" w:hanging="360"/>
       </w:pPr>
       <w:rPr>
-        <w:rFonts w:ascii="Symbol" w:hAnsi="Symbol" w:hint="default"/>
+        <w:rFonts w:hint="default" w:ascii="Symbol" w:hAnsi="Symbol"/>
         <w:sz w:val="20"/>
       </w:rPr>
     </w:lvl>
@@ -4248,7 +4749,7 @@
         <w:ind w:left="1440" w:hanging="360"/>
       </w:pPr>
       <w:rPr>
-        <w:rFonts w:ascii="Symbol" w:hAnsi="Symbol" w:hint="default"/>
+        <w:rFonts w:hint="default" w:ascii="Symbol" w:hAnsi="Symbol"/>
         <w:sz w:val="20"/>
       </w:rPr>
     </w:lvl>
@@ -4264,7 +4765,7 @@
         <w:ind w:left="2160" w:hanging="360"/>
       </w:pPr>
       <w:rPr>
-        <w:rFonts w:ascii="Symbol" w:hAnsi="Symbol" w:hint="default"/>
+        <w:rFonts w:hint="default" w:ascii="Symbol" w:hAnsi="Symbol"/>
         <w:sz w:val="20"/>
       </w:rPr>
     </w:lvl>
@@ -4280,7 +4781,7 @@
         <w:ind w:left="2880" w:hanging="360"/>
       </w:pPr>
       <w:rPr>
-        <w:rFonts w:ascii="Symbol" w:hAnsi="Symbol" w:hint="default"/>
+        <w:rFonts w:hint="default" w:ascii="Symbol" w:hAnsi="Symbol"/>
         <w:sz w:val="20"/>
       </w:rPr>
     </w:lvl>
@@ -4296,7 +4797,7 @@
         <w:ind w:left="3600" w:hanging="360"/>
       </w:pPr>
       <w:rPr>
-        <w:rFonts w:ascii="Symbol" w:hAnsi="Symbol" w:hint="default"/>
+        <w:rFonts w:hint="default" w:ascii="Symbol" w:hAnsi="Symbol"/>
         <w:sz w:val="20"/>
       </w:rPr>
     </w:lvl>
@@ -4312,7 +4813,7 @@
         <w:ind w:left="4320" w:hanging="360"/>
       </w:pPr>
       <w:rPr>
-        <w:rFonts w:ascii="Symbol" w:hAnsi="Symbol" w:hint="default"/>
+        <w:rFonts w:hint="default" w:ascii="Symbol" w:hAnsi="Symbol"/>
         <w:sz w:val="20"/>
       </w:rPr>
     </w:lvl>
@@ -4328,7 +4829,7 @@
         <w:ind w:left="5040" w:hanging="360"/>
       </w:pPr>
       <w:rPr>
-        <w:rFonts w:ascii="Symbol" w:hAnsi="Symbol" w:hint="default"/>
+        <w:rFonts w:hint="default" w:ascii="Symbol" w:hAnsi="Symbol"/>
         <w:sz w:val="20"/>
       </w:rPr>
     </w:lvl>
@@ -4344,7 +4845,7 @@
         <w:ind w:left="5760" w:hanging="360"/>
       </w:pPr>
       <w:rPr>
-        <w:rFonts w:ascii="Symbol" w:hAnsi="Symbol" w:hint="default"/>
+        <w:rFonts w:hint="default" w:ascii="Symbol" w:hAnsi="Symbol"/>
         <w:sz w:val="20"/>
       </w:rPr>
     </w:lvl>
@@ -4360,7 +4861,7 @@
         <w:ind w:left="6480" w:hanging="360"/>
       </w:pPr>
       <w:rPr>
-        <w:rFonts w:ascii="Symbol" w:hAnsi="Symbol" w:hint="default"/>
+        <w:rFonts w:hint="default" w:ascii="Symbol" w:hAnsi="Symbol"/>
         <w:sz w:val="20"/>
       </w:rPr>
     </w:lvl>
@@ -4494,7 +4995,7 @@
         <w:ind w:left="720" w:hanging="360"/>
       </w:pPr>
       <w:rPr>
-        <w:rFonts w:ascii="Symbol" w:hAnsi="Symbol" w:hint="default"/>
+        <w:rFonts w:hint="default" w:ascii="Symbol" w:hAnsi="Symbol"/>
         <w:sz w:val="20"/>
       </w:rPr>
     </w:lvl>
@@ -4510,7 +5011,7 @@
         <w:ind w:left="1440" w:hanging="360"/>
       </w:pPr>
       <w:rPr>
-        <w:rFonts w:ascii="Symbol" w:hAnsi="Symbol" w:hint="default"/>
+        <w:rFonts w:hint="default" w:ascii="Symbol" w:hAnsi="Symbol"/>
         <w:sz w:val="20"/>
       </w:rPr>
     </w:lvl>
@@ -4526,7 +5027,7 @@
         <w:ind w:left="2160" w:hanging="360"/>
       </w:pPr>
       <w:rPr>
-        <w:rFonts w:ascii="Symbol" w:hAnsi="Symbol" w:hint="default"/>
+        <w:rFonts w:hint="default" w:ascii="Symbol" w:hAnsi="Symbol"/>
         <w:sz w:val="20"/>
       </w:rPr>
     </w:lvl>
@@ -4542,7 +5043,7 @@
         <w:ind w:left="2880" w:hanging="360"/>
       </w:pPr>
       <w:rPr>
-        <w:rFonts w:ascii="Symbol" w:hAnsi="Symbol" w:hint="default"/>
+        <w:rFonts w:hint="default" w:ascii="Symbol" w:hAnsi="Symbol"/>
         <w:sz w:val="20"/>
       </w:rPr>
     </w:lvl>
@@ -4558,7 +5059,7 @@
         <w:ind w:left="3600" w:hanging="360"/>
       </w:pPr>
       <w:rPr>
-        <w:rFonts w:ascii="Symbol" w:hAnsi="Symbol" w:hint="default"/>
+        <w:rFonts w:hint="default" w:ascii="Symbol" w:hAnsi="Symbol"/>
         <w:sz w:val="20"/>
       </w:rPr>
     </w:lvl>
@@ -4574,7 +5075,7 @@
         <w:ind w:left="4320" w:hanging="360"/>
       </w:pPr>
       <w:rPr>
-        <w:rFonts w:ascii="Symbol" w:hAnsi="Symbol" w:hint="default"/>
+        <w:rFonts w:hint="default" w:ascii="Symbol" w:hAnsi="Symbol"/>
         <w:sz w:val="20"/>
       </w:rPr>
     </w:lvl>
@@ -4590,7 +5091,7 @@
         <w:ind w:left="5040" w:hanging="360"/>
       </w:pPr>
       <w:rPr>
-        <w:rFonts w:ascii="Symbol" w:hAnsi="Symbol" w:hint="default"/>
+        <w:rFonts w:hint="default" w:ascii="Symbol" w:hAnsi="Symbol"/>
         <w:sz w:val="20"/>
       </w:rPr>
     </w:lvl>
@@ -4606,7 +5107,7 @@
         <w:ind w:left="5760" w:hanging="360"/>
       </w:pPr>
       <w:rPr>
-        <w:rFonts w:ascii="Symbol" w:hAnsi="Symbol" w:hint="default"/>
+        <w:rFonts w:hint="default" w:ascii="Symbol" w:hAnsi="Symbol"/>
         <w:sz w:val="20"/>
       </w:rPr>
     </w:lvl>
@@ -4622,7 +5123,7 @@
         <w:ind w:left="6480" w:hanging="360"/>
       </w:pPr>
       <w:rPr>
-        <w:rFonts w:ascii="Symbol" w:hAnsi="Symbol" w:hint="default"/>
+        <w:rFonts w:hint="default" w:ascii="Symbol" w:hAnsi="Symbol"/>
         <w:sz w:val="20"/>
       </w:rPr>
     </w:lvl>
@@ -4729,7 +5230,7 @@
         <w:ind w:left="720" w:hanging="360"/>
       </w:pPr>
       <w:rPr>
-        <w:rFonts w:ascii="Symbol" w:hAnsi="Symbol" w:hint="default"/>
+        <w:rFonts w:hint="default" w:ascii="Symbol" w:hAnsi="Symbol"/>
       </w:rPr>
     </w:lvl>
     <w:lvl w:ilvl="1" w:tplc="0C0A0003" w:tentative="1">
@@ -4741,7 +5242,7 @@
         <w:ind w:left="1440" w:hanging="360"/>
       </w:pPr>
       <w:rPr>
-        <w:rFonts w:ascii="Courier New" w:hAnsi="Courier New" w:cs="Courier New" w:hint="default"/>
+        <w:rFonts w:hint="default" w:ascii="Courier New" w:hAnsi="Courier New" w:cs="Courier New"/>
       </w:rPr>
     </w:lvl>
     <w:lvl w:ilvl="2" w:tplc="0C0A0005" w:tentative="1">
@@ -4753,7 +5254,7 @@
         <w:ind w:left="2160" w:hanging="360"/>
       </w:pPr>
       <w:rPr>
-        <w:rFonts w:ascii="Wingdings" w:hAnsi="Wingdings" w:hint="default"/>
+        <w:rFonts w:hint="default" w:ascii="Wingdings" w:hAnsi="Wingdings"/>
       </w:rPr>
     </w:lvl>
     <w:lvl w:ilvl="3" w:tplc="0C0A0001" w:tentative="1">
@@ -4765,7 +5266,7 @@
         <w:ind w:left="2880" w:hanging="360"/>
       </w:pPr>
       <w:rPr>
-        <w:rFonts w:ascii="Symbol" w:hAnsi="Symbol" w:hint="default"/>
+        <w:rFonts w:hint="default" w:ascii="Symbol" w:hAnsi="Symbol"/>
       </w:rPr>
     </w:lvl>
     <w:lvl w:ilvl="4" w:tplc="0C0A0003" w:tentative="1">
@@ -4777,7 +5278,7 @@
         <w:ind w:left="3600" w:hanging="360"/>
       </w:pPr>
       <w:rPr>
-        <w:rFonts w:ascii="Courier New" w:hAnsi="Courier New" w:cs="Courier New" w:hint="default"/>
+        <w:rFonts w:hint="default" w:ascii="Courier New" w:hAnsi="Courier New" w:cs="Courier New"/>
       </w:rPr>
     </w:lvl>
     <w:lvl w:ilvl="5" w:tplc="0C0A0005" w:tentative="1">
@@ -4789,7 +5290,7 @@
         <w:ind w:left="4320" w:hanging="360"/>
       </w:pPr>
       <w:rPr>
-        <w:rFonts w:ascii="Wingdings" w:hAnsi="Wingdings" w:hint="default"/>
+        <w:rFonts w:hint="default" w:ascii="Wingdings" w:hAnsi="Wingdings"/>
       </w:rPr>
     </w:lvl>
     <w:lvl w:ilvl="6" w:tplc="0C0A0001" w:tentative="1">
@@ -4801,7 +5302,7 @@
         <w:ind w:left="5040" w:hanging="360"/>
       </w:pPr>
       <w:rPr>
-        <w:rFonts w:ascii="Symbol" w:hAnsi="Symbol" w:hint="default"/>
+        <w:rFonts w:hint="default" w:ascii="Symbol" w:hAnsi="Symbol"/>
       </w:rPr>
     </w:lvl>
     <w:lvl w:ilvl="7" w:tplc="0C0A0003" w:tentative="1">
@@ -4813,7 +5314,7 @@
         <w:ind w:left="5760" w:hanging="360"/>
       </w:pPr>
       <w:rPr>
-        <w:rFonts w:ascii="Courier New" w:hAnsi="Courier New" w:cs="Courier New" w:hint="default"/>
+        <w:rFonts w:hint="default" w:ascii="Courier New" w:hAnsi="Courier New" w:cs="Courier New"/>
       </w:rPr>
     </w:lvl>
     <w:lvl w:ilvl="8" w:tplc="0C0A0005" w:tentative="1">
@@ -4825,7 +5326,7 @@
         <w:ind w:left="6480" w:hanging="360"/>
       </w:pPr>
       <w:rPr>
-        <w:rFonts w:ascii="Wingdings" w:hAnsi="Wingdings" w:hint="default"/>
+        <w:rFonts w:hint="default" w:ascii="Wingdings" w:hAnsi="Wingdings"/>
       </w:rPr>
     </w:lvl>
   </w:abstractNum>
@@ -5020,7 +5521,7 @@
         <w:ind w:left="720" w:hanging="360"/>
       </w:pPr>
       <w:rPr>
-        <w:rFonts w:ascii="Symbol" w:hAnsi="Symbol" w:hint="default"/>
+        <w:rFonts w:hint="default" w:ascii="Symbol" w:hAnsi="Symbol"/>
         <w:sz w:val="20"/>
       </w:rPr>
     </w:lvl>
@@ -5036,7 +5537,7 @@
         <w:ind w:left="1440" w:hanging="360"/>
       </w:pPr>
       <w:rPr>
-        <w:rFonts w:ascii="Symbol" w:hAnsi="Symbol" w:hint="default"/>
+        <w:rFonts w:hint="default" w:ascii="Symbol" w:hAnsi="Symbol"/>
         <w:sz w:val="20"/>
       </w:rPr>
     </w:lvl>
@@ -5052,7 +5553,7 @@
         <w:ind w:left="2160" w:hanging="360"/>
       </w:pPr>
       <w:rPr>
-        <w:rFonts w:ascii="Symbol" w:hAnsi="Symbol" w:hint="default"/>
+        <w:rFonts w:hint="default" w:ascii="Symbol" w:hAnsi="Symbol"/>
         <w:sz w:val="20"/>
       </w:rPr>
     </w:lvl>
@@ -5068,7 +5569,7 @@
         <w:ind w:left="2880" w:hanging="360"/>
       </w:pPr>
       <w:rPr>
-        <w:rFonts w:ascii="Symbol" w:hAnsi="Symbol" w:hint="default"/>
+        <w:rFonts w:hint="default" w:ascii="Symbol" w:hAnsi="Symbol"/>
         <w:sz w:val="20"/>
       </w:rPr>
     </w:lvl>
@@ -5084,7 +5585,7 @@
         <w:ind w:left="3600" w:hanging="360"/>
       </w:pPr>
       <w:rPr>
-        <w:rFonts w:ascii="Symbol" w:hAnsi="Symbol" w:hint="default"/>
+        <w:rFonts w:hint="default" w:ascii="Symbol" w:hAnsi="Symbol"/>
         <w:sz w:val="20"/>
       </w:rPr>
     </w:lvl>
@@ -5100,7 +5601,7 @@
         <w:ind w:left="4320" w:hanging="360"/>
       </w:pPr>
       <w:rPr>
-        <w:rFonts w:ascii="Symbol" w:hAnsi="Symbol" w:hint="default"/>
+        <w:rFonts w:hint="default" w:ascii="Symbol" w:hAnsi="Symbol"/>
         <w:sz w:val="20"/>
       </w:rPr>
     </w:lvl>
@@ -5116,7 +5617,7 @@
         <w:ind w:left="5040" w:hanging="360"/>
       </w:pPr>
       <w:rPr>
-        <w:rFonts w:ascii="Symbol" w:hAnsi="Symbol" w:hint="default"/>
+        <w:rFonts w:hint="default" w:ascii="Symbol" w:hAnsi="Symbol"/>
         <w:sz w:val="20"/>
       </w:rPr>
     </w:lvl>
@@ -5132,7 +5633,7 @@
         <w:ind w:left="5760" w:hanging="360"/>
       </w:pPr>
       <w:rPr>
-        <w:rFonts w:ascii="Symbol" w:hAnsi="Symbol" w:hint="default"/>
+        <w:rFonts w:hint="default" w:ascii="Symbol" w:hAnsi="Symbol"/>
         <w:sz w:val="20"/>
       </w:rPr>
     </w:lvl>
@@ -5148,7 +5649,7 @@
         <w:ind w:left="6480" w:hanging="360"/>
       </w:pPr>
       <w:rPr>
-        <w:rFonts w:ascii="Symbol" w:hAnsi="Symbol" w:hint="default"/>
+        <w:rFonts w:hint="default" w:ascii="Symbol" w:hAnsi="Symbol"/>
         <w:sz w:val="20"/>
       </w:rPr>
     </w:lvl>
@@ -5166,7 +5667,7 @@
         <w:ind w:left="720" w:hanging="360"/>
       </w:pPr>
       <w:rPr>
-        <w:rFonts w:ascii="Symbol" w:hAnsi="Symbol" w:hint="default"/>
+        <w:rFonts w:hint="default" w:ascii="Symbol" w:hAnsi="Symbol"/>
       </w:rPr>
     </w:lvl>
     <w:lvl w:ilvl="1" w:tplc="0C0A0003" w:tentative="1">
@@ -5178,7 +5679,7 @@
         <w:ind w:left="1440" w:hanging="360"/>
       </w:pPr>
       <w:rPr>
-        <w:rFonts w:ascii="Courier New" w:hAnsi="Courier New" w:cs="Courier New" w:hint="default"/>
+        <w:rFonts w:hint="default" w:ascii="Courier New" w:hAnsi="Courier New" w:cs="Courier New"/>
       </w:rPr>
     </w:lvl>
     <w:lvl w:ilvl="2" w:tplc="0C0A0005" w:tentative="1">
@@ -5190,7 +5691,7 @@
         <w:ind w:left="2160" w:hanging="360"/>
       </w:pPr>
       <w:rPr>
-        <w:rFonts w:ascii="Wingdings" w:hAnsi="Wingdings" w:hint="default"/>
+        <w:rFonts w:hint="default" w:ascii="Wingdings" w:hAnsi="Wingdings"/>
       </w:rPr>
     </w:lvl>
     <w:lvl w:ilvl="3" w:tplc="0C0A0001" w:tentative="1">
@@ -5202,7 +5703,7 @@
         <w:ind w:left="2880" w:hanging="360"/>
       </w:pPr>
       <w:rPr>
-        <w:rFonts w:ascii="Symbol" w:hAnsi="Symbol" w:hint="default"/>
+        <w:rFonts w:hint="default" w:ascii="Symbol" w:hAnsi="Symbol"/>
       </w:rPr>
     </w:lvl>
     <w:lvl w:ilvl="4" w:tplc="0C0A0003" w:tentative="1">
@@ -5214,7 +5715,7 @@
         <w:ind w:left="3600" w:hanging="360"/>
       </w:pPr>
       <w:rPr>
-        <w:rFonts w:ascii="Courier New" w:hAnsi="Courier New" w:cs="Courier New" w:hint="default"/>
+        <w:rFonts w:hint="default" w:ascii="Courier New" w:hAnsi="Courier New" w:cs="Courier New"/>
       </w:rPr>
     </w:lvl>
     <w:lvl w:ilvl="5" w:tplc="0C0A0005" w:tentative="1">
@@ -5226,7 +5727,7 @@
         <w:ind w:left="4320" w:hanging="360"/>
       </w:pPr>
       <w:rPr>
-        <w:rFonts w:ascii="Wingdings" w:hAnsi="Wingdings" w:hint="default"/>
+        <w:rFonts w:hint="default" w:ascii="Wingdings" w:hAnsi="Wingdings"/>
       </w:rPr>
     </w:lvl>
     <w:lvl w:ilvl="6" w:tplc="0C0A0001" w:tentative="1">
@@ -5238,7 +5739,7 @@
         <w:ind w:left="5040" w:hanging="360"/>
       </w:pPr>
       <w:rPr>
-        <w:rFonts w:ascii="Symbol" w:hAnsi="Symbol" w:hint="default"/>
+        <w:rFonts w:hint="default" w:ascii="Symbol" w:hAnsi="Symbol"/>
       </w:rPr>
     </w:lvl>
     <w:lvl w:ilvl="7" w:tplc="0C0A0003" w:tentative="1">
@@ -5250,7 +5751,7 @@
         <w:ind w:left="5760" w:hanging="360"/>
       </w:pPr>
       <w:rPr>
-        <w:rFonts w:ascii="Courier New" w:hAnsi="Courier New" w:cs="Courier New" w:hint="default"/>
+        <w:rFonts w:hint="default" w:ascii="Courier New" w:hAnsi="Courier New" w:cs="Courier New"/>
       </w:rPr>
     </w:lvl>
     <w:lvl w:ilvl="8" w:tplc="0C0A0005" w:tentative="1">
@@ -5262,10 +5763,13 @@
         <w:ind w:left="6480" w:hanging="360"/>
       </w:pPr>
       <w:rPr>
-        <w:rFonts w:ascii="Wingdings" w:hAnsi="Wingdings" w:hint="default"/>
+        <w:rFonts w:hint="default" w:ascii="Wingdings" w:hAnsi="Wingdings"/>
       </w:rPr>
     </w:lvl>
   </w:abstractNum>
+  <w:num w:numId="12">
+    <w:abstractNumId w:val="11"/>
+  </w:num>
   <w:num w:numId="1">
     <w:abstractNumId w:val="1"/>
   </w:num>
@@ -5303,11 +5807,11 @@
 </file>
 
 <file path=word/styles.xml><?xml version="1.0" encoding="utf-8"?>
-<w:styles xmlns:mc="http://schemas.openxmlformats.org/markup-compatibility/2006" xmlns:r="http://schemas.openxmlformats.org/officeDocument/2006/relationships" xmlns:w="http://schemas.openxmlformats.org/wordprocessingml/2006/main" xmlns:w14="http://schemas.microsoft.com/office/word/2010/wordml" xmlns:w15="http://schemas.microsoft.com/office/word/2012/wordml" mc:Ignorable="w14 w15">
+<w:styles xmlns:wp14="http://schemas.microsoft.com/office/word/2010/wordprocessingDrawing" xmlns:mc="http://schemas.openxmlformats.org/markup-compatibility/2006" xmlns:r="http://schemas.openxmlformats.org/officeDocument/2006/relationships" xmlns:w="http://schemas.openxmlformats.org/wordprocessingml/2006/main" xmlns:w14="http://schemas.microsoft.com/office/word/2010/wordml" xmlns:w15="http://schemas.microsoft.com/office/word/2012/wordml" mc:Ignorable="w14 w15 wp14">
   <w:docDefaults>
     <w:rPrDefault>
       <w:rPr>
-        <w:rFonts w:asciiTheme="minorHAnsi" w:eastAsiaTheme="minorHAnsi" w:hAnsiTheme="minorHAnsi" w:cstheme="minorBidi"/>
+        <w:rFonts w:asciiTheme="minorHAnsi" w:hAnsiTheme="minorHAnsi" w:eastAsiaTheme="minorHAnsi" w:cstheme="minorBidi"/>
         <w:sz w:val="22"/>
         <w:szCs w:val="22"/>
         <w:lang w:val="es-ES" w:eastAsia="en-US" w:bidi="ar-SA"/>
@@ -5322,14 +5826,14 @@
   <w:latentStyles w:defLockedState="0" w:defUIPriority="99" w:defSemiHidden="0" w:defUnhideWhenUsed="0" w:defQFormat="0" w:count="371">
     <w:lsdException w:name="Normal" w:uiPriority="0" w:qFormat="1"/>
     <w:lsdException w:name="heading 1" w:uiPriority="9" w:qFormat="1"/>
-    <w:lsdException w:name="heading 2" w:semiHidden="1" w:uiPriority="9" w:unhideWhenUsed="1" w:qFormat="1"/>
-    <w:lsdException w:name="heading 3" w:semiHidden="1" w:uiPriority="9" w:unhideWhenUsed="1" w:qFormat="1"/>
-    <w:lsdException w:name="heading 4" w:semiHidden="1" w:uiPriority="9" w:unhideWhenUsed="1" w:qFormat="1"/>
-    <w:lsdException w:name="heading 5" w:semiHidden="1" w:uiPriority="9" w:unhideWhenUsed="1" w:qFormat="1"/>
-    <w:lsdException w:name="heading 6" w:semiHidden="1" w:uiPriority="9" w:unhideWhenUsed="1" w:qFormat="1"/>
-    <w:lsdException w:name="heading 7" w:semiHidden="1" w:uiPriority="9" w:unhideWhenUsed="1" w:qFormat="1"/>
-    <w:lsdException w:name="heading 8" w:semiHidden="1" w:uiPriority="9" w:unhideWhenUsed="1" w:qFormat="1"/>
-    <w:lsdException w:name="heading 9" w:semiHidden="1" w:uiPriority="9" w:unhideWhenUsed="1" w:qFormat="1"/>
+    <w:lsdException w:name="heading 2" w:uiPriority="9" w:semiHidden="1" w:unhideWhenUsed="1" w:qFormat="1"/>
+    <w:lsdException w:name="heading 3" w:uiPriority="9" w:semiHidden="1" w:unhideWhenUsed="1" w:qFormat="1"/>
+    <w:lsdException w:name="heading 4" w:uiPriority="9" w:semiHidden="1" w:unhideWhenUsed="1" w:qFormat="1"/>
+    <w:lsdException w:name="heading 5" w:uiPriority="9" w:semiHidden="1" w:unhideWhenUsed="1" w:qFormat="1"/>
+    <w:lsdException w:name="heading 6" w:uiPriority="9" w:semiHidden="1" w:unhideWhenUsed="1" w:qFormat="1"/>
+    <w:lsdException w:name="heading 7" w:uiPriority="9" w:semiHidden="1" w:unhideWhenUsed="1" w:qFormat="1"/>
+    <w:lsdException w:name="heading 8" w:uiPriority="9" w:semiHidden="1" w:unhideWhenUsed="1" w:qFormat="1"/>
+    <w:lsdException w:name="heading 9" w:uiPriority="9" w:semiHidden="1" w:unhideWhenUsed="1" w:qFormat="1"/>
     <w:lsdException w:name="index 1" w:semiHidden="1" w:unhideWhenUsed="1"/>
     <w:lsdException w:name="index 2" w:semiHidden="1" w:unhideWhenUsed="1"/>
     <w:lsdException w:name="index 3" w:semiHidden="1" w:unhideWhenUsed="1"/>
@@ -5339,22 +5843,22 @@
     <w:lsdException w:name="index 7" w:semiHidden="1" w:unhideWhenUsed="1"/>
     <w:lsdException w:name="index 8" w:semiHidden="1" w:unhideWhenUsed="1"/>
     <w:lsdException w:name="index 9" w:semiHidden="1" w:unhideWhenUsed="1"/>
-    <w:lsdException w:name="toc 1" w:semiHidden="1" w:uiPriority="39" w:unhideWhenUsed="1"/>
-    <w:lsdException w:name="toc 2" w:semiHidden="1" w:uiPriority="39" w:unhideWhenUsed="1"/>
-    <w:lsdException w:name="toc 3" w:semiHidden="1" w:uiPriority="39" w:unhideWhenUsed="1"/>
-    <w:lsdException w:name="toc 4" w:semiHidden="1" w:uiPriority="39" w:unhideWhenUsed="1"/>
-    <w:lsdException w:name="toc 5" w:semiHidden="1" w:uiPriority="39" w:unhideWhenUsed="1"/>
-    <w:lsdException w:name="toc 6" w:semiHidden="1" w:uiPriority="39" w:unhideWhenUsed="1"/>
-    <w:lsdException w:name="toc 7" w:semiHidden="1" w:uiPriority="39" w:unhideWhenUsed="1"/>
-    <w:lsdException w:name="toc 8" w:semiHidden="1" w:uiPriority="39" w:unhideWhenUsed="1"/>
-    <w:lsdException w:name="toc 9" w:semiHidden="1" w:uiPriority="39" w:unhideWhenUsed="1"/>
+    <w:lsdException w:name="toc 1" w:uiPriority="39" w:semiHidden="1" w:unhideWhenUsed="1"/>
+    <w:lsdException w:name="toc 2" w:uiPriority="39" w:semiHidden="1" w:unhideWhenUsed="1"/>
+    <w:lsdException w:name="toc 3" w:uiPriority="39" w:semiHidden="1" w:unhideWhenUsed="1"/>
+    <w:lsdException w:name="toc 4" w:uiPriority="39" w:semiHidden="1" w:unhideWhenUsed="1"/>
+    <w:lsdException w:name="toc 5" w:uiPriority="39" w:semiHidden="1" w:unhideWhenUsed="1"/>
+    <w:lsdException w:name="toc 6" w:uiPriority="39" w:semiHidden="1" w:unhideWhenUsed="1"/>
+    <w:lsdException w:name="toc 7" w:uiPriority="39" w:semiHidden="1" w:unhideWhenUsed="1"/>
+    <w:lsdException w:name="toc 8" w:uiPriority="39" w:semiHidden="1" w:unhideWhenUsed="1"/>
+    <w:lsdException w:name="toc 9" w:uiPriority="39" w:semiHidden="1" w:unhideWhenUsed="1"/>
     <w:lsdException w:name="Normal Indent" w:semiHidden="1" w:unhideWhenUsed="1"/>
     <w:lsdException w:name="footnote text" w:semiHidden="1" w:unhideWhenUsed="1"/>
     <w:lsdException w:name="annotation text" w:semiHidden="1" w:unhideWhenUsed="1"/>
     <w:lsdException w:name="header" w:semiHidden="1" w:unhideWhenUsed="1"/>
     <w:lsdException w:name="footer" w:semiHidden="1" w:unhideWhenUsed="1"/>
     <w:lsdException w:name="index heading" w:semiHidden="1" w:unhideWhenUsed="1"/>
-    <w:lsdException w:name="caption" w:semiHidden="1" w:uiPriority="35" w:unhideWhenUsed="1" w:qFormat="1"/>
+    <w:lsdException w:name="caption" w:uiPriority="35" w:semiHidden="1" w:unhideWhenUsed="1" w:qFormat="1"/>
     <w:lsdException w:name="table of figures" w:semiHidden="1" w:unhideWhenUsed="1"/>
     <w:lsdException w:name="envelope address" w:semiHidden="1" w:unhideWhenUsed="1"/>
     <w:lsdException w:name="envelope return" w:semiHidden="1" w:unhideWhenUsed="1"/>
@@ -5385,7 +5889,7 @@
     <w:lsdException w:name="Title" w:uiPriority="10" w:qFormat="1"/>
     <w:lsdException w:name="Closing" w:semiHidden="1" w:unhideWhenUsed="1"/>
     <w:lsdException w:name="Signature" w:semiHidden="1" w:unhideWhenUsed="1"/>
-    <w:lsdException w:name="Default Paragraph Font" w:semiHidden="1" w:uiPriority="1" w:unhideWhenUsed="1"/>
+    <w:lsdException w:name="Default Paragraph Font" w:uiPriority="1" w:semiHidden="1" w:unhideWhenUsed="1"/>
     <w:lsdException w:name="Body Text" w:semiHidden="1" w:unhideWhenUsed="1"/>
     <w:lsdException w:name="Body Text Indent" w:semiHidden="1" w:unhideWhenUsed="1"/>
     <w:lsdException w:name="List Continue" w:semiHidden="1" w:unhideWhenUsed="1"/>
@@ -5585,8 +6089,8 @@
     <w:lsdException w:name="Subtle Reference" w:uiPriority="31" w:qFormat="1"/>
     <w:lsdException w:name="Intense Reference" w:uiPriority="32" w:qFormat="1"/>
     <w:lsdException w:name="Book Title" w:uiPriority="33" w:qFormat="1"/>
-    <w:lsdException w:name="Bibliography" w:semiHidden="1" w:uiPriority="37" w:unhideWhenUsed="1"/>
-    <w:lsdException w:name="TOC Heading" w:semiHidden="1" w:uiPriority="39" w:unhideWhenUsed="1" w:qFormat="1"/>
+    <w:lsdException w:name="Bibliography" w:uiPriority="37" w:semiHidden="1" w:unhideWhenUsed="1"/>
+    <w:lsdException w:name="TOC Heading" w:uiPriority="39" w:semiHidden="1" w:unhideWhenUsed="1" w:qFormat="1"/>
     <w:lsdException w:name="Plain Table 1" w:uiPriority="41"/>
     <w:lsdException w:name="Plain Table 2" w:uiPriority="42"/>
     <w:lsdException w:name="Plain Table 3" w:uiPriority="43"/>
@@ -5692,17 +6196,17 @@
     <w:lsdException w:name="List Table 6 Colorful Accent 6" w:uiPriority="51"/>
     <w:lsdException w:name="List Table 7 Colorful Accent 6" w:uiPriority="52"/>
   </w:latentStyles>
-  <w:style w:type="paragraph" w:default="1" w:styleId="Normal">
+  <w:style w:type="paragraph" w:styleId="Normal" w:default="1">
     <w:name w:val="Normal"/>
     <w:qFormat/>
     <w:rsid w:val="00501941"/>
   </w:style>
-  <w:style w:type="character" w:default="1" w:styleId="Fuentedeprrafopredeter">
+  <w:style w:type="character" w:styleId="Fuentedeprrafopredeter" w:default="1">
     <w:name w:val="Default Paragraph Font"/>
     <w:uiPriority w:val="1"/>
     <w:unhideWhenUsed/>
   </w:style>
-  <w:style w:type="table" w:default="1" w:styleId="Tablanormal">
+  <w:style w:type="table" w:styleId="Tablanormal" w:default="1">
     <w:name w:val="Normal Table"/>
     <w:uiPriority w:val="99"/>
     <w:semiHidden/>
@@ -5717,7 +6221,7 @@
       </w:tblCellMar>
     </w:tblPr>
   </w:style>
-  <w:style w:type="numbering" w:default="1" w:styleId="Sinlista">
+  <w:style w:type="numbering" w:styleId="Sinlista" w:default="1">
     <w:name w:val="No List"/>
     <w:uiPriority w:val="99"/>
     <w:semiHidden/>
@@ -5738,7 +6242,7 @@
       <w:spacing w:after="0" w:line="240" w:lineRule="auto"/>
     </w:pPr>
   </w:style>
-  <w:style w:type="character" w:customStyle="1" w:styleId="EncabezadoCar">
+  <w:style w:type="character" w:styleId="EncabezadoCar" w:customStyle="1">
     <w:name w:val="Encabezado Car"/>
     <w:basedOn w:val="Fuentedeprrafopredeter"/>
     <w:link w:val="Encabezado"/>
@@ -5760,7 +6264,7 @@
       <w:spacing w:after="0" w:line="240" w:lineRule="auto"/>
     </w:pPr>
   </w:style>
-  <w:style w:type="character" w:customStyle="1" w:styleId="PiedepginaCar">
+  <w:style w:type="character" w:styleId="PiedepginaCar" w:customStyle="1">
     <w:name w:val="Pie de página Car"/>
     <w:basedOn w:val="Fuentedeprrafopredeter"/>
     <w:link w:val="Piedepgina"/>
@@ -5784,7 +6288,7 @@
       <w:szCs w:val="16"/>
     </w:rPr>
   </w:style>
-  <w:style w:type="character" w:customStyle="1" w:styleId="TextodegloboCar">
+  <w:style w:type="character" w:styleId="TextodegloboCar" w:customStyle="1">
     <w:name w:val="Texto de globo Car"/>
     <w:basedOn w:val="Fuentedeprrafopredeter"/>
     <w:link w:val="Textodeglobo"/>
@@ -5807,12 +6311,12 @@
     </w:pPr>
     <w:tblPr>
       <w:tblBorders>
-        <w:top w:val="single" w:sz="4" w:space="0" w:color="auto"/>
-        <w:left w:val="single" w:sz="4" w:space="0" w:color="auto"/>
-        <w:bottom w:val="single" w:sz="4" w:space="0" w:color="auto"/>
-        <w:right w:val="single" w:sz="4" w:space="0" w:color="auto"/>
-        <w:insideH w:val="single" w:sz="4" w:space="0" w:color="auto"/>
-        <w:insideV w:val="single" w:sz="4" w:space="0" w:color="auto"/>
+        <w:top w:val="single" w:color="auto" w:sz="4" w:space="0"/>
+        <w:left w:val="single" w:color="auto" w:sz="4" w:space="0"/>
+        <w:bottom w:val="single" w:color="auto" w:sz="4" w:space="0"/>
+        <w:right w:val="single" w:color="auto" w:sz="4" w:space="0"/>
+        <w:insideH w:val="single" w:color="auto" w:sz="4" w:space="0"/>
+        <w:insideV w:val="single" w:color="auto" w:sz="4" w:space="0"/>
       </w:tblBorders>
     </w:tblPr>
   </w:style>
@@ -5849,7 +6353,7 @@
       <w:spacing w:before="100" w:beforeAutospacing="1" w:after="100" w:afterAutospacing="1" w:line="240" w:lineRule="auto"/>
     </w:pPr>
     <w:rPr>
-      <w:rFonts w:ascii="Times New Roman" w:eastAsia="Times New Roman" w:hAnsi="Times New Roman" w:cs="Times New Roman"/>
+      <w:rFonts w:ascii="Times New Roman" w:hAnsi="Times New Roman" w:eastAsia="Times New Roman" w:cs="Times New Roman"/>
       <w:sz w:val="24"/>
       <w:szCs w:val="24"/>
       <w:lang w:eastAsia="es-ES"/>
@@ -5885,13 +6389,13 @@
       <w:spacing w:after="0" w:line="240" w:lineRule="auto"/>
     </w:pPr>
     <w:rPr>
-      <w:rFonts w:ascii="Courier New" w:eastAsia="Times New Roman" w:hAnsi="Courier New" w:cs="Courier New"/>
+      <w:rFonts w:ascii="Courier New" w:hAnsi="Courier New" w:eastAsia="Times New Roman" w:cs="Courier New"/>
       <w:sz w:val="20"/>
       <w:szCs w:val="20"/>
       <w:lang w:eastAsia="es-ES"/>
     </w:rPr>
   </w:style>
-  <w:style w:type="character" w:customStyle="1" w:styleId="HTMLconformatoprevioCar">
+  <w:style w:type="character" w:styleId="HTMLconformatoprevioCar" w:customStyle="1">
     <w:name w:val="HTML con formato previo Car"/>
     <w:basedOn w:val="Fuentedeprrafopredeter"/>
     <w:link w:val="HTMLconformatoprevio"/>
@@ -5899,7 +6403,7 @@
     <w:semiHidden/>
     <w:rsid w:val="00320EF7"/>
     <w:rPr>
-      <w:rFonts w:ascii="Courier New" w:eastAsia="Times New Roman" w:hAnsi="Courier New" w:cs="Courier New"/>
+      <w:rFonts w:ascii="Courier New" w:hAnsi="Courier New" w:eastAsia="Times New Roman" w:cs="Courier New"/>
       <w:sz w:val="20"/>
       <w:szCs w:val="20"/>
       <w:lang w:eastAsia="es-ES"/>
@@ -5941,7 +6445,7 @@
       <w:lang w:eastAsia="es-ES"/>
     </w:rPr>
   </w:style>
-  <w:style w:type="character" w:customStyle="1" w:styleId="SinespaciadoCar">
+  <w:style w:type="character" w:styleId="SinespaciadoCar" w:customStyle="1">
     <w:name w:val="Sin espaciado Car"/>
     <w:basedOn w:val="Fuentedeprrafopredeter"/>
     <w:link w:val="Sinespaciado"/>
@@ -5962,13 +6466,13 @@
     <w:rsid w:val="00B449F5"/>
     <w:pPr>
       <w:pBdr>
-        <w:bottom w:val="single" w:sz="8" w:space="4" w:color="4F81BD" w:themeColor="accent1"/>
+        <w:bottom w:val="single" w:color="4F81BD" w:themeColor="accent1" w:sz="8" w:space="4"/>
       </w:pBdr>
       <w:spacing w:after="300" w:line="240" w:lineRule="auto"/>
       <w:contextualSpacing/>
     </w:pPr>
     <w:rPr>
-      <w:rFonts w:asciiTheme="majorHAnsi" w:eastAsiaTheme="majorEastAsia" w:hAnsiTheme="majorHAnsi" w:cstheme="majorBidi"/>
+      <w:rFonts w:asciiTheme="majorHAnsi" w:hAnsiTheme="majorHAnsi" w:eastAsiaTheme="majorEastAsia" w:cstheme="majorBidi"/>
       <w:color w:val="17365D" w:themeColor="text2" w:themeShade="BF"/>
       <w:spacing w:val="5"/>
       <w:kern w:val="28"/>
@@ -5977,14 +6481,14 @@
       <w:lang w:eastAsia="es-ES"/>
     </w:rPr>
   </w:style>
-  <w:style w:type="character" w:customStyle="1" w:styleId="PuestoCar">
+  <w:style w:type="character" w:styleId="PuestoCar" w:customStyle="1">
     <w:name w:val="Puesto Car"/>
     <w:basedOn w:val="Fuentedeprrafopredeter"/>
     <w:link w:val="Puesto"/>
     <w:uiPriority w:val="10"/>
     <w:rsid w:val="00B449F5"/>
     <w:rPr>
-      <w:rFonts w:asciiTheme="majorHAnsi" w:eastAsiaTheme="majorEastAsia" w:hAnsiTheme="majorHAnsi" w:cstheme="majorBidi"/>
+      <w:rFonts w:asciiTheme="majorHAnsi" w:hAnsiTheme="majorHAnsi" w:eastAsiaTheme="majorEastAsia" w:cstheme="majorBidi"/>
       <w:color w:val="17365D" w:themeColor="text2" w:themeShade="BF"/>
       <w:spacing w:val="5"/>
       <w:kern w:val="28"/>
@@ -6007,7 +6511,7 @@
       </w:numPr>
     </w:pPr>
     <w:rPr>
-      <w:rFonts w:asciiTheme="majorHAnsi" w:eastAsiaTheme="majorEastAsia" w:hAnsiTheme="majorHAnsi" w:cstheme="majorBidi"/>
+      <w:rFonts w:asciiTheme="majorHAnsi" w:hAnsiTheme="majorHAnsi" w:eastAsiaTheme="majorEastAsia" w:cstheme="majorBidi"/>
       <w:i/>
       <w:iCs/>
       <w:color w:val="4F81BD" w:themeColor="accent1"/>
@@ -6017,14 +6521,14 @@
       <w:lang w:eastAsia="es-ES"/>
     </w:rPr>
   </w:style>
-  <w:style w:type="character" w:customStyle="1" w:styleId="SubttuloCar">
+  <w:style w:type="character" w:styleId="SubttuloCar" w:customStyle="1">
     <w:name w:val="Subtítulo Car"/>
     <w:basedOn w:val="Fuentedeprrafopredeter"/>
     <w:link w:val="Subttulo"/>
     <w:uiPriority w:val="11"/>
     <w:rsid w:val="00B449F5"/>
     <w:rPr>
-      <w:rFonts w:asciiTheme="majorHAnsi" w:eastAsiaTheme="majorEastAsia" w:hAnsiTheme="majorHAnsi" w:cstheme="majorBidi"/>
+      <w:rFonts w:asciiTheme="majorHAnsi" w:hAnsiTheme="majorHAnsi" w:eastAsiaTheme="majorEastAsia" w:cstheme="majorBidi"/>
       <w:i/>
       <w:iCs/>
       <w:color w:val="4F81BD" w:themeColor="accent1"/>
@@ -6046,7 +6550,7 @@
       <w:u w:val="single"/>
     </w:rPr>
   </w:style>
-  <w:style w:type="paragraph" w:customStyle="1" w:styleId="mb-1">
+  <w:style w:type="paragraph" w:styleId="mb-1" w:customStyle="1">
     <w:name w:val="mb-1"/>
     <w:basedOn w:val="Normal"/>
     <w:rsid w:val="009C507B"/>
@@ -6054,18 +6558,51 @@
       <w:spacing w:before="100" w:beforeAutospacing="1" w:after="100" w:afterAutospacing="1" w:line="240" w:lineRule="auto"/>
     </w:pPr>
     <w:rPr>
-      <w:rFonts w:ascii="Times New Roman" w:eastAsia="Times New Roman" w:hAnsi="Times New Roman" w:cs="Times New Roman"/>
+      <w:rFonts w:ascii="Times New Roman" w:hAnsi="Times New Roman" w:eastAsia="Times New Roman" w:cs="Times New Roman"/>
       <w:sz w:val="24"/>
       <w:szCs w:val="24"/>
       <w:lang w:eastAsia="es-ES"/>
     </w:rPr>
   </w:style>
-  <w:style w:type="character" w:customStyle="1" w:styleId="commit-author">
+  <w:style w:type="character" w:styleId="commit-author" w:customStyle="1">
     <w:name w:val="commit-author"/>
     <w:basedOn w:val="Fuentedeprrafopredeter"/>
     <w:rsid w:val="009C507B"/>
   </w:style>
 </w:styles>
+</file>
+
+<file path=word/glossary/document.xml><?xml version="1.0" encoding="utf-8"?>
+<w:glossaryDocument xmlns:w14="http://schemas.microsoft.com/office/word/2010/wordml" xmlns:w="http://schemas.openxmlformats.org/wordprocessingml/2006/main">
+  <w:docParts>
+    <w:docPart>
+      <w:docPartPr>
+        <w:name w:val="DefaultPlaceholder_1081868574"/>
+        <w:category>
+          <w:name w:val="General"/>
+          <w:gallery w:val="placeholder"/>
+        </w:category>
+        <w:types>
+          <w:type w:val="bbPlcHdr"/>
+        </w:types>
+        <w:behaviors>
+          <w:behavior w:val="content"/>
+        </w:behaviors>
+        <w:guid w:val="{32796ebb-5836-41af-a268-8f1634960791}"/>
+      </w:docPartPr>
+      <w:docPartBody>
+        <w:p>
+          <w:r>
+            <w:rPr>
+              <w:rStyle w:val="PlaceholderText"/>
+            </w:rPr>
+            <w:t/>
+          </w:r>
+        </w:p>
+      </w:docPartBody>
+    </w:docPart>
+  </w:docParts>
+</w:glossaryDocument>
 </file>
 
 <file path=word/theme/theme1.xml><?xml version="1.0" encoding="utf-8"?>

</xml_diff>